<commit_message>
added table to ms
</commit_message>
<xml_diff>
--- a/ms/Lortie etal 2021 data editorial.docx
+++ b/ms/Lortie etal 2021 data editorial.docx
@@ -2636,6 +2636,4057 @@
         </w:rPr>
         <w:t xml:space="preserve">. </w:t>
       </w:r>
+    </w:p>
+    <w:p>
+      <w:pPr>
+        <w:pStyle w:val="Body"/>
+        <w:bidi w:val="0"/>
+        <w:spacing w:line="480" w:lineRule="auto"/>
+        <w:ind w:left="0" w:right="0" w:firstLine="0"/>
+        <w:jc w:val="left"/>
+        <w:rPr>
+          <w:rtl w:val="0"/>
+        </w:rPr>
+      </w:pPr>
+      <w:r>
+        <w:rPr>
+          <w:rFonts w:ascii="Arial Unicode MS" w:cs="Arial Unicode MS" w:hAnsi="Arial Unicode MS" w:eastAsia="Arial Unicode MS"/>
+          <w:b w:val="0"/>
+          <w:bCs w:val="0"/>
+          <w:i w:val="0"/>
+          <w:iCs w:val="0"/>
+          <w:sz w:val="24"/>
+          <w:szCs w:val="24"/>
+          <w:u w:color="000000"/>
+          <w:rtl w:val="0"/>
+        </w:rPr>
+        <w:br w:type="page"/>
+      </w:r>
+    </w:p>
+    <w:p>
+      <w:pPr>
+        <w:pStyle w:val="Body"/>
+        <w:bidi w:val="0"/>
+        <w:spacing w:line="480" w:lineRule="auto"/>
+        <w:ind w:left="0" w:right="0" w:firstLine="0"/>
+        <w:jc w:val="left"/>
+        <w:rPr>
+          <w:rFonts w:ascii="Arial" w:cs="Arial" w:hAnsi="Arial" w:eastAsia="Arial"/>
+          <w:sz w:val="24"/>
+          <w:szCs w:val="24"/>
+          <w:u w:color="000000"/>
+          <w:rtl w:val="0"/>
+        </w:rPr>
+      </w:pPr>
+      <w:r>
+        <w:rPr>
+          <w:rFonts w:ascii="Arial" w:hAnsi="Arial"/>
+          <w:b w:val="1"/>
+          <w:bCs w:val="1"/>
+          <w:sz w:val="24"/>
+          <w:szCs w:val="24"/>
+          <w:u w:color="000000"/>
+          <w:rtl w:val="0"/>
+          <w:lang w:val="en-US"/>
+        </w:rPr>
+        <w:t xml:space="preserve">Table 1. </w:t>
+      </w:r>
+      <w:r>
+        <w:rPr>
+          <w:rFonts w:ascii="Arial" w:hAnsi="Arial"/>
+          <w:sz w:val="24"/>
+          <w:szCs w:val="24"/>
+          <w:u w:color="000000"/>
+          <w:rtl w:val="0"/>
+          <w:lang w:val="en-US"/>
+        </w:rPr>
+        <w:t>A list of proposed benefits to publishing data when the data collection process is complete. The benefits</w:t>
+      </w:r>
+      <w:r>
+        <mc:AlternateContent>
+          <mc:Choice Requires="wps">
+            <w:drawing xmlns:a="http://schemas.openxmlformats.org/drawingml/2006/main">
+              <wp:anchor distT="152400" distB="152400" distL="152400" distR="152400" simplePos="0" relativeHeight="251659264" behindDoc="0" locked="0" layoutInCell="1" allowOverlap="1">
+                <wp:simplePos x="0" y="0"/>
+                <wp:positionH relativeFrom="page">
+                  <wp:posOffset>609599</wp:posOffset>
+                </wp:positionH>
+                <wp:positionV relativeFrom="page">
+                  <wp:posOffset>2271268</wp:posOffset>
+                </wp:positionV>
+                <wp:extent cx="5943600" cy="5685650"/>
+                <wp:effectExtent l="0" t="0" r="0" b="0"/>
+                <wp:wrapTopAndBottom distT="152400" distB="152400"/>
+                <wp:docPr id="1073741825" name="officeArt object"/>
+                <wp:cNvGraphicFramePr/>
+                <a:graphic xmlns:a="http://schemas.openxmlformats.org/drawingml/2006/main">
+                  <a:graphicData uri="http://schemas.microsoft.com/office/word/2010/wordprocessingShape">
+                    <wps:wsp>
+                      <wps:cNvSpPr/>
+                      <wps:spPr>
+                        <a:xfrm>
+                          <a:off x="0" y="0"/>
+                          <a:ext cx="5943600" cy="5685650"/>
+                        </a:xfrm>
+                        <a:prstGeom prst="rect">
+                          <a:avLst/>
+                        </a:prstGeom>
+                      </wps:spPr>
+                      <wps:txbx>
+                        <w:txbxContent>
+                          <w:tbl>
+                            <w:tblPr>
+                              <w:tblW w:w="10978" w:type="dxa"/>
+                              <w:tblInd w:w="3" w:type="dxa"/>
+                              <w:tblBorders>
+                                <w:top w:val="single" w:color="000000" w:sz="2" w:space="0" w:shadow="0" w:frame="0"/>
+                                <w:left w:val="single" w:color="000000" w:sz="2" w:space="0" w:shadow="0" w:frame="0"/>
+                                <w:bottom w:val="single" w:color="000000" w:sz="2" w:space="0" w:shadow="0" w:frame="0"/>
+                                <w:right w:val="single" w:color="000000" w:sz="2" w:space="0" w:shadow="0" w:frame="0"/>
+                                <w:insideH w:val="single" w:color="000000" w:sz="2" w:space="0" w:shadow="0" w:frame="0"/>
+                                <w:insideV w:val="single" w:color="000000" w:sz="2" w:space="0" w:shadow="0" w:frame="0"/>
+                              </w:tblBorders>
+                              <w:shd w:val="clear" w:color="auto" w:fill="auto"/>
+                              <w:tblLayout w:type="fixed"/>
+                            </w:tblPr>
+                            <w:tblGrid>
+                              <w:gridCol w:w="770"/>
+                              <w:gridCol w:w="2372"/>
+                              <w:gridCol w:w="5814"/>
+                              <w:gridCol w:w="2022"/>
+                            </w:tblGrid>
+                            <w:tr>
+                              <w:tblPrEx>
+                                <w:shd w:val="clear" w:color="auto" w:fill="auto"/>
+                              </w:tblPrEx>
+                              <w:trPr>
+                                <w:trHeight w:val="393" w:hRule="atLeast"/>
+                                <w:tblHeader/>
+                              </w:trPr>
+                              <w:tc>
+                                <w:tcPr>
+                                  <w:tcW w:type="dxa" w:w="10978"/>
+                                  <w:gridSpan w:val="4"/>
+                                  <w:tcBorders>
+                                    <w:top w:val="nil"/>
+                                    <w:left w:val="nil"/>
+                                    <w:bottom w:val="nil"/>
+                                    <w:right w:val="nil"/>
+                                  </w:tcBorders>
+                                  <w:shd w:val="clear" w:color="auto" w:fill="auto"/>
+                                  <w:tcMar>
+                                    <w:top w:type="dxa" w:w="80"/>
+                                    <w:left w:type="dxa" w:w="80"/>
+                                    <w:bottom w:type="dxa" w:w="80"/>
+                                    <w:right w:type="dxa" w:w="80"/>
+                                  </w:tcMar>
+                                  <w:vAlign w:val="center"/>
+                                </w:tcPr>
+                                <w:p>
+                                  <w:pPr>
+                                    <w:pStyle w:val="Default"/>
+                                    <w:spacing w:before="0" w:after="120" w:line="240" w:lineRule="auto"/>
+                                    <w:jc w:val="center"/>
+                                  </w:pPr>
+                                  <w:r>
+                                    <w:t>Table 1</w:t>
+                                  </w:r>
+                                </w:p>
+                              </w:tc>
+                            </w:tr>
+                            <w:tr>
+                              <w:tblPrEx>
+                                <w:shd w:val="clear" w:color="auto" w:fill="bdc0bf"/>
+                              </w:tblPrEx>
+                              <w:trPr>
+                                <w:trHeight w:val="245" w:hRule="atLeast"/>
+                                <w:tblHeader/>
+                              </w:trPr>
+                              <w:tc>
+                                <w:tcPr>
+                                  <w:tcW w:type="dxa" w:w="770"/>
+                                  <w:tcBorders>
+                                    <w:top w:val="single" w:color="000000" w:sz="2" w:space="0" w:shadow="0" w:frame="0"/>
+                                    <w:left w:val="single" w:color="000000" w:sz="2" w:space="0" w:shadow="0" w:frame="0"/>
+                                    <w:bottom w:val="single" w:color="000000" w:sz="6" w:space="0" w:shadow="0" w:frame="0"/>
+                                    <w:right w:val="single" w:color="000000" w:sz="2" w:space="0" w:shadow="0" w:frame="0"/>
+                                  </w:tcBorders>
+                                  <w:shd w:val="clear" w:color="auto" w:fill="bdc0bf"/>
+                                  <w:tcMar>
+                                    <w:top w:type="dxa" w:w="80"/>
+                                    <w:left w:type="dxa" w:w="80"/>
+                                    <w:bottom w:type="dxa" w:w="80"/>
+                                    <w:right w:type="dxa" w:w="80"/>
+                                  </w:tcMar>
+                                  <w:vAlign w:val="top"/>
+                                </w:tcPr>
+                                <w:p>
+                                  <w:pPr>
+                                    <w:pStyle w:val="Table Style 1"/>
+                                  </w:pPr>
+                                  <w:r>
+                                    <w:rPr>
+                                      <w:rFonts w:ascii="Helvetica Neue" w:hAnsi="Helvetica Neue"/>
+                                      <w:rtl w:val="0"/>
+                                    </w:rPr>
+                                    <w:t>item</w:t>
+                                  </w:r>
+                                </w:p>
+                              </w:tc>
+                              <w:tc>
+                                <w:tcPr>
+                                  <w:tcW w:type="dxa" w:w="2371"/>
+                                  <w:tcBorders>
+                                    <w:top w:val="single" w:color="000000" w:sz="2" w:space="0" w:shadow="0" w:frame="0"/>
+                                    <w:left w:val="single" w:color="000000" w:sz="2" w:space="0" w:shadow="0" w:frame="0"/>
+                                    <w:bottom w:val="single" w:color="000000" w:sz="6" w:space="0" w:shadow="0" w:frame="0"/>
+                                    <w:right w:val="single" w:color="000000" w:sz="2" w:space="0" w:shadow="0" w:frame="0"/>
+                                  </w:tcBorders>
+                                  <w:shd w:val="clear" w:color="auto" w:fill="bdc0bf"/>
+                                  <w:tcMar>
+                                    <w:top w:type="dxa" w:w="80"/>
+                                    <w:left w:type="dxa" w:w="80"/>
+                                    <w:bottom w:type="dxa" w:w="80"/>
+                                    <w:right w:type="dxa" w:w="80"/>
+                                  </w:tcMar>
+                                  <w:vAlign w:val="top"/>
+                                </w:tcPr>
+                                <w:p>
+                                  <w:pPr>
+                                    <w:pStyle w:val="Table Style 1"/>
+                                  </w:pPr>
+                                  <w:r>
+                                    <w:rPr>
+                                      <w:rFonts w:ascii="Helvetica Neue" w:hAnsi="Helvetica Neue"/>
+                                      <w:rtl w:val="0"/>
+                                    </w:rPr>
+                                    <w:t>benefit</w:t>
+                                  </w:r>
+                                </w:p>
+                              </w:tc>
+                              <w:tc>
+                                <w:tcPr>
+                                  <w:tcW w:type="dxa" w:w="5814"/>
+                                  <w:tcBorders>
+                                    <w:top w:val="single" w:color="000000" w:sz="2" w:space="0" w:shadow="0" w:frame="0"/>
+                                    <w:left w:val="single" w:color="000000" w:sz="2" w:space="0" w:shadow="0" w:frame="0"/>
+                                    <w:bottom w:val="single" w:color="000000" w:sz="6" w:space="0" w:shadow="0" w:frame="0"/>
+                                    <w:right w:val="single" w:color="000000" w:sz="2" w:space="0" w:shadow="0" w:frame="0"/>
+                                  </w:tcBorders>
+                                  <w:shd w:val="clear" w:color="auto" w:fill="bdc0bf"/>
+                                  <w:tcMar>
+                                    <w:top w:type="dxa" w:w="80"/>
+                                    <w:left w:type="dxa" w:w="80"/>
+                                    <w:bottom w:type="dxa" w:w="80"/>
+                                    <w:right w:type="dxa" w:w="80"/>
+                                  </w:tcMar>
+                                  <w:vAlign w:val="top"/>
+                                </w:tcPr>
+                                <w:p>
+                                  <w:pPr>
+                                    <w:pStyle w:val="Table Style 1"/>
+                                  </w:pPr>
+                                  <w:r>
+                                    <w:rPr>
+                                      <w:rFonts w:ascii="Helvetica Neue" w:hAnsi="Helvetica Neue"/>
+                                      <w:rtl w:val="0"/>
+                                    </w:rPr>
+                                    <w:t>description</w:t>
+                                  </w:r>
+                                </w:p>
+                              </w:tc>
+                              <w:tc>
+                                <w:tcPr>
+                                  <w:tcW w:type="dxa" w:w="2021"/>
+                                  <w:tcBorders>
+                                    <w:top w:val="single" w:color="000000" w:sz="2" w:space="0" w:shadow="0" w:frame="0"/>
+                                    <w:left w:val="single" w:color="000000" w:sz="2" w:space="0" w:shadow="0" w:frame="0"/>
+                                    <w:bottom w:val="single" w:color="000000" w:sz="6" w:space="0" w:shadow="0" w:frame="0"/>
+                                    <w:right w:val="single" w:color="000000" w:sz="2" w:space="0" w:shadow="0" w:frame="0"/>
+                                  </w:tcBorders>
+                                  <w:shd w:val="clear" w:color="auto" w:fill="bdc0bf"/>
+                                  <w:tcMar>
+                                    <w:top w:type="dxa" w:w="80"/>
+                                    <w:left w:type="dxa" w:w="80"/>
+                                    <w:bottom w:type="dxa" w:w="80"/>
+                                    <w:right w:type="dxa" w:w="80"/>
+                                  </w:tcMar>
+                                  <w:vAlign w:val="top"/>
+                                </w:tcPr>
+                                <w:p>
+                                  <w:pPr>
+                                    <w:pStyle w:val="Table Style 1"/>
+                                  </w:pPr>
+                                  <w:r>
+                                    <w:rPr>
+                                      <w:rFonts w:ascii="Helvetica Neue" w:hAnsi="Helvetica Neue"/>
+                                      <w:rtl w:val="0"/>
+                                    </w:rPr>
+                                    <w:t>category</w:t>
+                                  </w:r>
+                                </w:p>
+                              </w:tc>
+                            </w:tr>
+                            <w:tr>
+                              <w:tblPrEx>
+                                <w:shd w:val="clear" w:color="auto" w:fill="auto"/>
+                              </w:tblPrEx>
+                              <w:trPr>
+                                <w:trHeight w:val="485" w:hRule="atLeast"/>
+                              </w:trPr>
+                              <w:tc>
+                                <w:tcPr>
+                                  <w:tcW w:type="dxa" w:w="770"/>
+                                  <w:tcBorders>
+                                    <w:top w:val="single" w:color="000000" w:sz="6" w:space="0" w:shadow="0" w:frame="0"/>
+                                    <w:left w:val="single" w:color="000000" w:sz="2" w:space="0" w:shadow="0" w:frame="0"/>
+                                    <w:bottom w:val="single" w:color="000000" w:sz="2" w:space="0" w:shadow="0" w:frame="0"/>
+                                    <w:right w:val="single" w:color="000000" w:sz="6" w:space="0" w:shadow="0" w:frame="0"/>
+                                  </w:tcBorders>
+                                  <w:shd w:val="clear" w:color="auto" w:fill="dcdcdc"/>
+                                  <w:tcMar>
+                                    <w:top w:type="dxa" w:w="80"/>
+                                    <w:left w:type="dxa" w:w="80"/>
+                                    <w:bottom w:type="dxa" w:w="80"/>
+                                    <w:right w:type="dxa" w:w="80"/>
+                                  </w:tcMar>
+                                  <w:vAlign w:val="top"/>
+                                </w:tcPr>
+                                <w:p>
+                                  <w:pPr>
+                                    <w:keepNext w:val="0"/>
+                                    <w:keepLines w:val="0"/>
+                                    <w:pageBreakBefore w:val="0"/>
+                                    <w:widowControl w:val="1"/>
+                                    <w:shd w:val="clear" w:color="auto" w:fill="auto"/>
+                                    <w:suppressAutoHyphens w:val="0"/>
+                                    <w:bidi w:val="0"/>
+                                    <w:spacing w:before="0" w:after="0" w:line="240" w:lineRule="auto"/>
+                                    <w:ind w:left="0" w:right="0" w:firstLine="0"/>
+                                    <w:jc w:val="right"/>
+                                    <w:outlineLvl w:val="9"/>
+                                    <w:rPr>
+                                      <w:rtl w:val="0"/>
+                                    </w:rPr>
+                                  </w:pPr>
+                                  <w:r>
+                                    <w:rPr>
+                                      <w:rFonts w:ascii="Helvetica Neue" w:cs="Arial Unicode MS" w:hAnsi="Helvetica Neue" w:eastAsia="Arial Unicode MS"/>
+                                      <w:b w:val="1"/>
+                                      <w:bCs w:val="1"/>
+                                      <w:i w:val="0"/>
+                                      <w:iCs w:val="0"/>
+                                      <w:caps w:val="0"/>
+                                      <w:smallCaps w:val="0"/>
+                                      <w:strike w:val="0"/>
+                                      <w:dstrike w:val="0"/>
+                                      <w:outline w:val="0"/>
+                                      <w:color w:val="000000"/>
+                                      <w:spacing w:val="0"/>
+                                      <w:kern w:val="0"/>
+                                      <w:position w:val="0"/>
+                                      <w:sz w:val="20"/>
+                                      <w:szCs w:val="20"/>
+                                      <w:u w:val="none"/>
+                                      <w:shd w:val="nil" w:color="auto" w:fill="auto"/>
+                                      <w:vertAlign w:val="baseline"/>
+                                      <w:rtl w:val="0"/>
+                                      <w14:textOutline>
+                                        <w14:noFill/>
+                                      </w14:textOutline>
+                                      <w14:textFill>
+                                        <w14:solidFill>
+                                          <w14:srgbClr w14:val="000000"/>
+                                        </w14:solidFill>
+                                      </w14:textFill>
+                                    </w:rPr>
+                                    <w:t>1</w:t>
+                                  </w:r>
+                                </w:p>
+                              </w:tc>
+                              <w:tc>
+                                <w:tcPr>
+                                  <w:tcW w:type="dxa" w:w="2371"/>
+                                  <w:tcBorders>
+                                    <w:top w:val="single" w:color="000000" w:sz="6" w:space="0" w:shadow="0" w:frame="0"/>
+                                    <w:left w:val="single" w:color="000000" w:sz="6" w:space="0" w:shadow="0" w:frame="0"/>
+                                    <w:bottom w:val="single" w:color="000000" w:sz="2" w:space="0" w:shadow="0" w:frame="0"/>
+                                    <w:right w:val="single" w:color="000000" w:sz="2" w:space="0" w:shadow="0" w:frame="0"/>
+                                  </w:tcBorders>
+                                  <w:shd w:val="clear" w:color="auto" w:fill="auto"/>
+                                  <w:tcMar>
+                                    <w:top w:type="dxa" w:w="80"/>
+                                    <w:left w:type="dxa" w:w="80"/>
+                                    <w:bottom w:type="dxa" w:w="80"/>
+                                    <w:right w:type="dxa" w:w="80"/>
+                                  </w:tcMar>
+                                  <w:vAlign w:val="top"/>
+                                </w:tcPr>
+                                <w:p>
+                                  <w:pPr>
+                                    <w:pStyle w:val="Table Style 2"/>
+                                    <w:bidi w:val="0"/>
+                                  </w:pPr>
+                                  <w:r>
+                                    <w:rPr>
+                                      <w:rFonts w:ascii="Helvetica Neue" w:cs="Arial Unicode MS" w:hAnsi="Helvetica Neue" w:eastAsia="Arial Unicode MS"/>
+                                      <w:rtl w:val="0"/>
+                                    </w:rPr>
+                                    <w:t>tidy data sooner</w:t>
+                                  </w:r>
+                                </w:p>
+                              </w:tc>
+                              <w:tc>
+                                <w:tcPr>
+                                  <w:tcW w:type="dxa" w:w="5814"/>
+                                  <w:tcBorders>
+                                    <w:top w:val="single" w:color="000000" w:sz="6" w:space="0" w:shadow="0" w:frame="0"/>
+                                    <w:left w:val="single" w:color="000000" w:sz="2" w:space="0" w:shadow="0" w:frame="0"/>
+                                    <w:bottom w:val="single" w:color="000000" w:sz="2" w:space="0" w:shadow="0" w:frame="0"/>
+                                    <w:right w:val="single" w:color="000000" w:sz="2" w:space="0" w:shadow="0" w:frame="0"/>
+                                  </w:tcBorders>
+                                  <w:shd w:val="clear" w:color="auto" w:fill="auto"/>
+                                  <w:tcMar>
+                                    <w:top w:type="dxa" w:w="80"/>
+                                    <w:left w:type="dxa" w:w="80"/>
+                                    <w:bottom w:type="dxa" w:w="80"/>
+                                    <w:right w:type="dxa" w:w="80"/>
+                                  </w:tcMar>
+                                  <w:vAlign w:val="top"/>
+                                </w:tcPr>
+                                <w:p>
+                                  <w:pPr>
+                                    <w:pStyle w:val="Table Style 2"/>
+                                    <w:bidi w:val="0"/>
+                                  </w:pPr>
+                                  <w:r>
+                                    <w:rPr>
+                                      <w:rFonts w:ascii="Helvetica Neue" w:cs="Arial Unicode MS" w:hAnsi="Helvetica Neue" w:eastAsia="Arial Unicode MS"/>
+                                      <w:rtl w:val="0"/>
+                                    </w:rPr>
+                                    <w:t xml:space="preserve">Publishing promotes attention to more presentable and tidy data. </w:t>
+                                  </w:r>
+                                </w:p>
+                              </w:tc>
+                              <w:tc>
+                                <w:tcPr>
+                                  <w:tcW w:type="dxa" w:w="2021"/>
+                                  <w:tcBorders>
+                                    <w:top w:val="single" w:color="000000" w:sz="6" w:space="0" w:shadow="0" w:frame="0"/>
+                                    <w:left w:val="single" w:color="000000" w:sz="2" w:space="0" w:shadow="0" w:frame="0"/>
+                                    <w:bottom w:val="single" w:color="000000" w:sz="2" w:space="0" w:shadow="0" w:frame="0"/>
+                                    <w:right w:val="single" w:color="000000" w:sz="2" w:space="0" w:shadow="0" w:frame="0"/>
+                                  </w:tcBorders>
+                                  <w:shd w:val="clear" w:color="auto" w:fill="auto"/>
+                                  <w:tcMar>
+                                    <w:top w:type="dxa" w:w="80"/>
+                                    <w:left w:type="dxa" w:w="80"/>
+                                    <w:bottom w:type="dxa" w:w="80"/>
+                                    <w:right w:type="dxa" w:w="80"/>
+                                  </w:tcMar>
+                                  <w:vAlign w:val="top"/>
+                                </w:tcPr>
+                                <w:p>
+                                  <w:pPr>
+                                    <w:pStyle w:val="Table Style 2"/>
+                                    <w:bidi w:val="0"/>
+                                  </w:pPr>
+                                  <w:r>
+                                    <w:rPr>
+                                      <w:rFonts w:ascii="Helvetica Neue" w:cs="Arial Unicode MS" w:hAnsi="Helvetica Neue" w:eastAsia="Arial Unicode MS"/>
+                                      <w:rtl w:val="0"/>
+                                    </w:rPr>
+                                    <w:t>efficiency and data improvements</w:t>
+                                  </w:r>
+                                </w:p>
+                              </w:tc>
+                            </w:tr>
+                            <w:tr>
+                              <w:tblPrEx>
+                                <w:shd w:val="clear" w:color="auto" w:fill="auto"/>
+                              </w:tblPrEx>
+                              <w:trPr>
+                                <w:trHeight w:val="481" w:hRule="atLeast"/>
+                              </w:trPr>
+                              <w:tc>
+                                <w:tcPr>
+                                  <w:tcW w:type="dxa" w:w="770"/>
+                                  <w:tcBorders>
+                                    <w:top w:val="single" w:color="000000" w:sz="2" w:space="0" w:shadow="0" w:frame="0"/>
+                                    <w:left w:val="single" w:color="000000" w:sz="2" w:space="0" w:shadow="0" w:frame="0"/>
+                                    <w:bottom w:val="single" w:color="000000" w:sz="2" w:space="0" w:shadow="0" w:frame="0"/>
+                                    <w:right w:val="single" w:color="000000" w:sz="6" w:space="0" w:shadow="0" w:frame="0"/>
+                                  </w:tcBorders>
+                                  <w:shd w:val="clear" w:color="auto" w:fill="dcdcdc"/>
+                                  <w:tcMar>
+                                    <w:top w:type="dxa" w:w="80"/>
+                                    <w:left w:type="dxa" w:w="80"/>
+                                    <w:bottom w:type="dxa" w:w="80"/>
+                                    <w:right w:type="dxa" w:w="80"/>
+                                  </w:tcMar>
+                                  <w:vAlign w:val="top"/>
+                                </w:tcPr>
+                                <w:p>
+                                  <w:pPr>
+                                    <w:keepNext w:val="0"/>
+                                    <w:keepLines w:val="0"/>
+                                    <w:pageBreakBefore w:val="0"/>
+                                    <w:widowControl w:val="1"/>
+                                    <w:shd w:val="clear" w:color="auto" w:fill="auto"/>
+                                    <w:suppressAutoHyphens w:val="0"/>
+                                    <w:bidi w:val="0"/>
+                                    <w:spacing w:before="0" w:after="0" w:line="240" w:lineRule="auto"/>
+                                    <w:ind w:left="0" w:right="0" w:firstLine="0"/>
+                                    <w:jc w:val="right"/>
+                                    <w:outlineLvl w:val="9"/>
+                                    <w:rPr>
+                                      <w:rtl w:val="0"/>
+                                    </w:rPr>
+                                  </w:pPr>
+                                  <w:r>
+                                    <w:rPr>
+                                      <w:rFonts w:ascii="Helvetica Neue" w:cs="Arial Unicode MS" w:hAnsi="Helvetica Neue" w:eastAsia="Arial Unicode MS"/>
+                                      <w:b w:val="1"/>
+                                      <w:bCs w:val="1"/>
+                                      <w:i w:val="0"/>
+                                      <w:iCs w:val="0"/>
+                                      <w:caps w:val="0"/>
+                                      <w:smallCaps w:val="0"/>
+                                      <w:strike w:val="0"/>
+                                      <w:dstrike w:val="0"/>
+                                      <w:outline w:val="0"/>
+                                      <w:color w:val="000000"/>
+                                      <w:spacing w:val="0"/>
+                                      <w:kern w:val="0"/>
+                                      <w:position w:val="0"/>
+                                      <w:sz w:val="20"/>
+                                      <w:szCs w:val="20"/>
+                                      <w:u w:val="none"/>
+                                      <w:shd w:val="nil" w:color="auto" w:fill="auto"/>
+                                      <w:vertAlign w:val="baseline"/>
+                                      <w:rtl w:val="0"/>
+                                      <w14:textOutline>
+                                        <w14:noFill/>
+                                      </w14:textOutline>
+                                      <w14:textFill>
+                                        <w14:solidFill>
+                                          <w14:srgbClr w14:val="000000"/>
+                                        </w14:solidFill>
+                                      </w14:textFill>
+                                    </w:rPr>
+                                    <w:t>2</w:t>
+                                  </w:r>
+                                </w:p>
+                              </w:tc>
+                              <w:tc>
+                                <w:tcPr>
+                                  <w:tcW w:type="dxa" w:w="2371"/>
+                                  <w:tcBorders>
+                                    <w:top w:val="single" w:color="000000" w:sz="2" w:space="0" w:shadow="0" w:frame="0"/>
+                                    <w:left w:val="single" w:color="000000" w:sz="6" w:space="0" w:shadow="0" w:frame="0"/>
+                                    <w:bottom w:val="single" w:color="000000" w:sz="2" w:space="0" w:shadow="0" w:frame="0"/>
+                                    <w:right w:val="single" w:color="000000" w:sz="2" w:space="0" w:shadow="0" w:frame="0"/>
+                                  </w:tcBorders>
+                                  <w:shd w:val="clear" w:color="auto" w:fill="auto"/>
+                                  <w:tcMar>
+                                    <w:top w:type="dxa" w:w="80"/>
+                                    <w:left w:type="dxa" w:w="80"/>
+                                    <w:bottom w:type="dxa" w:w="80"/>
+                                    <w:right w:type="dxa" w:w="80"/>
+                                  </w:tcMar>
+                                  <w:vAlign w:val="top"/>
+                                </w:tcPr>
+                                <w:p>
+                                  <w:pPr>
+                                    <w:pStyle w:val="Table Style 2"/>
+                                    <w:bidi w:val="0"/>
+                                  </w:pPr>
+                                  <w:r>
+                                    <w:rPr>
+                                      <w:rFonts w:ascii="Helvetica Neue" w:cs="Arial Unicode MS" w:hAnsi="Helvetica Neue" w:eastAsia="Arial Unicode MS"/>
+                                      <w:rtl w:val="0"/>
+                                    </w:rPr>
+                                    <w:t>more readable data</w:t>
+                                  </w:r>
+                                </w:p>
+                              </w:tc>
+                              <w:tc>
+                                <w:tcPr>
+                                  <w:tcW w:type="dxa" w:w="5814"/>
+                                  <w:tcBorders>
+                                    <w:top w:val="single" w:color="000000" w:sz="2" w:space="0" w:shadow="0" w:frame="0"/>
+                                    <w:left w:val="single" w:color="000000" w:sz="2" w:space="0" w:shadow="0" w:frame="0"/>
+                                    <w:bottom w:val="single" w:color="000000" w:sz="2" w:space="0" w:shadow="0" w:frame="0"/>
+                                    <w:right w:val="single" w:color="000000" w:sz="2" w:space="0" w:shadow="0" w:frame="0"/>
+                                  </w:tcBorders>
+                                  <w:shd w:val="clear" w:color="auto" w:fill="auto"/>
+                                  <w:tcMar>
+                                    <w:top w:type="dxa" w:w="80"/>
+                                    <w:left w:type="dxa" w:w="80"/>
+                                    <w:bottom w:type="dxa" w:w="80"/>
+                                    <w:right w:type="dxa" w:w="80"/>
+                                  </w:tcMar>
+                                  <w:vAlign w:val="top"/>
+                                </w:tcPr>
+                                <w:p>
+                                  <w:pPr>
+                                    <w:pStyle w:val="Table Style 2"/>
+                                    <w:bidi w:val="0"/>
+                                  </w:pPr>
+                                  <w:r>
+                                    <w:rPr>
+                                      <w:rFonts w:ascii="Helvetica Neue" w:cs="Arial Unicode MS" w:hAnsi="Helvetica Neue" w:eastAsia="Arial Unicode MS"/>
+                                      <w:rtl w:val="0"/>
+                                    </w:rPr>
+                                    <w:t>Data in a repository can be sourced remotely and iteratively read into R with replicable QA/WC workflows coded.</w:t>
+                                  </w:r>
+                                </w:p>
+                              </w:tc>
+                              <w:tc>
+                                <w:tcPr>
+                                  <w:tcW w:type="dxa" w:w="2021"/>
+                                  <w:tcBorders>
+                                    <w:top w:val="single" w:color="000000" w:sz="2" w:space="0" w:shadow="0" w:frame="0"/>
+                                    <w:left w:val="single" w:color="000000" w:sz="2" w:space="0" w:shadow="0" w:frame="0"/>
+                                    <w:bottom w:val="single" w:color="000000" w:sz="2" w:space="0" w:shadow="0" w:frame="0"/>
+                                    <w:right w:val="single" w:color="000000" w:sz="2" w:space="0" w:shadow="0" w:frame="0"/>
+                                  </w:tcBorders>
+                                  <w:shd w:val="clear" w:color="auto" w:fill="auto"/>
+                                  <w:tcMar>
+                                    <w:top w:type="dxa" w:w="80"/>
+                                    <w:left w:type="dxa" w:w="80"/>
+                                    <w:bottom w:type="dxa" w:w="80"/>
+                                    <w:right w:type="dxa" w:w="80"/>
+                                  </w:tcMar>
+                                  <w:vAlign w:val="top"/>
+                                </w:tcPr>
+                                <w:p>
+                                  <w:pPr>
+                                    <w:pStyle w:val="Table Style 2"/>
+                                    <w:bidi w:val="0"/>
+                                  </w:pPr>
+                                  <w:r>
+                                    <w:rPr>
+                                      <w:rFonts w:ascii="Helvetica Neue" w:cs="Arial Unicode MS" w:hAnsi="Helvetica Neue" w:eastAsia="Arial Unicode MS"/>
+                                      <w:rtl w:val="0"/>
+                                    </w:rPr>
+                                    <w:t>efficiency and data improvements</w:t>
+                                  </w:r>
+                                </w:p>
+                              </w:tc>
+                            </w:tr>
+                            <w:tr>
+                              <w:tblPrEx>
+                                <w:shd w:val="clear" w:color="auto" w:fill="auto"/>
+                              </w:tblPrEx>
+                              <w:trPr>
+                                <w:trHeight w:val="961" w:hRule="atLeast"/>
+                              </w:trPr>
+                              <w:tc>
+                                <w:tcPr>
+                                  <w:tcW w:type="dxa" w:w="770"/>
+                                  <w:tcBorders>
+                                    <w:top w:val="single" w:color="000000" w:sz="2" w:space="0" w:shadow="0" w:frame="0"/>
+                                    <w:left w:val="single" w:color="000000" w:sz="2" w:space="0" w:shadow="0" w:frame="0"/>
+                                    <w:bottom w:val="single" w:color="000000" w:sz="2" w:space="0" w:shadow="0" w:frame="0"/>
+                                    <w:right w:val="single" w:color="000000" w:sz="6" w:space="0" w:shadow="0" w:frame="0"/>
+                                  </w:tcBorders>
+                                  <w:shd w:val="clear" w:color="auto" w:fill="dcdcdc"/>
+                                  <w:tcMar>
+                                    <w:top w:type="dxa" w:w="80"/>
+                                    <w:left w:type="dxa" w:w="80"/>
+                                    <w:bottom w:type="dxa" w:w="80"/>
+                                    <w:right w:type="dxa" w:w="80"/>
+                                  </w:tcMar>
+                                  <w:vAlign w:val="top"/>
+                                </w:tcPr>
+                                <w:p>
+                                  <w:pPr>
+                                    <w:keepNext w:val="0"/>
+                                    <w:keepLines w:val="0"/>
+                                    <w:pageBreakBefore w:val="0"/>
+                                    <w:widowControl w:val="1"/>
+                                    <w:shd w:val="clear" w:color="auto" w:fill="auto"/>
+                                    <w:suppressAutoHyphens w:val="0"/>
+                                    <w:bidi w:val="0"/>
+                                    <w:spacing w:before="0" w:after="0" w:line="240" w:lineRule="auto"/>
+                                    <w:ind w:left="0" w:right="0" w:firstLine="0"/>
+                                    <w:jc w:val="right"/>
+                                    <w:outlineLvl w:val="9"/>
+                                    <w:rPr>
+                                      <w:rtl w:val="0"/>
+                                    </w:rPr>
+                                  </w:pPr>
+                                  <w:r>
+                                    <w:rPr>
+                                      <w:rFonts w:ascii="Helvetica Neue" w:cs="Arial Unicode MS" w:hAnsi="Helvetica Neue" w:eastAsia="Arial Unicode MS"/>
+                                      <w:b w:val="1"/>
+                                      <w:bCs w:val="1"/>
+                                      <w:i w:val="0"/>
+                                      <w:iCs w:val="0"/>
+                                      <w:caps w:val="0"/>
+                                      <w:smallCaps w:val="0"/>
+                                      <w:strike w:val="0"/>
+                                      <w:dstrike w:val="0"/>
+                                      <w:outline w:val="0"/>
+                                      <w:color w:val="000000"/>
+                                      <w:spacing w:val="0"/>
+                                      <w:kern w:val="0"/>
+                                      <w:position w:val="0"/>
+                                      <w:sz w:val="20"/>
+                                      <w:szCs w:val="20"/>
+                                      <w:u w:val="none"/>
+                                      <w:shd w:val="nil" w:color="auto" w:fill="auto"/>
+                                      <w:vertAlign w:val="baseline"/>
+                                      <w:rtl w:val="0"/>
+                                      <w14:textOutline>
+                                        <w14:noFill/>
+                                      </w14:textOutline>
+                                      <w14:textFill>
+                                        <w14:solidFill>
+                                          <w14:srgbClr w14:val="000000"/>
+                                        </w14:solidFill>
+                                      </w14:textFill>
+                                    </w:rPr>
+                                    <w:t>3</w:t>
+                                  </w:r>
+                                </w:p>
+                              </w:tc>
+                              <w:tc>
+                                <w:tcPr>
+                                  <w:tcW w:type="dxa" w:w="2371"/>
+                                  <w:tcBorders>
+                                    <w:top w:val="single" w:color="000000" w:sz="2" w:space="0" w:shadow="0" w:frame="0"/>
+                                    <w:left w:val="single" w:color="000000" w:sz="6" w:space="0" w:shadow="0" w:frame="0"/>
+                                    <w:bottom w:val="single" w:color="000000" w:sz="2" w:space="0" w:shadow="0" w:frame="0"/>
+                                    <w:right w:val="single" w:color="000000" w:sz="2" w:space="0" w:shadow="0" w:frame="0"/>
+                                  </w:tcBorders>
+                                  <w:shd w:val="clear" w:color="auto" w:fill="auto"/>
+                                  <w:tcMar>
+                                    <w:top w:type="dxa" w:w="80"/>
+                                    <w:left w:type="dxa" w:w="80"/>
+                                    <w:bottom w:type="dxa" w:w="80"/>
+                                    <w:right w:type="dxa" w:w="80"/>
+                                  </w:tcMar>
+                                  <w:vAlign w:val="top"/>
+                                </w:tcPr>
+                                <w:p>
+                                  <w:pPr>
+                                    <w:pStyle w:val="Table Style 2"/>
+                                    <w:bidi w:val="0"/>
+                                  </w:pPr>
+                                  <w:r>
+                                    <w:rPr>
+                                      <w:rFonts w:ascii="Helvetica Neue" w:cs="Arial Unicode MS" w:hAnsi="Helvetica Neue" w:eastAsia="Arial Unicode MS"/>
+                                      <w:rtl w:val="0"/>
+                                    </w:rPr>
+                                    <w:t>simplifies versioning and provenance</w:t>
+                                  </w:r>
+                                </w:p>
+                              </w:tc>
+                              <w:tc>
+                                <w:tcPr>
+                                  <w:tcW w:type="dxa" w:w="5814"/>
+                                  <w:tcBorders>
+                                    <w:top w:val="single" w:color="000000" w:sz="2" w:space="0" w:shadow="0" w:frame="0"/>
+                                    <w:left w:val="single" w:color="000000" w:sz="2" w:space="0" w:shadow="0" w:frame="0"/>
+                                    <w:bottom w:val="single" w:color="000000" w:sz="2" w:space="0" w:shadow="0" w:frame="0"/>
+                                    <w:right w:val="single" w:color="000000" w:sz="2" w:space="0" w:shadow="0" w:frame="0"/>
+                                  </w:tcBorders>
+                                  <w:shd w:val="clear" w:color="auto" w:fill="auto"/>
+                                  <w:tcMar>
+                                    <w:top w:type="dxa" w:w="80"/>
+                                    <w:left w:type="dxa" w:w="80"/>
+                                    <w:bottom w:type="dxa" w:w="80"/>
+                                    <w:right w:type="dxa" w:w="80"/>
+                                  </w:tcMar>
+                                  <w:vAlign w:val="top"/>
+                                </w:tcPr>
+                                <w:p>
+                                  <w:pPr>
+                                    <w:pStyle w:val="Table Style 2"/>
+                                    <w:bidi w:val="0"/>
+                                  </w:pPr>
+                                  <w:r>
+                                    <w:rPr>
+                                      <w:rFonts w:ascii="Helvetica Neue" w:cs="Arial Unicode MS" w:hAnsi="Helvetica Neue" w:eastAsia="Arial Unicode MS"/>
+                                      <w:rtl w:val="0"/>
+                                    </w:rPr>
+                                    <w:t>Data repositories support versioning. This ensures transparent and reproducible science. It also reduces confusion and promotes data integrity with cleaning and manipulations done from an established data asset.</w:t>
+                                  </w:r>
+                                </w:p>
+                              </w:tc>
+                              <w:tc>
+                                <w:tcPr>
+                                  <w:tcW w:type="dxa" w:w="2021"/>
+                                  <w:tcBorders>
+                                    <w:top w:val="single" w:color="000000" w:sz="2" w:space="0" w:shadow="0" w:frame="0"/>
+                                    <w:left w:val="single" w:color="000000" w:sz="2" w:space="0" w:shadow="0" w:frame="0"/>
+                                    <w:bottom w:val="single" w:color="000000" w:sz="2" w:space="0" w:shadow="0" w:frame="0"/>
+                                    <w:right w:val="single" w:color="000000" w:sz="2" w:space="0" w:shadow="0" w:frame="0"/>
+                                  </w:tcBorders>
+                                  <w:shd w:val="clear" w:color="auto" w:fill="auto"/>
+                                  <w:tcMar>
+                                    <w:top w:type="dxa" w:w="80"/>
+                                    <w:left w:type="dxa" w:w="80"/>
+                                    <w:bottom w:type="dxa" w:w="80"/>
+                                    <w:right w:type="dxa" w:w="80"/>
+                                  </w:tcMar>
+                                  <w:vAlign w:val="top"/>
+                                </w:tcPr>
+                                <w:p>
+                                  <w:pPr>
+                                    <w:pStyle w:val="Table Style 2"/>
+                                    <w:bidi w:val="0"/>
+                                  </w:pPr>
+                                  <w:r>
+                                    <w:rPr>
+                                      <w:rFonts w:ascii="Helvetica Neue" w:cs="Arial Unicode MS" w:hAnsi="Helvetica Neue" w:eastAsia="Arial Unicode MS"/>
+                                      <w:rtl w:val="0"/>
+                                    </w:rPr>
+                                    <w:t>efficiency and data improvements</w:t>
+                                  </w:r>
+                                </w:p>
+                              </w:tc>
+                            </w:tr>
+                            <w:tr>
+                              <w:tblPrEx>
+                                <w:shd w:val="clear" w:color="auto" w:fill="auto"/>
+                              </w:tblPrEx>
+                              <w:trPr>
+                                <w:trHeight w:val="961" w:hRule="atLeast"/>
+                              </w:trPr>
+                              <w:tc>
+                                <w:tcPr>
+                                  <w:tcW w:type="dxa" w:w="770"/>
+                                  <w:tcBorders>
+                                    <w:top w:val="single" w:color="000000" w:sz="2" w:space="0" w:shadow="0" w:frame="0"/>
+                                    <w:left w:val="single" w:color="000000" w:sz="2" w:space="0" w:shadow="0" w:frame="0"/>
+                                    <w:bottom w:val="single" w:color="000000" w:sz="2" w:space="0" w:shadow="0" w:frame="0"/>
+                                    <w:right w:val="single" w:color="000000" w:sz="6" w:space="0" w:shadow="0" w:frame="0"/>
+                                  </w:tcBorders>
+                                  <w:shd w:val="clear" w:color="auto" w:fill="dcdcdc"/>
+                                  <w:tcMar>
+                                    <w:top w:type="dxa" w:w="80"/>
+                                    <w:left w:type="dxa" w:w="80"/>
+                                    <w:bottom w:type="dxa" w:w="80"/>
+                                    <w:right w:type="dxa" w:w="80"/>
+                                  </w:tcMar>
+                                  <w:vAlign w:val="top"/>
+                                </w:tcPr>
+                                <w:p>
+                                  <w:pPr>
+                                    <w:keepNext w:val="0"/>
+                                    <w:keepLines w:val="0"/>
+                                    <w:pageBreakBefore w:val="0"/>
+                                    <w:widowControl w:val="1"/>
+                                    <w:shd w:val="clear" w:color="auto" w:fill="auto"/>
+                                    <w:suppressAutoHyphens w:val="0"/>
+                                    <w:bidi w:val="0"/>
+                                    <w:spacing w:before="0" w:after="0" w:line="240" w:lineRule="auto"/>
+                                    <w:ind w:left="0" w:right="0" w:firstLine="0"/>
+                                    <w:jc w:val="right"/>
+                                    <w:outlineLvl w:val="9"/>
+                                    <w:rPr>
+                                      <w:rtl w:val="0"/>
+                                    </w:rPr>
+                                  </w:pPr>
+                                  <w:r>
+                                    <w:rPr>
+                                      <w:rFonts w:ascii="Helvetica Neue" w:cs="Arial Unicode MS" w:hAnsi="Helvetica Neue" w:eastAsia="Arial Unicode MS"/>
+                                      <w:b w:val="1"/>
+                                      <w:bCs w:val="1"/>
+                                      <w:i w:val="0"/>
+                                      <w:iCs w:val="0"/>
+                                      <w:caps w:val="0"/>
+                                      <w:smallCaps w:val="0"/>
+                                      <w:strike w:val="0"/>
+                                      <w:dstrike w:val="0"/>
+                                      <w:outline w:val="0"/>
+                                      <w:color w:val="000000"/>
+                                      <w:spacing w:val="0"/>
+                                      <w:kern w:val="0"/>
+                                      <w:position w:val="0"/>
+                                      <w:sz w:val="20"/>
+                                      <w:szCs w:val="20"/>
+                                      <w:u w:val="none"/>
+                                      <w:shd w:val="nil" w:color="auto" w:fill="auto"/>
+                                      <w:vertAlign w:val="baseline"/>
+                                      <w:rtl w:val="0"/>
+                                      <w14:textOutline>
+                                        <w14:noFill/>
+                                      </w14:textOutline>
+                                      <w14:textFill>
+                                        <w14:solidFill>
+                                          <w14:srgbClr w14:val="000000"/>
+                                        </w14:solidFill>
+                                      </w14:textFill>
+                                    </w:rPr>
+                                    <w:t>4</w:t>
+                                  </w:r>
+                                </w:p>
+                              </w:tc>
+                              <w:tc>
+                                <w:tcPr>
+                                  <w:tcW w:type="dxa" w:w="2371"/>
+                                  <w:tcBorders>
+                                    <w:top w:val="single" w:color="000000" w:sz="2" w:space="0" w:shadow="0" w:frame="0"/>
+                                    <w:left w:val="single" w:color="000000" w:sz="6" w:space="0" w:shadow="0" w:frame="0"/>
+                                    <w:bottom w:val="single" w:color="000000" w:sz="2" w:space="0" w:shadow="0" w:frame="0"/>
+                                    <w:right w:val="single" w:color="000000" w:sz="2" w:space="0" w:shadow="0" w:frame="0"/>
+                                  </w:tcBorders>
+                                  <w:shd w:val="clear" w:color="auto" w:fill="auto"/>
+                                  <w:tcMar>
+                                    <w:top w:type="dxa" w:w="80"/>
+                                    <w:left w:type="dxa" w:w="80"/>
+                                    <w:bottom w:type="dxa" w:w="80"/>
+                                    <w:right w:type="dxa" w:w="80"/>
+                                  </w:tcMar>
+                                  <w:vAlign w:val="top"/>
+                                </w:tcPr>
+                                <w:p>
+                                  <w:pPr>
+                                    <w:pStyle w:val="Table Style 2"/>
+                                    <w:bidi w:val="0"/>
+                                  </w:pPr>
+                                  <w:r>
+                                    <w:rPr>
+                                      <w:rFonts w:ascii="Helvetica Neue" w:cs="Arial Unicode MS" w:hAnsi="Helvetica Neue" w:eastAsia="Arial Unicode MS"/>
+                                      <w:rtl w:val="0"/>
+                                    </w:rPr>
+                                    <w:t>data are archived and online</w:t>
+                                  </w:r>
+                                </w:p>
+                              </w:tc>
+                              <w:tc>
+                                <w:tcPr>
+                                  <w:tcW w:type="dxa" w:w="5814"/>
+                                  <w:tcBorders>
+                                    <w:top w:val="single" w:color="000000" w:sz="2" w:space="0" w:shadow="0" w:frame="0"/>
+                                    <w:left w:val="single" w:color="000000" w:sz="2" w:space="0" w:shadow="0" w:frame="0"/>
+                                    <w:bottom w:val="single" w:color="000000" w:sz="2" w:space="0" w:shadow="0" w:frame="0"/>
+                                    <w:right w:val="single" w:color="000000" w:sz="2" w:space="0" w:shadow="0" w:frame="0"/>
+                                  </w:tcBorders>
+                                  <w:shd w:val="clear" w:color="auto" w:fill="auto"/>
+                                  <w:tcMar>
+                                    <w:top w:type="dxa" w:w="80"/>
+                                    <w:left w:type="dxa" w:w="80"/>
+                                    <w:bottom w:type="dxa" w:w="80"/>
+                                    <w:right w:type="dxa" w:w="80"/>
+                                  </w:tcMar>
+                                  <w:vAlign w:val="top"/>
+                                </w:tcPr>
+                                <w:p>
+                                  <w:pPr>
+                                    <w:pStyle w:val="Table Style 2"/>
+                                    <w:bidi w:val="0"/>
+                                  </w:pPr>
+                                  <w:r>
+                                    <w:rPr>
+                                      <w:rFonts w:ascii="Helvetica Neue" w:cs="Arial Unicode MS" w:hAnsi="Helvetica Neue" w:eastAsia="Arial Unicode MS"/>
+                                      <w:rtl w:val="0"/>
+                                    </w:rPr>
+                                    <w:t>Publishing in an established data repository is your insurance against lost data, accidental deletions, and for larger files supports distributed online and potentially collaborative analyses.</w:t>
+                                  </w:r>
+                                </w:p>
+                              </w:tc>
+                              <w:tc>
+                                <w:tcPr>
+                                  <w:tcW w:type="dxa" w:w="2021"/>
+                                  <w:tcBorders>
+                                    <w:top w:val="single" w:color="000000" w:sz="2" w:space="0" w:shadow="0" w:frame="0"/>
+                                    <w:left w:val="single" w:color="000000" w:sz="2" w:space="0" w:shadow="0" w:frame="0"/>
+                                    <w:bottom w:val="single" w:color="000000" w:sz="2" w:space="0" w:shadow="0" w:frame="0"/>
+                                    <w:right w:val="single" w:color="000000" w:sz="2" w:space="0" w:shadow="0" w:frame="0"/>
+                                  </w:tcBorders>
+                                  <w:shd w:val="clear" w:color="auto" w:fill="auto"/>
+                                  <w:tcMar>
+                                    <w:top w:type="dxa" w:w="80"/>
+                                    <w:left w:type="dxa" w:w="80"/>
+                                    <w:bottom w:type="dxa" w:w="80"/>
+                                    <w:right w:type="dxa" w:w="80"/>
+                                  </w:tcMar>
+                                  <w:vAlign w:val="top"/>
+                                </w:tcPr>
+                                <w:p>
+                                  <w:pPr>
+                                    <w:pStyle w:val="Table Style 2"/>
+                                    <w:bidi w:val="0"/>
+                                  </w:pPr>
+                                  <w:r>
+                                    <w:rPr>
+                                      <w:rFonts w:ascii="Helvetica Neue" w:cs="Arial Unicode MS" w:hAnsi="Helvetica Neue" w:eastAsia="Arial Unicode MS"/>
+                                      <w:rtl w:val="0"/>
+                                    </w:rPr>
+                                    <w:t>efficiency and data improvements</w:t>
+                                  </w:r>
+                                </w:p>
+                              </w:tc>
+                            </w:tr>
+                            <w:tr>
+                              <w:tblPrEx>
+                                <w:shd w:val="clear" w:color="auto" w:fill="auto"/>
+                              </w:tblPrEx>
+                              <w:trPr>
+                                <w:trHeight w:val="1201" w:hRule="atLeast"/>
+                              </w:trPr>
+                              <w:tc>
+                                <w:tcPr>
+                                  <w:tcW w:type="dxa" w:w="770"/>
+                                  <w:tcBorders>
+                                    <w:top w:val="single" w:color="000000" w:sz="2" w:space="0" w:shadow="0" w:frame="0"/>
+                                    <w:left w:val="single" w:color="000000" w:sz="2" w:space="0" w:shadow="0" w:frame="0"/>
+                                    <w:bottom w:val="single" w:color="000000" w:sz="2" w:space="0" w:shadow="0" w:frame="0"/>
+                                    <w:right w:val="single" w:color="000000" w:sz="6" w:space="0" w:shadow="0" w:frame="0"/>
+                                  </w:tcBorders>
+                                  <w:shd w:val="clear" w:color="auto" w:fill="dcdcdc"/>
+                                  <w:tcMar>
+                                    <w:top w:type="dxa" w:w="80"/>
+                                    <w:left w:type="dxa" w:w="80"/>
+                                    <w:bottom w:type="dxa" w:w="80"/>
+                                    <w:right w:type="dxa" w:w="80"/>
+                                  </w:tcMar>
+                                  <w:vAlign w:val="top"/>
+                                </w:tcPr>
+                                <w:p>
+                                  <w:pPr>
+                                    <w:keepNext w:val="0"/>
+                                    <w:keepLines w:val="0"/>
+                                    <w:pageBreakBefore w:val="0"/>
+                                    <w:widowControl w:val="1"/>
+                                    <w:shd w:val="clear" w:color="auto" w:fill="auto"/>
+                                    <w:suppressAutoHyphens w:val="0"/>
+                                    <w:bidi w:val="0"/>
+                                    <w:spacing w:before="0" w:after="0" w:line="240" w:lineRule="auto"/>
+                                    <w:ind w:left="0" w:right="0" w:firstLine="0"/>
+                                    <w:jc w:val="right"/>
+                                    <w:outlineLvl w:val="9"/>
+                                    <w:rPr>
+                                      <w:rtl w:val="0"/>
+                                    </w:rPr>
+                                  </w:pPr>
+                                  <w:r>
+                                    <w:rPr>
+                                      <w:rFonts w:ascii="Helvetica Neue" w:cs="Arial Unicode MS" w:hAnsi="Helvetica Neue" w:eastAsia="Arial Unicode MS"/>
+                                      <w:b w:val="1"/>
+                                      <w:bCs w:val="1"/>
+                                      <w:i w:val="0"/>
+                                      <w:iCs w:val="0"/>
+                                      <w:caps w:val="0"/>
+                                      <w:smallCaps w:val="0"/>
+                                      <w:strike w:val="0"/>
+                                      <w:dstrike w:val="0"/>
+                                      <w:outline w:val="0"/>
+                                      <w:color w:val="000000"/>
+                                      <w:spacing w:val="0"/>
+                                      <w:kern w:val="0"/>
+                                      <w:position w:val="0"/>
+                                      <w:sz w:val="20"/>
+                                      <w:szCs w:val="20"/>
+                                      <w:u w:val="none"/>
+                                      <w:shd w:val="nil" w:color="auto" w:fill="auto"/>
+                                      <w:vertAlign w:val="baseline"/>
+                                      <w:rtl w:val="0"/>
+                                      <w14:textOutline>
+                                        <w14:noFill/>
+                                      </w14:textOutline>
+                                      <w14:textFill>
+                                        <w14:solidFill>
+                                          <w14:srgbClr w14:val="000000"/>
+                                        </w14:solidFill>
+                                      </w14:textFill>
+                                    </w:rPr>
+                                    <w:t>5</w:t>
+                                  </w:r>
+                                </w:p>
+                              </w:tc>
+                              <w:tc>
+                                <w:tcPr>
+                                  <w:tcW w:type="dxa" w:w="2371"/>
+                                  <w:tcBorders>
+                                    <w:top w:val="single" w:color="000000" w:sz="2" w:space="0" w:shadow="0" w:frame="0"/>
+                                    <w:left w:val="single" w:color="000000" w:sz="6" w:space="0" w:shadow="0" w:frame="0"/>
+                                    <w:bottom w:val="single" w:color="000000" w:sz="2" w:space="0" w:shadow="0" w:frame="0"/>
+                                    <w:right w:val="single" w:color="000000" w:sz="2" w:space="0" w:shadow="0" w:frame="0"/>
+                                  </w:tcBorders>
+                                  <w:shd w:val="clear" w:color="auto" w:fill="auto"/>
+                                  <w:tcMar>
+                                    <w:top w:type="dxa" w:w="80"/>
+                                    <w:left w:type="dxa" w:w="80"/>
+                                    <w:bottom w:type="dxa" w:w="80"/>
+                                    <w:right w:type="dxa" w:w="80"/>
+                                  </w:tcMar>
+                                  <w:vAlign w:val="top"/>
+                                </w:tcPr>
+                                <w:p>
+                                  <w:pPr>
+                                    <w:pStyle w:val="Table Style 2"/>
+                                    <w:bidi w:val="0"/>
+                                  </w:pPr>
+                                  <w:r>
+                                    <w:rPr>
+                                      <w:rFonts w:ascii="Helvetica Neue" w:cs="Arial Unicode MS" w:hAnsi="Helvetica Neue" w:eastAsia="Arial Unicode MS"/>
+                                      <w:rtl w:val="0"/>
+                                    </w:rPr>
+                                    <w:t>meta-data are described more clearly and enables easier paper writing</w:t>
+                                  </w:r>
+                                </w:p>
+                              </w:tc>
+                              <w:tc>
+                                <w:tcPr>
+                                  <w:tcW w:type="dxa" w:w="5814"/>
+                                  <w:tcBorders>
+                                    <w:top w:val="single" w:color="000000" w:sz="2" w:space="0" w:shadow="0" w:frame="0"/>
+                                    <w:left w:val="single" w:color="000000" w:sz="2" w:space="0" w:shadow="0" w:frame="0"/>
+                                    <w:bottom w:val="single" w:color="000000" w:sz="2" w:space="0" w:shadow="0" w:frame="0"/>
+                                    <w:right w:val="single" w:color="000000" w:sz="2" w:space="0" w:shadow="0" w:frame="0"/>
+                                  </w:tcBorders>
+                                  <w:shd w:val="clear" w:color="auto" w:fill="auto"/>
+                                  <w:tcMar>
+                                    <w:top w:type="dxa" w:w="80"/>
+                                    <w:left w:type="dxa" w:w="80"/>
+                                    <w:bottom w:type="dxa" w:w="80"/>
+                                    <w:right w:type="dxa" w:w="80"/>
+                                  </w:tcMar>
+                                  <w:vAlign w:val="top"/>
+                                </w:tcPr>
+                                <w:p>
+                                  <w:pPr>
+                                    <w:pStyle w:val="Table Style 2"/>
+                                    <w:bidi w:val="0"/>
+                                  </w:pPr>
+                                  <w:r>
+                                    <w:rPr>
+                                      <w:rFonts w:ascii="Helvetica Neue" w:cs="Arial Unicode MS" w:hAnsi="Helvetica Neue" w:eastAsia="Arial Unicode MS"/>
+                                      <w:rtl w:val="0"/>
+                                    </w:rPr>
+                                    <w:t>Writing meta-data develops clear thinking and supports effective description of the data and easier writing of methods and results if used in a publication. Different meta-data languages engender structural thinking and can also highlight gaps in data.</w:t>
+                                  </w:r>
+                                </w:p>
+                              </w:tc>
+                              <w:tc>
+                                <w:tcPr>
+                                  <w:tcW w:type="dxa" w:w="2021"/>
+                                  <w:tcBorders>
+                                    <w:top w:val="single" w:color="000000" w:sz="2" w:space="0" w:shadow="0" w:frame="0"/>
+                                    <w:left w:val="single" w:color="000000" w:sz="2" w:space="0" w:shadow="0" w:frame="0"/>
+                                    <w:bottom w:val="single" w:color="000000" w:sz="2" w:space="0" w:shadow="0" w:frame="0"/>
+                                    <w:right w:val="single" w:color="000000" w:sz="2" w:space="0" w:shadow="0" w:frame="0"/>
+                                  </w:tcBorders>
+                                  <w:shd w:val="clear" w:color="auto" w:fill="auto"/>
+                                  <w:tcMar>
+                                    <w:top w:type="dxa" w:w="80"/>
+                                    <w:left w:type="dxa" w:w="80"/>
+                                    <w:bottom w:type="dxa" w:w="80"/>
+                                    <w:right w:type="dxa" w:w="80"/>
+                                  </w:tcMar>
+                                  <w:vAlign w:val="top"/>
+                                </w:tcPr>
+                                <w:p>
+                                  <w:pPr>
+                                    <w:pStyle w:val="Table Style 2"/>
+                                    <w:bidi w:val="0"/>
+                                  </w:pPr>
+                                  <w:r>
+                                    <w:rPr>
+                                      <w:rFonts w:ascii="Helvetica Neue" w:cs="Arial Unicode MS" w:hAnsi="Helvetica Neue" w:eastAsia="Arial Unicode MS"/>
+                                      <w:rtl w:val="0"/>
+                                    </w:rPr>
+                                    <w:t>efficiency and data improvements</w:t>
+                                  </w:r>
+                                </w:p>
+                              </w:tc>
+                            </w:tr>
+                            <w:tr>
+                              <w:tblPrEx>
+                                <w:shd w:val="clear" w:color="auto" w:fill="auto"/>
+                              </w:tblPrEx>
+                              <w:trPr>
+                                <w:trHeight w:val="721" w:hRule="atLeast"/>
+                              </w:trPr>
+                              <w:tc>
+                                <w:tcPr>
+                                  <w:tcW w:type="dxa" w:w="770"/>
+                                  <w:tcBorders>
+                                    <w:top w:val="single" w:color="000000" w:sz="2" w:space="0" w:shadow="0" w:frame="0"/>
+                                    <w:left w:val="single" w:color="000000" w:sz="2" w:space="0" w:shadow="0" w:frame="0"/>
+                                    <w:bottom w:val="single" w:color="000000" w:sz="2" w:space="0" w:shadow="0" w:frame="0"/>
+                                    <w:right w:val="single" w:color="000000" w:sz="6" w:space="0" w:shadow="0" w:frame="0"/>
+                                  </w:tcBorders>
+                                  <w:shd w:val="clear" w:color="auto" w:fill="dcdcdc"/>
+                                  <w:tcMar>
+                                    <w:top w:type="dxa" w:w="80"/>
+                                    <w:left w:type="dxa" w:w="80"/>
+                                    <w:bottom w:type="dxa" w:w="80"/>
+                                    <w:right w:type="dxa" w:w="80"/>
+                                  </w:tcMar>
+                                  <w:vAlign w:val="top"/>
+                                </w:tcPr>
+                                <w:p>
+                                  <w:pPr>
+                                    <w:keepNext w:val="0"/>
+                                    <w:keepLines w:val="0"/>
+                                    <w:pageBreakBefore w:val="0"/>
+                                    <w:widowControl w:val="1"/>
+                                    <w:shd w:val="clear" w:color="auto" w:fill="auto"/>
+                                    <w:suppressAutoHyphens w:val="0"/>
+                                    <w:bidi w:val="0"/>
+                                    <w:spacing w:before="0" w:after="0" w:line="240" w:lineRule="auto"/>
+                                    <w:ind w:left="0" w:right="0" w:firstLine="0"/>
+                                    <w:jc w:val="right"/>
+                                    <w:outlineLvl w:val="9"/>
+                                    <w:rPr>
+                                      <w:rtl w:val="0"/>
+                                    </w:rPr>
+                                  </w:pPr>
+                                  <w:r>
+                                    <w:rPr>
+                                      <w:rFonts w:ascii="Helvetica Neue" w:cs="Arial Unicode MS" w:hAnsi="Helvetica Neue" w:eastAsia="Arial Unicode MS"/>
+                                      <w:b w:val="1"/>
+                                      <w:bCs w:val="1"/>
+                                      <w:i w:val="0"/>
+                                      <w:iCs w:val="0"/>
+                                      <w:caps w:val="0"/>
+                                      <w:smallCaps w:val="0"/>
+                                      <w:strike w:val="0"/>
+                                      <w:dstrike w:val="0"/>
+                                      <w:outline w:val="0"/>
+                                      <w:color w:val="000000"/>
+                                      <w:spacing w:val="0"/>
+                                      <w:kern w:val="0"/>
+                                      <w:position w:val="0"/>
+                                      <w:sz w:val="20"/>
+                                      <w:szCs w:val="20"/>
+                                      <w:u w:val="none"/>
+                                      <w:shd w:val="nil" w:color="auto" w:fill="auto"/>
+                                      <w:vertAlign w:val="baseline"/>
+                                      <w:rtl w:val="0"/>
+                                      <w14:textOutline>
+                                        <w14:noFill/>
+                                      </w14:textOutline>
+                                      <w14:textFill>
+                                        <w14:solidFill>
+                                          <w14:srgbClr w14:val="000000"/>
+                                        </w14:solidFill>
+                                      </w14:textFill>
+                                    </w:rPr>
+                                    <w:t>6</w:t>
+                                  </w:r>
+                                </w:p>
+                              </w:tc>
+                              <w:tc>
+                                <w:tcPr>
+                                  <w:tcW w:type="dxa" w:w="2371"/>
+                                  <w:tcBorders>
+                                    <w:top w:val="single" w:color="000000" w:sz="2" w:space="0" w:shadow="0" w:frame="0"/>
+                                    <w:left w:val="single" w:color="000000" w:sz="6" w:space="0" w:shadow="0" w:frame="0"/>
+                                    <w:bottom w:val="single" w:color="000000" w:sz="2" w:space="0" w:shadow="0" w:frame="0"/>
+                                    <w:right w:val="single" w:color="000000" w:sz="2" w:space="0" w:shadow="0" w:frame="0"/>
+                                  </w:tcBorders>
+                                  <w:shd w:val="clear" w:color="auto" w:fill="auto"/>
+                                  <w:tcMar>
+                                    <w:top w:type="dxa" w:w="80"/>
+                                    <w:left w:type="dxa" w:w="80"/>
+                                    <w:bottom w:type="dxa" w:w="80"/>
+                                    <w:right w:type="dxa" w:w="80"/>
+                                  </w:tcMar>
+                                  <w:vAlign w:val="top"/>
+                                </w:tcPr>
+                                <w:p>
+                                  <w:pPr>
+                                    <w:pStyle w:val="Table Style 2"/>
+                                    <w:bidi w:val="0"/>
+                                  </w:pPr>
+                                  <w:r>
+                                    <w:rPr>
+                                      <w:rFonts w:ascii="Helvetica Neue" w:cs="Arial Unicode MS" w:hAnsi="Helvetica Neue" w:eastAsia="Arial Unicode MS"/>
+                                      <w:rtl w:val="0"/>
+                                    </w:rPr>
+                                    <w:t>error checking</w:t>
+                                  </w:r>
+                                </w:p>
+                              </w:tc>
+                              <w:tc>
+                                <w:tcPr>
+                                  <w:tcW w:type="dxa" w:w="5814"/>
+                                  <w:tcBorders>
+                                    <w:top w:val="single" w:color="000000" w:sz="2" w:space="0" w:shadow="0" w:frame="0"/>
+                                    <w:left w:val="single" w:color="000000" w:sz="2" w:space="0" w:shadow="0" w:frame="0"/>
+                                    <w:bottom w:val="single" w:color="000000" w:sz="2" w:space="0" w:shadow="0" w:frame="0"/>
+                                    <w:right w:val="single" w:color="000000" w:sz="2" w:space="0" w:shadow="0" w:frame="0"/>
+                                  </w:tcBorders>
+                                  <w:shd w:val="clear" w:color="auto" w:fill="auto"/>
+                                  <w:tcMar>
+                                    <w:top w:type="dxa" w:w="80"/>
+                                    <w:left w:type="dxa" w:w="80"/>
+                                    <w:bottom w:type="dxa" w:w="80"/>
+                                    <w:right w:type="dxa" w:w="80"/>
+                                  </w:tcMar>
+                                  <w:vAlign w:val="top"/>
+                                </w:tcPr>
+                                <w:p>
+                                  <w:pPr>
+                                    <w:pStyle w:val="Table Style 2"/>
+                                    <w:bidi w:val="0"/>
+                                  </w:pPr>
+                                  <w:r>
+                                    <w:rPr>
+                                      <w:rFonts w:ascii="Helvetica Neue" w:cs="Arial Unicode MS" w:hAnsi="Helvetica Neue" w:eastAsia="Arial Unicode MS"/>
+                                      <w:rtl w:val="0"/>
+                                    </w:rPr>
+                                    <w:t>Individuals outside your team and authors can catch errors. Referees on papers or stakeholders can review data and meta-data and provide input on clarity.</w:t>
+                                  </w:r>
+                                </w:p>
+                              </w:tc>
+                              <w:tc>
+                                <w:tcPr>
+                                  <w:tcW w:type="dxa" w:w="2021"/>
+                                  <w:tcBorders>
+                                    <w:top w:val="single" w:color="000000" w:sz="2" w:space="0" w:shadow="0" w:frame="0"/>
+                                    <w:left w:val="single" w:color="000000" w:sz="2" w:space="0" w:shadow="0" w:frame="0"/>
+                                    <w:bottom w:val="single" w:color="000000" w:sz="2" w:space="0" w:shadow="0" w:frame="0"/>
+                                    <w:right w:val="single" w:color="000000" w:sz="2" w:space="0" w:shadow="0" w:frame="0"/>
+                                  </w:tcBorders>
+                                  <w:shd w:val="clear" w:color="auto" w:fill="auto"/>
+                                  <w:tcMar>
+                                    <w:top w:type="dxa" w:w="80"/>
+                                    <w:left w:type="dxa" w:w="80"/>
+                                    <w:bottom w:type="dxa" w:w="80"/>
+                                    <w:right w:type="dxa" w:w="80"/>
+                                  </w:tcMar>
+                                  <w:vAlign w:val="top"/>
+                                </w:tcPr>
+                                <w:p>
+                                  <w:pPr>
+                                    <w:pStyle w:val="Table Style 2"/>
+                                    <w:bidi w:val="0"/>
+                                  </w:pPr>
+                                  <w:r>
+                                    <w:rPr>
+                                      <w:rFonts w:ascii="Helvetica Neue" w:cs="Arial Unicode MS" w:hAnsi="Helvetica Neue" w:eastAsia="Arial Unicode MS"/>
+                                      <w:rtl w:val="0"/>
+                                    </w:rPr>
+                                    <w:t>efficiency and data improvements</w:t>
+                                  </w:r>
+                                </w:p>
+                              </w:tc>
+                            </w:tr>
+                            <w:tr>
+                              <w:tblPrEx>
+                                <w:shd w:val="clear" w:color="auto" w:fill="auto"/>
+                              </w:tblPrEx>
+                              <w:trPr>
+                                <w:trHeight w:val="481" w:hRule="atLeast"/>
+                              </w:trPr>
+                              <w:tc>
+                                <w:tcPr>
+                                  <w:tcW w:type="dxa" w:w="770"/>
+                                  <w:tcBorders>
+                                    <w:top w:val="single" w:color="000000" w:sz="2" w:space="0" w:shadow="0" w:frame="0"/>
+                                    <w:left w:val="single" w:color="000000" w:sz="2" w:space="0" w:shadow="0" w:frame="0"/>
+                                    <w:bottom w:val="single" w:color="000000" w:sz="2" w:space="0" w:shadow="0" w:frame="0"/>
+                                    <w:right w:val="single" w:color="000000" w:sz="6" w:space="0" w:shadow="0" w:frame="0"/>
+                                  </w:tcBorders>
+                                  <w:shd w:val="clear" w:color="auto" w:fill="dcdcdc"/>
+                                  <w:tcMar>
+                                    <w:top w:type="dxa" w:w="80"/>
+                                    <w:left w:type="dxa" w:w="80"/>
+                                    <w:bottom w:type="dxa" w:w="80"/>
+                                    <w:right w:type="dxa" w:w="80"/>
+                                  </w:tcMar>
+                                  <w:vAlign w:val="top"/>
+                                </w:tcPr>
+                                <w:p>
+                                  <w:pPr>
+                                    <w:keepNext w:val="0"/>
+                                    <w:keepLines w:val="0"/>
+                                    <w:pageBreakBefore w:val="0"/>
+                                    <w:widowControl w:val="1"/>
+                                    <w:shd w:val="clear" w:color="auto" w:fill="auto"/>
+                                    <w:suppressAutoHyphens w:val="0"/>
+                                    <w:bidi w:val="0"/>
+                                    <w:spacing w:before="0" w:after="0" w:line="240" w:lineRule="auto"/>
+                                    <w:ind w:left="0" w:right="0" w:firstLine="0"/>
+                                    <w:jc w:val="right"/>
+                                    <w:outlineLvl w:val="9"/>
+                                    <w:rPr>
+                                      <w:rtl w:val="0"/>
+                                    </w:rPr>
+                                  </w:pPr>
+                                  <w:r>
+                                    <w:rPr>
+                                      <w:rFonts w:ascii="Helvetica Neue" w:cs="Arial Unicode MS" w:hAnsi="Helvetica Neue" w:eastAsia="Arial Unicode MS"/>
+                                      <w:b w:val="1"/>
+                                      <w:bCs w:val="1"/>
+                                      <w:i w:val="0"/>
+                                      <w:iCs w:val="0"/>
+                                      <w:caps w:val="0"/>
+                                      <w:smallCaps w:val="0"/>
+                                      <w:strike w:val="0"/>
+                                      <w:dstrike w:val="0"/>
+                                      <w:outline w:val="0"/>
+                                      <w:color w:val="000000"/>
+                                      <w:spacing w:val="0"/>
+                                      <w:kern w:val="0"/>
+                                      <w:position w:val="0"/>
+                                      <w:sz w:val="20"/>
+                                      <w:szCs w:val="20"/>
+                                      <w:u w:val="none"/>
+                                      <w:shd w:val="nil" w:color="auto" w:fill="auto"/>
+                                      <w:vertAlign w:val="baseline"/>
+                                      <w:rtl w:val="0"/>
+                                      <w14:textOutline>
+                                        <w14:noFill/>
+                                      </w14:textOutline>
+                                      <w14:textFill>
+                                        <w14:solidFill>
+                                          <w14:srgbClr w14:val="000000"/>
+                                        </w14:solidFill>
+                                      </w14:textFill>
+                                    </w:rPr>
+                                    <w:t>7</w:t>
+                                  </w:r>
+                                </w:p>
+                              </w:tc>
+                              <w:tc>
+                                <w:tcPr>
+                                  <w:tcW w:type="dxa" w:w="2371"/>
+                                  <w:tcBorders>
+                                    <w:top w:val="single" w:color="000000" w:sz="2" w:space="0" w:shadow="0" w:frame="0"/>
+                                    <w:left w:val="single" w:color="000000" w:sz="6" w:space="0" w:shadow="0" w:frame="0"/>
+                                    <w:bottom w:val="single" w:color="000000" w:sz="2" w:space="0" w:shadow="0" w:frame="0"/>
+                                    <w:right w:val="single" w:color="000000" w:sz="2" w:space="0" w:shadow="0" w:frame="0"/>
+                                  </w:tcBorders>
+                                  <w:shd w:val="clear" w:color="auto" w:fill="auto"/>
+                                  <w:tcMar>
+                                    <w:top w:type="dxa" w:w="80"/>
+                                    <w:left w:type="dxa" w:w="80"/>
+                                    <w:bottom w:type="dxa" w:w="80"/>
+                                    <w:right w:type="dxa" w:w="80"/>
+                                  </w:tcMar>
+                                  <w:vAlign w:val="top"/>
+                                </w:tcPr>
+                                <w:p>
+                                  <w:pPr>
+                                    <w:pStyle w:val="Table Style 2"/>
+                                    <w:bidi w:val="0"/>
+                                  </w:pPr>
+                                  <w:r>
+                                    <w:rPr>
+                                      <w:rFonts w:ascii="Helvetica Neue" w:cs="Arial Unicode MS" w:hAnsi="Helvetica Neue" w:eastAsia="Arial Unicode MS"/>
+                                      <w:rtl w:val="0"/>
+                                    </w:rPr>
+                                    <w:t>sharing within team facilitated</w:t>
+                                  </w:r>
+                                </w:p>
+                              </w:tc>
+                              <w:tc>
+                                <w:tcPr>
+                                  <w:tcW w:type="dxa" w:w="5814"/>
+                                  <w:tcBorders>
+                                    <w:top w:val="single" w:color="000000" w:sz="2" w:space="0" w:shadow="0" w:frame="0"/>
+                                    <w:left w:val="single" w:color="000000" w:sz="2" w:space="0" w:shadow="0" w:frame="0"/>
+                                    <w:bottom w:val="single" w:color="000000" w:sz="2" w:space="0" w:shadow="0" w:frame="0"/>
+                                    <w:right w:val="single" w:color="000000" w:sz="2" w:space="0" w:shadow="0" w:frame="0"/>
+                                  </w:tcBorders>
+                                  <w:shd w:val="clear" w:color="auto" w:fill="auto"/>
+                                  <w:tcMar>
+                                    <w:top w:type="dxa" w:w="80"/>
+                                    <w:left w:type="dxa" w:w="80"/>
+                                    <w:bottom w:type="dxa" w:w="80"/>
+                                    <w:right w:type="dxa" w:w="80"/>
+                                  </w:tcMar>
+                                  <w:vAlign w:val="top"/>
+                                </w:tcPr>
+                                <w:p>
+                                  <w:pPr>
+                                    <w:pStyle w:val="Table Style 2"/>
+                                    <w:bidi w:val="0"/>
+                                  </w:pPr>
+                                  <w:r>
+                                    <w:rPr>
+                                      <w:rFonts w:ascii="Helvetica Neue" w:cs="Arial Unicode MS" w:hAnsi="Helvetica Neue" w:eastAsia="Arial Unicode MS"/>
+                                      <w:rtl w:val="0"/>
+                                    </w:rPr>
+                                    <w:t xml:space="preserve">Data can be stored online and a link shared versus various versions of files shared by email. </w:t>
+                                  </w:r>
+                                </w:p>
+                              </w:tc>
+                              <w:tc>
+                                <w:tcPr>
+                                  <w:tcW w:type="dxa" w:w="2021"/>
+                                  <w:tcBorders>
+                                    <w:top w:val="single" w:color="000000" w:sz="2" w:space="0" w:shadow="0" w:frame="0"/>
+                                    <w:left w:val="single" w:color="000000" w:sz="2" w:space="0" w:shadow="0" w:frame="0"/>
+                                    <w:bottom w:val="single" w:color="000000" w:sz="2" w:space="0" w:shadow="0" w:frame="0"/>
+                                    <w:right w:val="single" w:color="000000" w:sz="2" w:space="0" w:shadow="0" w:frame="0"/>
+                                  </w:tcBorders>
+                                  <w:shd w:val="clear" w:color="auto" w:fill="auto"/>
+                                  <w:tcMar>
+                                    <w:top w:type="dxa" w:w="80"/>
+                                    <w:left w:type="dxa" w:w="80"/>
+                                    <w:bottom w:type="dxa" w:w="80"/>
+                                    <w:right w:type="dxa" w:w="80"/>
+                                  </w:tcMar>
+                                  <w:vAlign w:val="top"/>
+                                </w:tcPr>
+                                <w:p>
+                                  <w:pPr>
+                                    <w:pStyle w:val="Table Style 2"/>
+                                    <w:bidi w:val="0"/>
+                                  </w:pPr>
+                                  <w:r>
+                                    <w:rPr>
+                                      <w:rFonts w:ascii="Helvetica Neue" w:cs="Arial Unicode MS" w:hAnsi="Helvetica Neue" w:eastAsia="Arial Unicode MS"/>
+                                      <w:rtl w:val="0"/>
+                                    </w:rPr>
+                                    <w:t>efficiency and data improvements</w:t>
+                                  </w:r>
+                                </w:p>
+                              </w:tc>
+                            </w:tr>
+                            <w:tr>
+                              <w:tblPrEx>
+                                <w:shd w:val="clear" w:color="auto" w:fill="auto"/>
+                              </w:tblPrEx>
+                              <w:trPr>
+                                <w:trHeight w:val="721" w:hRule="atLeast"/>
+                              </w:trPr>
+                              <w:tc>
+                                <w:tcPr>
+                                  <w:tcW w:type="dxa" w:w="770"/>
+                                  <w:tcBorders>
+                                    <w:top w:val="single" w:color="000000" w:sz="2" w:space="0" w:shadow="0" w:frame="0"/>
+                                    <w:left w:val="single" w:color="000000" w:sz="2" w:space="0" w:shadow="0" w:frame="0"/>
+                                    <w:bottom w:val="single" w:color="000000" w:sz="2" w:space="0" w:shadow="0" w:frame="0"/>
+                                    <w:right w:val="single" w:color="000000" w:sz="6" w:space="0" w:shadow="0" w:frame="0"/>
+                                  </w:tcBorders>
+                                  <w:shd w:val="clear" w:color="auto" w:fill="dcdcdc"/>
+                                  <w:tcMar>
+                                    <w:top w:type="dxa" w:w="80"/>
+                                    <w:left w:type="dxa" w:w="80"/>
+                                    <w:bottom w:type="dxa" w:w="80"/>
+                                    <w:right w:type="dxa" w:w="80"/>
+                                  </w:tcMar>
+                                  <w:vAlign w:val="top"/>
+                                </w:tcPr>
+                                <w:p>
+                                  <w:pPr>
+                                    <w:keepNext w:val="0"/>
+                                    <w:keepLines w:val="0"/>
+                                    <w:pageBreakBefore w:val="0"/>
+                                    <w:widowControl w:val="1"/>
+                                    <w:shd w:val="clear" w:color="auto" w:fill="auto"/>
+                                    <w:suppressAutoHyphens w:val="0"/>
+                                    <w:bidi w:val="0"/>
+                                    <w:spacing w:before="0" w:after="0" w:line="240" w:lineRule="auto"/>
+                                    <w:ind w:left="0" w:right="0" w:firstLine="0"/>
+                                    <w:jc w:val="right"/>
+                                    <w:outlineLvl w:val="9"/>
+                                    <w:rPr>
+                                      <w:rtl w:val="0"/>
+                                    </w:rPr>
+                                  </w:pPr>
+                                  <w:r>
+                                    <w:rPr>
+                                      <w:rFonts w:ascii="Helvetica Neue" w:cs="Arial Unicode MS" w:hAnsi="Helvetica Neue" w:eastAsia="Arial Unicode MS"/>
+                                      <w:b w:val="1"/>
+                                      <w:bCs w:val="1"/>
+                                      <w:i w:val="0"/>
+                                      <w:iCs w:val="0"/>
+                                      <w:caps w:val="0"/>
+                                      <w:smallCaps w:val="0"/>
+                                      <w:strike w:val="0"/>
+                                      <w:dstrike w:val="0"/>
+                                      <w:outline w:val="0"/>
+                                      <w:color w:val="000000"/>
+                                      <w:spacing w:val="0"/>
+                                      <w:kern w:val="0"/>
+                                      <w:position w:val="0"/>
+                                      <w:sz w:val="20"/>
+                                      <w:szCs w:val="20"/>
+                                      <w:u w:val="none"/>
+                                      <w:shd w:val="nil" w:color="auto" w:fill="auto"/>
+                                      <w:vertAlign w:val="baseline"/>
+                                      <w:rtl w:val="0"/>
+                                      <w14:textOutline>
+                                        <w14:noFill/>
+                                      </w14:textOutline>
+                                      <w14:textFill>
+                                        <w14:solidFill>
+                                          <w14:srgbClr w14:val="000000"/>
+                                        </w14:solidFill>
+                                      </w14:textFill>
+                                    </w:rPr>
+                                    <w:t>8</w:t>
+                                  </w:r>
+                                </w:p>
+                              </w:tc>
+                              <w:tc>
+                                <w:tcPr>
+                                  <w:tcW w:type="dxa" w:w="2371"/>
+                                  <w:tcBorders>
+                                    <w:top w:val="single" w:color="000000" w:sz="2" w:space="0" w:shadow="0" w:frame="0"/>
+                                    <w:left w:val="single" w:color="000000" w:sz="6" w:space="0" w:shadow="0" w:frame="0"/>
+                                    <w:bottom w:val="single" w:color="000000" w:sz="2" w:space="0" w:shadow="0" w:frame="0"/>
+                                    <w:right w:val="single" w:color="000000" w:sz="2" w:space="0" w:shadow="0" w:frame="0"/>
+                                  </w:tcBorders>
+                                  <w:shd w:val="clear" w:color="auto" w:fill="auto"/>
+                                  <w:tcMar>
+                                    <w:top w:type="dxa" w:w="80"/>
+                                    <w:left w:type="dxa" w:w="80"/>
+                                    <w:bottom w:type="dxa" w:w="80"/>
+                                    <w:right w:type="dxa" w:w="80"/>
+                                  </w:tcMar>
+                                  <w:vAlign w:val="top"/>
+                                </w:tcPr>
+                                <w:p>
+                                  <w:pPr>
+                                    <w:pStyle w:val="Table Style 2"/>
+                                    <w:bidi w:val="0"/>
+                                  </w:pPr>
+                                  <w:r>
+                                    <w:rPr>
+                                      <w:rFonts w:ascii="Helvetica Neue" w:cs="Arial Unicode MS" w:hAnsi="Helvetica Neue" w:eastAsia="Arial Unicode MS"/>
+                                      <w:rtl w:val="0"/>
+                                    </w:rPr>
+                                    <w:t>establishes precedence</w:t>
+                                  </w:r>
+                                </w:p>
+                              </w:tc>
+                              <w:tc>
+                                <w:tcPr>
+                                  <w:tcW w:type="dxa" w:w="5814"/>
+                                  <w:tcBorders>
+                                    <w:top w:val="single" w:color="000000" w:sz="2" w:space="0" w:shadow="0" w:frame="0"/>
+                                    <w:left w:val="single" w:color="000000" w:sz="2" w:space="0" w:shadow="0" w:frame="0"/>
+                                    <w:bottom w:val="single" w:color="000000" w:sz="2" w:space="0" w:shadow="0" w:frame="0"/>
+                                    <w:right w:val="single" w:color="000000" w:sz="2" w:space="0" w:shadow="0" w:frame="0"/>
+                                  </w:tcBorders>
+                                  <w:shd w:val="clear" w:color="auto" w:fill="auto"/>
+                                  <w:tcMar>
+                                    <w:top w:type="dxa" w:w="80"/>
+                                    <w:left w:type="dxa" w:w="80"/>
+                                    <w:bottom w:type="dxa" w:w="80"/>
+                                    <w:right w:type="dxa" w:w="80"/>
+                                  </w:tcMar>
+                                  <w:vAlign w:val="top"/>
+                                </w:tcPr>
+                                <w:p>
+                                  <w:pPr>
+                                    <w:pStyle w:val="Table Style 2"/>
+                                    <w:bidi w:val="0"/>
+                                  </w:pPr>
+                                  <w:r>
+                                    <w:rPr>
+                                      <w:rFonts w:ascii="Helvetica Neue" w:cs="Arial Unicode MS" w:hAnsi="Helvetica Neue" w:eastAsia="Arial Unicode MS"/>
+                                      <w:rtl w:val="0"/>
+                                    </w:rPr>
+                                    <w:t>Peer-review can take time. Similar to pre-prints, publish your data sooner can establish precedence and provide a citable object. More broadly, it accelerates collective discovery.</w:t>
+                                  </w:r>
+                                </w:p>
+                              </w:tc>
+                              <w:tc>
+                                <w:tcPr>
+                                  <w:tcW w:type="dxa" w:w="2021"/>
+                                  <w:tcBorders>
+                                    <w:top w:val="single" w:color="000000" w:sz="2" w:space="0" w:shadow="0" w:frame="0"/>
+                                    <w:left w:val="single" w:color="000000" w:sz="2" w:space="0" w:shadow="0" w:frame="0"/>
+                                    <w:bottom w:val="single" w:color="000000" w:sz="2" w:space="0" w:shadow="0" w:frame="0"/>
+                                    <w:right w:val="single" w:color="000000" w:sz="2" w:space="0" w:shadow="0" w:frame="0"/>
+                                  </w:tcBorders>
+                                  <w:shd w:val="clear" w:color="auto" w:fill="auto"/>
+                                  <w:tcMar>
+                                    <w:top w:type="dxa" w:w="80"/>
+                                    <w:left w:type="dxa" w:w="80"/>
+                                    <w:bottom w:type="dxa" w:w="80"/>
+                                    <w:right w:type="dxa" w:w="80"/>
+                                  </w:tcMar>
+                                  <w:vAlign w:val="top"/>
+                                </w:tcPr>
+                                <w:p>
+                                  <w:pPr>
+                                    <w:pStyle w:val="Table Style 2"/>
+                                    <w:bidi w:val="0"/>
+                                  </w:pPr>
+                                  <w:r>
+                                    <w:rPr>
+                                      <w:rFonts w:ascii="Helvetica Neue" w:cs="Arial Unicode MS" w:hAnsi="Helvetica Neue" w:eastAsia="Arial Unicode MS"/>
+                                      <w:rtl w:val="0"/>
+                                    </w:rPr>
+                                    <w:t>team science and societal good</w:t>
+                                  </w:r>
+                                </w:p>
+                              </w:tc>
+                            </w:tr>
+                            <w:tr>
+                              <w:tblPrEx>
+                                <w:shd w:val="clear" w:color="auto" w:fill="auto"/>
+                              </w:tblPrEx>
+                              <w:trPr>
+                                <w:trHeight w:val="961" w:hRule="atLeast"/>
+                              </w:trPr>
+                              <w:tc>
+                                <w:tcPr>
+                                  <w:tcW w:type="dxa" w:w="770"/>
+                                  <w:tcBorders>
+                                    <w:top w:val="single" w:color="000000" w:sz="2" w:space="0" w:shadow="0" w:frame="0"/>
+                                    <w:left w:val="single" w:color="000000" w:sz="2" w:space="0" w:shadow="0" w:frame="0"/>
+                                    <w:bottom w:val="single" w:color="000000" w:sz="2" w:space="0" w:shadow="0" w:frame="0"/>
+                                    <w:right w:val="single" w:color="000000" w:sz="6" w:space="0" w:shadow="0" w:frame="0"/>
+                                  </w:tcBorders>
+                                  <w:shd w:val="clear" w:color="auto" w:fill="dcdcdc"/>
+                                  <w:tcMar>
+                                    <w:top w:type="dxa" w:w="80"/>
+                                    <w:left w:type="dxa" w:w="80"/>
+                                    <w:bottom w:type="dxa" w:w="80"/>
+                                    <w:right w:type="dxa" w:w="80"/>
+                                  </w:tcMar>
+                                  <w:vAlign w:val="top"/>
+                                </w:tcPr>
+                                <w:p>
+                                  <w:pPr>
+                                    <w:keepNext w:val="0"/>
+                                    <w:keepLines w:val="0"/>
+                                    <w:pageBreakBefore w:val="0"/>
+                                    <w:widowControl w:val="1"/>
+                                    <w:shd w:val="clear" w:color="auto" w:fill="auto"/>
+                                    <w:suppressAutoHyphens w:val="0"/>
+                                    <w:bidi w:val="0"/>
+                                    <w:spacing w:before="0" w:after="0" w:line="240" w:lineRule="auto"/>
+                                    <w:ind w:left="0" w:right="0" w:firstLine="0"/>
+                                    <w:jc w:val="right"/>
+                                    <w:outlineLvl w:val="9"/>
+                                    <w:rPr>
+                                      <w:rtl w:val="0"/>
+                                    </w:rPr>
+                                  </w:pPr>
+                                  <w:r>
+                                    <w:rPr>
+                                      <w:rFonts w:ascii="Helvetica Neue" w:cs="Arial Unicode MS" w:hAnsi="Helvetica Neue" w:eastAsia="Arial Unicode MS"/>
+                                      <w:b w:val="1"/>
+                                      <w:bCs w:val="1"/>
+                                      <w:i w:val="0"/>
+                                      <w:iCs w:val="0"/>
+                                      <w:caps w:val="0"/>
+                                      <w:smallCaps w:val="0"/>
+                                      <w:strike w:val="0"/>
+                                      <w:dstrike w:val="0"/>
+                                      <w:outline w:val="0"/>
+                                      <w:color w:val="000000"/>
+                                      <w:spacing w:val="0"/>
+                                      <w:kern w:val="0"/>
+                                      <w:position w:val="0"/>
+                                      <w:sz w:val="20"/>
+                                      <w:szCs w:val="20"/>
+                                      <w:u w:val="none"/>
+                                      <w:shd w:val="nil" w:color="auto" w:fill="auto"/>
+                                      <w:vertAlign w:val="baseline"/>
+                                      <w:rtl w:val="0"/>
+                                      <w14:textOutline>
+                                        <w14:noFill/>
+                                      </w14:textOutline>
+                                      <w14:textFill>
+                                        <w14:solidFill>
+                                          <w14:srgbClr w14:val="000000"/>
+                                        </w14:solidFill>
+                                      </w14:textFill>
+                                    </w:rPr>
+                                    <w:t>9</w:t>
+                                  </w:r>
+                                </w:p>
+                              </w:tc>
+                              <w:tc>
+                                <w:tcPr>
+                                  <w:tcW w:type="dxa" w:w="2371"/>
+                                  <w:tcBorders>
+                                    <w:top w:val="single" w:color="000000" w:sz="2" w:space="0" w:shadow="0" w:frame="0"/>
+                                    <w:left w:val="single" w:color="000000" w:sz="6" w:space="0" w:shadow="0" w:frame="0"/>
+                                    <w:bottom w:val="single" w:color="000000" w:sz="2" w:space="0" w:shadow="0" w:frame="0"/>
+                                    <w:right w:val="single" w:color="000000" w:sz="2" w:space="0" w:shadow="0" w:frame="0"/>
+                                  </w:tcBorders>
+                                  <w:shd w:val="clear" w:color="auto" w:fill="auto"/>
+                                  <w:tcMar>
+                                    <w:top w:type="dxa" w:w="80"/>
+                                    <w:left w:type="dxa" w:w="80"/>
+                                    <w:bottom w:type="dxa" w:w="80"/>
+                                    <w:right w:type="dxa" w:w="80"/>
+                                  </w:tcMar>
+                                  <w:vAlign w:val="top"/>
+                                </w:tcPr>
+                                <w:p>
+                                  <w:pPr>
+                                    <w:pStyle w:val="Table Style 2"/>
+                                    <w:bidi w:val="0"/>
+                                  </w:pPr>
+                                  <w:r>
+                                    <w:rPr>
+                                      <w:rFonts w:ascii="Helvetica Neue" w:cs="Arial Unicode MS" w:hAnsi="Helvetica Neue" w:eastAsia="Arial Unicode MS"/>
+                                      <w:rtl w:val="0"/>
+                                    </w:rPr>
+                                    <w:t>increases likelihood of acceptance of a paper and supports open science</w:t>
+                                  </w:r>
+                                </w:p>
+                              </w:tc>
+                              <w:tc>
+                                <w:tcPr>
+                                  <w:tcW w:type="dxa" w:w="5814"/>
+                                  <w:tcBorders>
+                                    <w:top w:val="single" w:color="000000" w:sz="2" w:space="0" w:shadow="0" w:frame="0"/>
+                                    <w:left w:val="single" w:color="000000" w:sz="2" w:space="0" w:shadow="0" w:frame="0"/>
+                                    <w:bottom w:val="single" w:color="000000" w:sz="2" w:space="0" w:shadow="0" w:frame="0"/>
+                                    <w:right w:val="single" w:color="000000" w:sz="2" w:space="0" w:shadow="0" w:frame="0"/>
+                                  </w:tcBorders>
+                                  <w:shd w:val="clear" w:color="auto" w:fill="auto"/>
+                                  <w:tcMar>
+                                    <w:top w:type="dxa" w:w="80"/>
+                                    <w:left w:type="dxa" w:w="80"/>
+                                    <w:bottom w:type="dxa" w:w="80"/>
+                                    <w:right w:type="dxa" w:w="80"/>
+                                  </w:tcMar>
+                                  <w:vAlign w:val="top"/>
+                                </w:tcPr>
+                                <w:p>
+                                  <w:pPr>
+                                    <w:pStyle w:val="Table Style 2"/>
+                                    <w:bidi w:val="0"/>
+                                  </w:pPr>
+                                  <w:r>
+                                    <w:rPr>
+                                      <w:rFonts w:ascii="Helvetica Neue" w:cs="Arial Unicode MS" w:hAnsi="Helvetica Neue" w:eastAsia="Arial Unicode MS"/>
+                                      <w:rtl w:val="0"/>
+                                    </w:rPr>
+                                    <w:t>It is likely that open data facilitates more rapid and positive peer review of a paper using those data. It demonstrates a commitment to open science, and the authors can also cite their own data in their paper if data are online in advance.</w:t>
+                                  </w:r>
+                                </w:p>
+                              </w:tc>
+                              <w:tc>
+                                <w:tcPr>
+                                  <w:tcW w:type="dxa" w:w="2021"/>
+                                  <w:tcBorders>
+                                    <w:top w:val="single" w:color="000000" w:sz="2" w:space="0" w:shadow="0" w:frame="0"/>
+                                    <w:left w:val="single" w:color="000000" w:sz="2" w:space="0" w:shadow="0" w:frame="0"/>
+                                    <w:bottom w:val="single" w:color="000000" w:sz="2" w:space="0" w:shadow="0" w:frame="0"/>
+                                    <w:right w:val="single" w:color="000000" w:sz="2" w:space="0" w:shadow="0" w:frame="0"/>
+                                  </w:tcBorders>
+                                  <w:shd w:val="clear" w:color="auto" w:fill="auto"/>
+                                  <w:tcMar>
+                                    <w:top w:type="dxa" w:w="80"/>
+                                    <w:left w:type="dxa" w:w="80"/>
+                                    <w:bottom w:type="dxa" w:w="80"/>
+                                    <w:right w:type="dxa" w:w="80"/>
+                                  </w:tcMar>
+                                  <w:vAlign w:val="top"/>
+                                </w:tcPr>
+                                <w:p>
+                                  <w:pPr>
+                                    <w:pStyle w:val="Table Style 2"/>
+                                    <w:bidi w:val="0"/>
+                                  </w:pPr>
+                                  <w:r>
+                                    <w:rPr>
+                                      <w:rFonts w:ascii="Helvetica Neue" w:cs="Arial Unicode MS" w:hAnsi="Helvetica Neue" w:eastAsia="Arial Unicode MS"/>
+                                      <w:rtl w:val="0"/>
+                                    </w:rPr>
+                                    <w:t>team science and societal good</w:t>
+                                  </w:r>
+                                </w:p>
+                              </w:tc>
+                            </w:tr>
+                            <w:tr>
+                              <w:tblPrEx>
+                                <w:shd w:val="clear" w:color="auto" w:fill="auto"/>
+                              </w:tblPrEx>
+                              <w:trPr>
+                                <w:trHeight w:val="961" w:hRule="atLeast"/>
+                              </w:trPr>
+                              <w:tc>
+                                <w:tcPr>
+                                  <w:tcW w:type="dxa" w:w="770"/>
+                                  <w:tcBorders>
+                                    <w:top w:val="single" w:color="000000" w:sz="2" w:space="0" w:shadow="0" w:frame="0"/>
+                                    <w:left w:val="single" w:color="000000" w:sz="2" w:space="0" w:shadow="0" w:frame="0"/>
+                                    <w:bottom w:val="single" w:color="000000" w:sz="2" w:space="0" w:shadow="0" w:frame="0"/>
+                                    <w:right w:val="single" w:color="000000" w:sz="6" w:space="0" w:shadow="0" w:frame="0"/>
+                                  </w:tcBorders>
+                                  <w:shd w:val="clear" w:color="auto" w:fill="dcdcdc"/>
+                                  <w:tcMar>
+                                    <w:top w:type="dxa" w:w="80"/>
+                                    <w:left w:type="dxa" w:w="80"/>
+                                    <w:bottom w:type="dxa" w:w="80"/>
+                                    <w:right w:type="dxa" w:w="80"/>
+                                  </w:tcMar>
+                                  <w:vAlign w:val="top"/>
+                                </w:tcPr>
+                                <w:p>
+                                  <w:pPr>
+                                    <w:keepNext w:val="0"/>
+                                    <w:keepLines w:val="0"/>
+                                    <w:pageBreakBefore w:val="0"/>
+                                    <w:widowControl w:val="1"/>
+                                    <w:shd w:val="clear" w:color="auto" w:fill="auto"/>
+                                    <w:suppressAutoHyphens w:val="0"/>
+                                    <w:bidi w:val="0"/>
+                                    <w:spacing w:before="0" w:after="0" w:line="240" w:lineRule="auto"/>
+                                    <w:ind w:left="0" w:right="0" w:firstLine="0"/>
+                                    <w:jc w:val="right"/>
+                                    <w:outlineLvl w:val="9"/>
+                                    <w:rPr>
+                                      <w:rtl w:val="0"/>
+                                    </w:rPr>
+                                  </w:pPr>
+                                  <w:r>
+                                    <w:rPr>
+                                      <w:rFonts w:ascii="Helvetica Neue" w:cs="Arial Unicode MS" w:hAnsi="Helvetica Neue" w:eastAsia="Arial Unicode MS"/>
+                                      <w:b w:val="1"/>
+                                      <w:bCs w:val="1"/>
+                                      <w:i w:val="0"/>
+                                      <w:iCs w:val="0"/>
+                                      <w:caps w:val="0"/>
+                                      <w:smallCaps w:val="0"/>
+                                      <w:strike w:val="0"/>
+                                      <w:dstrike w:val="0"/>
+                                      <w:outline w:val="0"/>
+                                      <w:color w:val="000000"/>
+                                      <w:spacing w:val="0"/>
+                                      <w:kern w:val="0"/>
+                                      <w:position w:val="0"/>
+                                      <w:sz w:val="20"/>
+                                      <w:szCs w:val="20"/>
+                                      <w:u w:val="none"/>
+                                      <w:shd w:val="nil" w:color="auto" w:fill="auto"/>
+                                      <w:vertAlign w:val="baseline"/>
+                                      <w:rtl w:val="0"/>
+                                      <w14:textOutline>
+                                        <w14:noFill/>
+                                      </w14:textOutline>
+                                      <w14:textFill>
+                                        <w14:solidFill>
+                                          <w14:srgbClr w14:val="000000"/>
+                                        </w14:solidFill>
+                                      </w14:textFill>
+                                    </w:rPr>
+                                    <w:t>10</w:t>
+                                  </w:r>
+                                </w:p>
+                              </w:tc>
+                              <w:tc>
+                                <w:tcPr>
+                                  <w:tcW w:type="dxa" w:w="2371"/>
+                                  <w:tcBorders>
+                                    <w:top w:val="single" w:color="000000" w:sz="2" w:space="0" w:shadow="0" w:frame="0"/>
+                                    <w:left w:val="single" w:color="000000" w:sz="6" w:space="0" w:shadow="0" w:frame="0"/>
+                                    <w:bottom w:val="single" w:color="000000" w:sz="2" w:space="0" w:shadow="0" w:frame="0"/>
+                                    <w:right w:val="single" w:color="000000" w:sz="2" w:space="0" w:shadow="0" w:frame="0"/>
+                                  </w:tcBorders>
+                                  <w:shd w:val="clear" w:color="auto" w:fill="auto"/>
+                                  <w:tcMar>
+                                    <w:top w:type="dxa" w:w="80"/>
+                                    <w:left w:type="dxa" w:w="80"/>
+                                    <w:bottom w:type="dxa" w:w="80"/>
+                                    <w:right w:type="dxa" w:w="80"/>
+                                  </w:tcMar>
+                                  <w:vAlign w:val="top"/>
+                                </w:tcPr>
+                                <w:p>
+                                  <w:pPr>
+                                    <w:pStyle w:val="Table Style 2"/>
+                                    <w:bidi w:val="0"/>
+                                  </w:pPr>
+                                  <w:r>
+                                    <w:rPr>
+                                      <w:rFonts w:ascii="Helvetica Neue" w:cs="Arial Unicode MS" w:hAnsi="Helvetica Neue" w:eastAsia="Arial Unicode MS"/>
+                                      <w:rtl w:val="0"/>
+                                    </w:rPr>
+                                    <w:t xml:space="preserve">attribution </w:t>
+                                  </w:r>
+                                </w:p>
+                              </w:tc>
+                              <w:tc>
+                                <w:tcPr>
+                                  <w:tcW w:type="dxa" w:w="5814"/>
+                                  <w:tcBorders>
+                                    <w:top w:val="single" w:color="000000" w:sz="2" w:space="0" w:shadow="0" w:frame="0"/>
+                                    <w:left w:val="single" w:color="000000" w:sz="2" w:space="0" w:shadow="0" w:frame="0"/>
+                                    <w:bottom w:val="single" w:color="000000" w:sz="2" w:space="0" w:shadow="0" w:frame="0"/>
+                                    <w:right w:val="single" w:color="000000" w:sz="2" w:space="0" w:shadow="0" w:frame="0"/>
+                                  </w:tcBorders>
+                                  <w:shd w:val="clear" w:color="auto" w:fill="auto"/>
+                                  <w:tcMar>
+                                    <w:top w:type="dxa" w:w="80"/>
+                                    <w:left w:type="dxa" w:w="80"/>
+                                    <w:bottom w:type="dxa" w:w="80"/>
+                                    <w:right w:type="dxa" w:w="80"/>
+                                  </w:tcMar>
+                                  <w:vAlign w:val="top"/>
+                                </w:tcPr>
+                                <w:p>
+                                  <w:pPr>
+                                    <w:pStyle w:val="Table Style 2"/>
+                                    <w:bidi w:val="0"/>
+                                  </w:pPr>
+                                  <w:r>
+                                    <w:rPr>
+                                      <w:rFonts w:ascii="Helvetica Neue" w:cs="Arial Unicode MS" w:hAnsi="Helvetica Neue" w:eastAsia="Arial Unicode MS"/>
+                                      <w:rtl w:val="0"/>
+                                    </w:rPr>
+                                    <w:t>Data are a valid research object and can be assigned a citable DOI. Authorship, land acknowledgement, and funding can be recognized. Most agencies require data publication and sooner is better.</w:t>
+                                  </w:r>
+                                </w:p>
+                              </w:tc>
+                              <w:tc>
+                                <w:tcPr>
+                                  <w:tcW w:type="dxa" w:w="2021"/>
+                                  <w:tcBorders>
+                                    <w:top w:val="single" w:color="000000" w:sz="2" w:space="0" w:shadow="0" w:frame="0"/>
+                                    <w:left w:val="single" w:color="000000" w:sz="2" w:space="0" w:shadow="0" w:frame="0"/>
+                                    <w:bottom w:val="single" w:color="000000" w:sz="2" w:space="0" w:shadow="0" w:frame="0"/>
+                                    <w:right w:val="single" w:color="000000" w:sz="2" w:space="0" w:shadow="0" w:frame="0"/>
+                                  </w:tcBorders>
+                                  <w:shd w:val="clear" w:color="auto" w:fill="auto"/>
+                                  <w:tcMar>
+                                    <w:top w:type="dxa" w:w="80"/>
+                                    <w:left w:type="dxa" w:w="80"/>
+                                    <w:bottom w:type="dxa" w:w="80"/>
+                                    <w:right w:type="dxa" w:w="80"/>
+                                  </w:tcMar>
+                                  <w:vAlign w:val="top"/>
+                                </w:tcPr>
+                                <w:p>
+                                  <w:pPr>
+                                    <w:pStyle w:val="Table Style 2"/>
+                                    <w:bidi w:val="0"/>
+                                  </w:pPr>
+                                  <w:r>
+                                    <w:rPr>
+                                      <w:rFonts w:ascii="Helvetica Neue" w:cs="Arial Unicode MS" w:hAnsi="Helvetica Neue" w:eastAsia="Arial Unicode MS"/>
+                                      <w:rtl w:val="0"/>
+                                    </w:rPr>
+                                    <w:t>team science and societal good</w:t>
+                                  </w:r>
+                                </w:p>
+                              </w:tc>
+                            </w:tr>
+                          </w:tbl>
+                        </w:txbxContent>
+                      </wps:txbx>
+                      <wps:bodyPr lIns="0" tIns="0" rIns="0" bIns="0">
+                        <a:spAutoFit/>
+                      </wps:bodyPr>
+                    </wps:wsp>
+                  </a:graphicData>
+                </a:graphic>
+              </wp:anchor>
+            </w:drawing>
+          </mc:Choice>
+          <mc:Fallback>
+            <w:pict>
+              <v:shape id="_x0000_s1026" type="#_x0000_t202" style="visibility:visible;position:absolute;margin-left:48.0pt;margin-top:178.8pt;width:468.0pt;height:447.7pt;z-index:251659264;mso-position-horizontal:absolute;mso-position-horizontal-relative:page;mso-position-vertical:absolute;mso-position-vertical-relative:page;mso-wrap-distance-left:12.0pt;mso-wrap-distance-top:12.0pt;mso-wrap-distance-right:12.0pt;mso-wrap-distance-bottom:12.0pt;">
+                <v:fill on="f"/>
+                <v:stroke on="f" weight="0.8pt" dashstyle="solid" endcap="flat" joinstyle="round" linestyle="single" startarrow="none" startarrowwidth="medium" startarrowlength="medium" endarrow="none" endarrowwidth="medium" endarrowlength="medium"/>
+                <v:textbox>
+                  <w:txbxContent>
+                    <w:tbl>
+                      <w:tblPr>
+                        <w:tblW w:w="10978" w:type="dxa"/>
+                        <w:tblInd w:w="3" w:type="dxa"/>
+                        <w:tblBorders>
+                          <w:top w:val="single" w:color="000000" w:sz="2" w:space="0" w:shadow="0" w:frame="0"/>
+                          <w:left w:val="single" w:color="000000" w:sz="2" w:space="0" w:shadow="0" w:frame="0"/>
+                          <w:bottom w:val="single" w:color="000000" w:sz="2" w:space="0" w:shadow="0" w:frame="0"/>
+                          <w:right w:val="single" w:color="000000" w:sz="2" w:space="0" w:shadow="0" w:frame="0"/>
+                          <w:insideH w:val="single" w:color="000000" w:sz="2" w:space="0" w:shadow="0" w:frame="0"/>
+                          <w:insideV w:val="single" w:color="000000" w:sz="2" w:space="0" w:shadow="0" w:frame="0"/>
+                        </w:tblBorders>
+                        <w:shd w:val="clear" w:color="auto" w:fill="auto"/>
+                        <w:tblLayout w:type="fixed"/>
+                      </w:tblPr>
+                      <w:tblGrid>
+                        <w:gridCol w:w="770"/>
+                        <w:gridCol w:w="2372"/>
+                        <w:gridCol w:w="5814"/>
+                        <w:gridCol w:w="2022"/>
+                      </w:tblGrid>
+                      <w:tr>
+                        <w:tblPrEx>
+                          <w:shd w:val="clear" w:color="auto" w:fill="auto"/>
+                        </w:tblPrEx>
+                        <w:trPr>
+                          <w:trHeight w:val="393" w:hRule="atLeast"/>
+                          <w:tblHeader/>
+                        </w:trPr>
+                        <w:tc>
+                          <w:tcPr>
+                            <w:tcW w:type="dxa" w:w="10978"/>
+                            <w:gridSpan w:val="4"/>
+                            <w:tcBorders>
+                              <w:top w:val="nil"/>
+                              <w:left w:val="nil"/>
+                              <w:bottom w:val="nil"/>
+                              <w:right w:val="nil"/>
+                            </w:tcBorders>
+                            <w:shd w:val="clear" w:color="auto" w:fill="auto"/>
+                            <w:tcMar>
+                              <w:top w:type="dxa" w:w="80"/>
+                              <w:left w:type="dxa" w:w="80"/>
+                              <w:bottom w:type="dxa" w:w="80"/>
+                              <w:right w:type="dxa" w:w="80"/>
+                            </w:tcMar>
+                            <w:vAlign w:val="center"/>
+                          </w:tcPr>
+                          <w:p>
+                            <w:pPr>
+                              <w:pStyle w:val="Default"/>
+                              <w:spacing w:before="0" w:after="120" w:line="240" w:lineRule="auto"/>
+                              <w:jc w:val="center"/>
+                            </w:pPr>
+                            <w:r>
+                              <w:t>Table 1</w:t>
+                            </w:r>
+                          </w:p>
+                        </w:tc>
+                      </w:tr>
+                      <w:tr>
+                        <w:tblPrEx>
+                          <w:shd w:val="clear" w:color="auto" w:fill="bdc0bf"/>
+                        </w:tblPrEx>
+                        <w:trPr>
+                          <w:trHeight w:val="245" w:hRule="atLeast"/>
+                          <w:tblHeader/>
+                        </w:trPr>
+                        <w:tc>
+                          <w:tcPr>
+                            <w:tcW w:type="dxa" w:w="770"/>
+                            <w:tcBorders>
+                              <w:top w:val="single" w:color="000000" w:sz="2" w:space="0" w:shadow="0" w:frame="0"/>
+                              <w:left w:val="single" w:color="000000" w:sz="2" w:space="0" w:shadow="0" w:frame="0"/>
+                              <w:bottom w:val="single" w:color="000000" w:sz="6" w:space="0" w:shadow="0" w:frame="0"/>
+                              <w:right w:val="single" w:color="000000" w:sz="2" w:space="0" w:shadow="0" w:frame="0"/>
+                            </w:tcBorders>
+                            <w:shd w:val="clear" w:color="auto" w:fill="bdc0bf"/>
+                            <w:tcMar>
+                              <w:top w:type="dxa" w:w="80"/>
+                              <w:left w:type="dxa" w:w="80"/>
+                              <w:bottom w:type="dxa" w:w="80"/>
+                              <w:right w:type="dxa" w:w="80"/>
+                            </w:tcMar>
+                            <w:vAlign w:val="top"/>
+                          </w:tcPr>
+                          <w:p>
+                            <w:pPr>
+                              <w:pStyle w:val="Table Style 1"/>
+                            </w:pPr>
+                            <w:r>
+                              <w:rPr>
+                                <w:rFonts w:ascii="Helvetica Neue" w:hAnsi="Helvetica Neue"/>
+                                <w:rtl w:val="0"/>
+                              </w:rPr>
+                              <w:t>item</w:t>
+                            </w:r>
+                          </w:p>
+                        </w:tc>
+                        <w:tc>
+                          <w:tcPr>
+                            <w:tcW w:type="dxa" w:w="2371"/>
+                            <w:tcBorders>
+                              <w:top w:val="single" w:color="000000" w:sz="2" w:space="0" w:shadow="0" w:frame="0"/>
+                              <w:left w:val="single" w:color="000000" w:sz="2" w:space="0" w:shadow="0" w:frame="0"/>
+                              <w:bottom w:val="single" w:color="000000" w:sz="6" w:space="0" w:shadow="0" w:frame="0"/>
+                              <w:right w:val="single" w:color="000000" w:sz="2" w:space="0" w:shadow="0" w:frame="0"/>
+                            </w:tcBorders>
+                            <w:shd w:val="clear" w:color="auto" w:fill="bdc0bf"/>
+                            <w:tcMar>
+                              <w:top w:type="dxa" w:w="80"/>
+                              <w:left w:type="dxa" w:w="80"/>
+                              <w:bottom w:type="dxa" w:w="80"/>
+                              <w:right w:type="dxa" w:w="80"/>
+                            </w:tcMar>
+                            <w:vAlign w:val="top"/>
+                          </w:tcPr>
+                          <w:p>
+                            <w:pPr>
+                              <w:pStyle w:val="Table Style 1"/>
+                            </w:pPr>
+                            <w:r>
+                              <w:rPr>
+                                <w:rFonts w:ascii="Helvetica Neue" w:hAnsi="Helvetica Neue"/>
+                                <w:rtl w:val="0"/>
+                              </w:rPr>
+                              <w:t>benefit</w:t>
+                            </w:r>
+                          </w:p>
+                        </w:tc>
+                        <w:tc>
+                          <w:tcPr>
+                            <w:tcW w:type="dxa" w:w="5814"/>
+                            <w:tcBorders>
+                              <w:top w:val="single" w:color="000000" w:sz="2" w:space="0" w:shadow="0" w:frame="0"/>
+                              <w:left w:val="single" w:color="000000" w:sz="2" w:space="0" w:shadow="0" w:frame="0"/>
+                              <w:bottom w:val="single" w:color="000000" w:sz="6" w:space="0" w:shadow="0" w:frame="0"/>
+                              <w:right w:val="single" w:color="000000" w:sz="2" w:space="0" w:shadow="0" w:frame="0"/>
+                            </w:tcBorders>
+                            <w:shd w:val="clear" w:color="auto" w:fill="bdc0bf"/>
+                            <w:tcMar>
+                              <w:top w:type="dxa" w:w="80"/>
+                              <w:left w:type="dxa" w:w="80"/>
+                              <w:bottom w:type="dxa" w:w="80"/>
+                              <w:right w:type="dxa" w:w="80"/>
+                            </w:tcMar>
+                            <w:vAlign w:val="top"/>
+                          </w:tcPr>
+                          <w:p>
+                            <w:pPr>
+                              <w:pStyle w:val="Table Style 1"/>
+                            </w:pPr>
+                            <w:r>
+                              <w:rPr>
+                                <w:rFonts w:ascii="Helvetica Neue" w:hAnsi="Helvetica Neue"/>
+                                <w:rtl w:val="0"/>
+                              </w:rPr>
+                              <w:t>description</w:t>
+                            </w:r>
+                          </w:p>
+                        </w:tc>
+                        <w:tc>
+                          <w:tcPr>
+                            <w:tcW w:type="dxa" w:w="2021"/>
+                            <w:tcBorders>
+                              <w:top w:val="single" w:color="000000" w:sz="2" w:space="0" w:shadow="0" w:frame="0"/>
+                              <w:left w:val="single" w:color="000000" w:sz="2" w:space="0" w:shadow="0" w:frame="0"/>
+                              <w:bottom w:val="single" w:color="000000" w:sz="6" w:space="0" w:shadow="0" w:frame="0"/>
+                              <w:right w:val="single" w:color="000000" w:sz="2" w:space="0" w:shadow="0" w:frame="0"/>
+                            </w:tcBorders>
+                            <w:shd w:val="clear" w:color="auto" w:fill="bdc0bf"/>
+                            <w:tcMar>
+                              <w:top w:type="dxa" w:w="80"/>
+                              <w:left w:type="dxa" w:w="80"/>
+                              <w:bottom w:type="dxa" w:w="80"/>
+                              <w:right w:type="dxa" w:w="80"/>
+                            </w:tcMar>
+                            <w:vAlign w:val="top"/>
+                          </w:tcPr>
+                          <w:p>
+                            <w:pPr>
+                              <w:pStyle w:val="Table Style 1"/>
+                            </w:pPr>
+                            <w:r>
+                              <w:rPr>
+                                <w:rFonts w:ascii="Helvetica Neue" w:hAnsi="Helvetica Neue"/>
+                                <w:rtl w:val="0"/>
+                              </w:rPr>
+                              <w:t>category</w:t>
+                            </w:r>
+                          </w:p>
+                        </w:tc>
+                      </w:tr>
+                      <w:tr>
+                        <w:tblPrEx>
+                          <w:shd w:val="clear" w:color="auto" w:fill="auto"/>
+                        </w:tblPrEx>
+                        <w:trPr>
+                          <w:trHeight w:val="485" w:hRule="atLeast"/>
+                        </w:trPr>
+                        <w:tc>
+                          <w:tcPr>
+                            <w:tcW w:type="dxa" w:w="770"/>
+                            <w:tcBorders>
+                              <w:top w:val="single" w:color="000000" w:sz="6" w:space="0" w:shadow="0" w:frame="0"/>
+                              <w:left w:val="single" w:color="000000" w:sz="2" w:space="0" w:shadow="0" w:frame="0"/>
+                              <w:bottom w:val="single" w:color="000000" w:sz="2" w:space="0" w:shadow="0" w:frame="0"/>
+                              <w:right w:val="single" w:color="000000" w:sz="6" w:space="0" w:shadow="0" w:frame="0"/>
+                            </w:tcBorders>
+                            <w:shd w:val="clear" w:color="auto" w:fill="dcdcdc"/>
+                            <w:tcMar>
+                              <w:top w:type="dxa" w:w="80"/>
+                              <w:left w:type="dxa" w:w="80"/>
+                              <w:bottom w:type="dxa" w:w="80"/>
+                              <w:right w:type="dxa" w:w="80"/>
+                            </w:tcMar>
+                            <w:vAlign w:val="top"/>
+                          </w:tcPr>
+                          <w:p>
+                            <w:pPr>
+                              <w:keepNext w:val="0"/>
+                              <w:keepLines w:val="0"/>
+                              <w:pageBreakBefore w:val="0"/>
+                              <w:widowControl w:val="1"/>
+                              <w:shd w:val="clear" w:color="auto" w:fill="auto"/>
+                              <w:suppressAutoHyphens w:val="0"/>
+                              <w:bidi w:val="0"/>
+                              <w:spacing w:before="0" w:after="0" w:line="240" w:lineRule="auto"/>
+                              <w:ind w:left="0" w:right="0" w:firstLine="0"/>
+                              <w:jc w:val="right"/>
+                              <w:outlineLvl w:val="9"/>
+                              <w:rPr>
+                                <w:rtl w:val="0"/>
+                              </w:rPr>
+                            </w:pPr>
+                            <w:r>
+                              <w:rPr>
+                                <w:rFonts w:ascii="Helvetica Neue" w:cs="Arial Unicode MS" w:hAnsi="Helvetica Neue" w:eastAsia="Arial Unicode MS"/>
+                                <w:b w:val="1"/>
+                                <w:bCs w:val="1"/>
+                                <w:i w:val="0"/>
+                                <w:iCs w:val="0"/>
+                                <w:caps w:val="0"/>
+                                <w:smallCaps w:val="0"/>
+                                <w:strike w:val="0"/>
+                                <w:dstrike w:val="0"/>
+                                <w:outline w:val="0"/>
+                                <w:color w:val="000000"/>
+                                <w:spacing w:val="0"/>
+                                <w:kern w:val="0"/>
+                                <w:position w:val="0"/>
+                                <w:sz w:val="20"/>
+                                <w:szCs w:val="20"/>
+                                <w:u w:val="none"/>
+                                <w:shd w:val="nil" w:color="auto" w:fill="auto"/>
+                                <w:vertAlign w:val="baseline"/>
+                                <w:rtl w:val="0"/>
+                                <w14:textOutline>
+                                  <w14:noFill/>
+                                </w14:textOutline>
+                                <w14:textFill>
+                                  <w14:solidFill>
+                                    <w14:srgbClr w14:val="000000"/>
+                                  </w14:solidFill>
+                                </w14:textFill>
+                              </w:rPr>
+                              <w:t>1</w:t>
+                            </w:r>
+                          </w:p>
+                        </w:tc>
+                        <w:tc>
+                          <w:tcPr>
+                            <w:tcW w:type="dxa" w:w="2371"/>
+                            <w:tcBorders>
+                              <w:top w:val="single" w:color="000000" w:sz="6" w:space="0" w:shadow="0" w:frame="0"/>
+                              <w:left w:val="single" w:color="000000" w:sz="6" w:space="0" w:shadow="0" w:frame="0"/>
+                              <w:bottom w:val="single" w:color="000000" w:sz="2" w:space="0" w:shadow="0" w:frame="0"/>
+                              <w:right w:val="single" w:color="000000" w:sz="2" w:space="0" w:shadow="0" w:frame="0"/>
+                            </w:tcBorders>
+                            <w:shd w:val="clear" w:color="auto" w:fill="auto"/>
+                            <w:tcMar>
+                              <w:top w:type="dxa" w:w="80"/>
+                              <w:left w:type="dxa" w:w="80"/>
+                              <w:bottom w:type="dxa" w:w="80"/>
+                              <w:right w:type="dxa" w:w="80"/>
+                            </w:tcMar>
+                            <w:vAlign w:val="top"/>
+                          </w:tcPr>
+                          <w:p>
+                            <w:pPr>
+                              <w:pStyle w:val="Table Style 2"/>
+                              <w:bidi w:val="0"/>
+                            </w:pPr>
+                            <w:r>
+                              <w:rPr>
+                                <w:rFonts w:ascii="Helvetica Neue" w:cs="Arial Unicode MS" w:hAnsi="Helvetica Neue" w:eastAsia="Arial Unicode MS"/>
+                                <w:rtl w:val="0"/>
+                              </w:rPr>
+                              <w:t>tidy data sooner</w:t>
+                            </w:r>
+                          </w:p>
+                        </w:tc>
+                        <w:tc>
+                          <w:tcPr>
+                            <w:tcW w:type="dxa" w:w="5814"/>
+                            <w:tcBorders>
+                              <w:top w:val="single" w:color="000000" w:sz="6" w:space="0" w:shadow="0" w:frame="0"/>
+                              <w:left w:val="single" w:color="000000" w:sz="2" w:space="0" w:shadow="0" w:frame="0"/>
+                              <w:bottom w:val="single" w:color="000000" w:sz="2" w:space="0" w:shadow="0" w:frame="0"/>
+                              <w:right w:val="single" w:color="000000" w:sz="2" w:space="0" w:shadow="0" w:frame="0"/>
+                            </w:tcBorders>
+                            <w:shd w:val="clear" w:color="auto" w:fill="auto"/>
+                            <w:tcMar>
+                              <w:top w:type="dxa" w:w="80"/>
+                              <w:left w:type="dxa" w:w="80"/>
+                              <w:bottom w:type="dxa" w:w="80"/>
+                              <w:right w:type="dxa" w:w="80"/>
+                            </w:tcMar>
+                            <w:vAlign w:val="top"/>
+                          </w:tcPr>
+                          <w:p>
+                            <w:pPr>
+                              <w:pStyle w:val="Table Style 2"/>
+                              <w:bidi w:val="0"/>
+                            </w:pPr>
+                            <w:r>
+                              <w:rPr>
+                                <w:rFonts w:ascii="Helvetica Neue" w:cs="Arial Unicode MS" w:hAnsi="Helvetica Neue" w:eastAsia="Arial Unicode MS"/>
+                                <w:rtl w:val="0"/>
+                              </w:rPr>
+                              <w:t xml:space="preserve">Publishing promotes attention to more presentable and tidy data. </w:t>
+                            </w:r>
+                          </w:p>
+                        </w:tc>
+                        <w:tc>
+                          <w:tcPr>
+                            <w:tcW w:type="dxa" w:w="2021"/>
+                            <w:tcBorders>
+                              <w:top w:val="single" w:color="000000" w:sz="6" w:space="0" w:shadow="0" w:frame="0"/>
+                              <w:left w:val="single" w:color="000000" w:sz="2" w:space="0" w:shadow="0" w:frame="0"/>
+                              <w:bottom w:val="single" w:color="000000" w:sz="2" w:space="0" w:shadow="0" w:frame="0"/>
+                              <w:right w:val="single" w:color="000000" w:sz="2" w:space="0" w:shadow="0" w:frame="0"/>
+                            </w:tcBorders>
+                            <w:shd w:val="clear" w:color="auto" w:fill="auto"/>
+                            <w:tcMar>
+                              <w:top w:type="dxa" w:w="80"/>
+                              <w:left w:type="dxa" w:w="80"/>
+                              <w:bottom w:type="dxa" w:w="80"/>
+                              <w:right w:type="dxa" w:w="80"/>
+                            </w:tcMar>
+                            <w:vAlign w:val="top"/>
+                          </w:tcPr>
+                          <w:p>
+                            <w:pPr>
+                              <w:pStyle w:val="Table Style 2"/>
+                              <w:bidi w:val="0"/>
+                            </w:pPr>
+                            <w:r>
+                              <w:rPr>
+                                <w:rFonts w:ascii="Helvetica Neue" w:cs="Arial Unicode MS" w:hAnsi="Helvetica Neue" w:eastAsia="Arial Unicode MS"/>
+                                <w:rtl w:val="0"/>
+                              </w:rPr>
+                              <w:t>efficiency and data improvements</w:t>
+                            </w:r>
+                          </w:p>
+                        </w:tc>
+                      </w:tr>
+                      <w:tr>
+                        <w:tblPrEx>
+                          <w:shd w:val="clear" w:color="auto" w:fill="auto"/>
+                        </w:tblPrEx>
+                        <w:trPr>
+                          <w:trHeight w:val="481" w:hRule="atLeast"/>
+                        </w:trPr>
+                        <w:tc>
+                          <w:tcPr>
+                            <w:tcW w:type="dxa" w:w="770"/>
+                            <w:tcBorders>
+                              <w:top w:val="single" w:color="000000" w:sz="2" w:space="0" w:shadow="0" w:frame="0"/>
+                              <w:left w:val="single" w:color="000000" w:sz="2" w:space="0" w:shadow="0" w:frame="0"/>
+                              <w:bottom w:val="single" w:color="000000" w:sz="2" w:space="0" w:shadow="0" w:frame="0"/>
+                              <w:right w:val="single" w:color="000000" w:sz="6" w:space="0" w:shadow="0" w:frame="0"/>
+                            </w:tcBorders>
+                            <w:shd w:val="clear" w:color="auto" w:fill="dcdcdc"/>
+                            <w:tcMar>
+                              <w:top w:type="dxa" w:w="80"/>
+                              <w:left w:type="dxa" w:w="80"/>
+                              <w:bottom w:type="dxa" w:w="80"/>
+                              <w:right w:type="dxa" w:w="80"/>
+                            </w:tcMar>
+                            <w:vAlign w:val="top"/>
+                          </w:tcPr>
+                          <w:p>
+                            <w:pPr>
+                              <w:keepNext w:val="0"/>
+                              <w:keepLines w:val="0"/>
+                              <w:pageBreakBefore w:val="0"/>
+                              <w:widowControl w:val="1"/>
+                              <w:shd w:val="clear" w:color="auto" w:fill="auto"/>
+                              <w:suppressAutoHyphens w:val="0"/>
+                              <w:bidi w:val="0"/>
+                              <w:spacing w:before="0" w:after="0" w:line="240" w:lineRule="auto"/>
+                              <w:ind w:left="0" w:right="0" w:firstLine="0"/>
+                              <w:jc w:val="right"/>
+                              <w:outlineLvl w:val="9"/>
+                              <w:rPr>
+                                <w:rtl w:val="0"/>
+                              </w:rPr>
+                            </w:pPr>
+                            <w:r>
+                              <w:rPr>
+                                <w:rFonts w:ascii="Helvetica Neue" w:cs="Arial Unicode MS" w:hAnsi="Helvetica Neue" w:eastAsia="Arial Unicode MS"/>
+                                <w:b w:val="1"/>
+                                <w:bCs w:val="1"/>
+                                <w:i w:val="0"/>
+                                <w:iCs w:val="0"/>
+                                <w:caps w:val="0"/>
+                                <w:smallCaps w:val="0"/>
+                                <w:strike w:val="0"/>
+                                <w:dstrike w:val="0"/>
+                                <w:outline w:val="0"/>
+                                <w:color w:val="000000"/>
+                                <w:spacing w:val="0"/>
+                                <w:kern w:val="0"/>
+                                <w:position w:val="0"/>
+                                <w:sz w:val="20"/>
+                                <w:szCs w:val="20"/>
+                                <w:u w:val="none"/>
+                                <w:shd w:val="nil" w:color="auto" w:fill="auto"/>
+                                <w:vertAlign w:val="baseline"/>
+                                <w:rtl w:val="0"/>
+                                <w14:textOutline>
+                                  <w14:noFill/>
+                                </w14:textOutline>
+                                <w14:textFill>
+                                  <w14:solidFill>
+                                    <w14:srgbClr w14:val="000000"/>
+                                  </w14:solidFill>
+                                </w14:textFill>
+                              </w:rPr>
+                              <w:t>2</w:t>
+                            </w:r>
+                          </w:p>
+                        </w:tc>
+                        <w:tc>
+                          <w:tcPr>
+                            <w:tcW w:type="dxa" w:w="2371"/>
+                            <w:tcBorders>
+                              <w:top w:val="single" w:color="000000" w:sz="2" w:space="0" w:shadow="0" w:frame="0"/>
+                              <w:left w:val="single" w:color="000000" w:sz="6" w:space="0" w:shadow="0" w:frame="0"/>
+                              <w:bottom w:val="single" w:color="000000" w:sz="2" w:space="0" w:shadow="0" w:frame="0"/>
+                              <w:right w:val="single" w:color="000000" w:sz="2" w:space="0" w:shadow="0" w:frame="0"/>
+                            </w:tcBorders>
+                            <w:shd w:val="clear" w:color="auto" w:fill="auto"/>
+                            <w:tcMar>
+                              <w:top w:type="dxa" w:w="80"/>
+                              <w:left w:type="dxa" w:w="80"/>
+                              <w:bottom w:type="dxa" w:w="80"/>
+                              <w:right w:type="dxa" w:w="80"/>
+                            </w:tcMar>
+                            <w:vAlign w:val="top"/>
+                          </w:tcPr>
+                          <w:p>
+                            <w:pPr>
+                              <w:pStyle w:val="Table Style 2"/>
+                              <w:bidi w:val="0"/>
+                            </w:pPr>
+                            <w:r>
+                              <w:rPr>
+                                <w:rFonts w:ascii="Helvetica Neue" w:cs="Arial Unicode MS" w:hAnsi="Helvetica Neue" w:eastAsia="Arial Unicode MS"/>
+                                <w:rtl w:val="0"/>
+                              </w:rPr>
+                              <w:t>more readable data</w:t>
+                            </w:r>
+                          </w:p>
+                        </w:tc>
+                        <w:tc>
+                          <w:tcPr>
+                            <w:tcW w:type="dxa" w:w="5814"/>
+                            <w:tcBorders>
+                              <w:top w:val="single" w:color="000000" w:sz="2" w:space="0" w:shadow="0" w:frame="0"/>
+                              <w:left w:val="single" w:color="000000" w:sz="2" w:space="0" w:shadow="0" w:frame="0"/>
+                              <w:bottom w:val="single" w:color="000000" w:sz="2" w:space="0" w:shadow="0" w:frame="0"/>
+                              <w:right w:val="single" w:color="000000" w:sz="2" w:space="0" w:shadow="0" w:frame="0"/>
+                            </w:tcBorders>
+                            <w:shd w:val="clear" w:color="auto" w:fill="auto"/>
+                            <w:tcMar>
+                              <w:top w:type="dxa" w:w="80"/>
+                              <w:left w:type="dxa" w:w="80"/>
+                              <w:bottom w:type="dxa" w:w="80"/>
+                              <w:right w:type="dxa" w:w="80"/>
+                            </w:tcMar>
+                            <w:vAlign w:val="top"/>
+                          </w:tcPr>
+                          <w:p>
+                            <w:pPr>
+                              <w:pStyle w:val="Table Style 2"/>
+                              <w:bidi w:val="0"/>
+                            </w:pPr>
+                            <w:r>
+                              <w:rPr>
+                                <w:rFonts w:ascii="Helvetica Neue" w:cs="Arial Unicode MS" w:hAnsi="Helvetica Neue" w:eastAsia="Arial Unicode MS"/>
+                                <w:rtl w:val="0"/>
+                              </w:rPr>
+                              <w:t>Data in a repository can be sourced remotely and iteratively read into R with replicable QA/WC workflows coded.</w:t>
+                            </w:r>
+                          </w:p>
+                        </w:tc>
+                        <w:tc>
+                          <w:tcPr>
+                            <w:tcW w:type="dxa" w:w="2021"/>
+                            <w:tcBorders>
+                              <w:top w:val="single" w:color="000000" w:sz="2" w:space="0" w:shadow="0" w:frame="0"/>
+                              <w:left w:val="single" w:color="000000" w:sz="2" w:space="0" w:shadow="0" w:frame="0"/>
+                              <w:bottom w:val="single" w:color="000000" w:sz="2" w:space="0" w:shadow="0" w:frame="0"/>
+                              <w:right w:val="single" w:color="000000" w:sz="2" w:space="0" w:shadow="0" w:frame="0"/>
+                            </w:tcBorders>
+                            <w:shd w:val="clear" w:color="auto" w:fill="auto"/>
+                            <w:tcMar>
+                              <w:top w:type="dxa" w:w="80"/>
+                              <w:left w:type="dxa" w:w="80"/>
+                              <w:bottom w:type="dxa" w:w="80"/>
+                              <w:right w:type="dxa" w:w="80"/>
+                            </w:tcMar>
+                            <w:vAlign w:val="top"/>
+                          </w:tcPr>
+                          <w:p>
+                            <w:pPr>
+                              <w:pStyle w:val="Table Style 2"/>
+                              <w:bidi w:val="0"/>
+                            </w:pPr>
+                            <w:r>
+                              <w:rPr>
+                                <w:rFonts w:ascii="Helvetica Neue" w:cs="Arial Unicode MS" w:hAnsi="Helvetica Neue" w:eastAsia="Arial Unicode MS"/>
+                                <w:rtl w:val="0"/>
+                              </w:rPr>
+                              <w:t>efficiency and data improvements</w:t>
+                            </w:r>
+                          </w:p>
+                        </w:tc>
+                      </w:tr>
+                      <w:tr>
+                        <w:tblPrEx>
+                          <w:shd w:val="clear" w:color="auto" w:fill="auto"/>
+                        </w:tblPrEx>
+                        <w:trPr>
+                          <w:trHeight w:val="961" w:hRule="atLeast"/>
+                        </w:trPr>
+                        <w:tc>
+                          <w:tcPr>
+                            <w:tcW w:type="dxa" w:w="770"/>
+                            <w:tcBorders>
+                              <w:top w:val="single" w:color="000000" w:sz="2" w:space="0" w:shadow="0" w:frame="0"/>
+                              <w:left w:val="single" w:color="000000" w:sz="2" w:space="0" w:shadow="0" w:frame="0"/>
+                              <w:bottom w:val="single" w:color="000000" w:sz="2" w:space="0" w:shadow="0" w:frame="0"/>
+                              <w:right w:val="single" w:color="000000" w:sz="6" w:space="0" w:shadow="0" w:frame="0"/>
+                            </w:tcBorders>
+                            <w:shd w:val="clear" w:color="auto" w:fill="dcdcdc"/>
+                            <w:tcMar>
+                              <w:top w:type="dxa" w:w="80"/>
+                              <w:left w:type="dxa" w:w="80"/>
+                              <w:bottom w:type="dxa" w:w="80"/>
+                              <w:right w:type="dxa" w:w="80"/>
+                            </w:tcMar>
+                            <w:vAlign w:val="top"/>
+                          </w:tcPr>
+                          <w:p>
+                            <w:pPr>
+                              <w:keepNext w:val="0"/>
+                              <w:keepLines w:val="0"/>
+                              <w:pageBreakBefore w:val="0"/>
+                              <w:widowControl w:val="1"/>
+                              <w:shd w:val="clear" w:color="auto" w:fill="auto"/>
+                              <w:suppressAutoHyphens w:val="0"/>
+                              <w:bidi w:val="0"/>
+                              <w:spacing w:before="0" w:after="0" w:line="240" w:lineRule="auto"/>
+                              <w:ind w:left="0" w:right="0" w:firstLine="0"/>
+                              <w:jc w:val="right"/>
+                              <w:outlineLvl w:val="9"/>
+                              <w:rPr>
+                                <w:rtl w:val="0"/>
+                              </w:rPr>
+                            </w:pPr>
+                            <w:r>
+                              <w:rPr>
+                                <w:rFonts w:ascii="Helvetica Neue" w:cs="Arial Unicode MS" w:hAnsi="Helvetica Neue" w:eastAsia="Arial Unicode MS"/>
+                                <w:b w:val="1"/>
+                                <w:bCs w:val="1"/>
+                                <w:i w:val="0"/>
+                                <w:iCs w:val="0"/>
+                                <w:caps w:val="0"/>
+                                <w:smallCaps w:val="0"/>
+                                <w:strike w:val="0"/>
+                                <w:dstrike w:val="0"/>
+                                <w:outline w:val="0"/>
+                                <w:color w:val="000000"/>
+                                <w:spacing w:val="0"/>
+                                <w:kern w:val="0"/>
+                                <w:position w:val="0"/>
+                                <w:sz w:val="20"/>
+                                <w:szCs w:val="20"/>
+                                <w:u w:val="none"/>
+                                <w:shd w:val="nil" w:color="auto" w:fill="auto"/>
+                                <w:vertAlign w:val="baseline"/>
+                                <w:rtl w:val="0"/>
+                                <w14:textOutline>
+                                  <w14:noFill/>
+                                </w14:textOutline>
+                                <w14:textFill>
+                                  <w14:solidFill>
+                                    <w14:srgbClr w14:val="000000"/>
+                                  </w14:solidFill>
+                                </w14:textFill>
+                              </w:rPr>
+                              <w:t>3</w:t>
+                            </w:r>
+                          </w:p>
+                        </w:tc>
+                        <w:tc>
+                          <w:tcPr>
+                            <w:tcW w:type="dxa" w:w="2371"/>
+                            <w:tcBorders>
+                              <w:top w:val="single" w:color="000000" w:sz="2" w:space="0" w:shadow="0" w:frame="0"/>
+                              <w:left w:val="single" w:color="000000" w:sz="6" w:space="0" w:shadow="0" w:frame="0"/>
+                              <w:bottom w:val="single" w:color="000000" w:sz="2" w:space="0" w:shadow="0" w:frame="0"/>
+                              <w:right w:val="single" w:color="000000" w:sz="2" w:space="0" w:shadow="0" w:frame="0"/>
+                            </w:tcBorders>
+                            <w:shd w:val="clear" w:color="auto" w:fill="auto"/>
+                            <w:tcMar>
+                              <w:top w:type="dxa" w:w="80"/>
+                              <w:left w:type="dxa" w:w="80"/>
+                              <w:bottom w:type="dxa" w:w="80"/>
+                              <w:right w:type="dxa" w:w="80"/>
+                            </w:tcMar>
+                            <w:vAlign w:val="top"/>
+                          </w:tcPr>
+                          <w:p>
+                            <w:pPr>
+                              <w:pStyle w:val="Table Style 2"/>
+                              <w:bidi w:val="0"/>
+                            </w:pPr>
+                            <w:r>
+                              <w:rPr>
+                                <w:rFonts w:ascii="Helvetica Neue" w:cs="Arial Unicode MS" w:hAnsi="Helvetica Neue" w:eastAsia="Arial Unicode MS"/>
+                                <w:rtl w:val="0"/>
+                              </w:rPr>
+                              <w:t>simplifies versioning and provenance</w:t>
+                            </w:r>
+                          </w:p>
+                        </w:tc>
+                        <w:tc>
+                          <w:tcPr>
+                            <w:tcW w:type="dxa" w:w="5814"/>
+                            <w:tcBorders>
+                              <w:top w:val="single" w:color="000000" w:sz="2" w:space="0" w:shadow="0" w:frame="0"/>
+                              <w:left w:val="single" w:color="000000" w:sz="2" w:space="0" w:shadow="0" w:frame="0"/>
+                              <w:bottom w:val="single" w:color="000000" w:sz="2" w:space="0" w:shadow="0" w:frame="0"/>
+                              <w:right w:val="single" w:color="000000" w:sz="2" w:space="0" w:shadow="0" w:frame="0"/>
+                            </w:tcBorders>
+                            <w:shd w:val="clear" w:color="auto" w:fill="auto"/>
+                            <w:tcMar>
+                              <w:top w:type="dxa" w:w="80"/>
+                              <w:left w:type="dxa" w:w="80"/>
+                              <w:bottom w:type="dxa" w:w="80"/>
+                              <w:right w:type="dxa" w:w="80"/>
+                            </w:tcMar>
+                            <w:vAlign w:val="top"/>
+                          </w:tcPr>
+                          <w:p>
+                            <w:pPr>
+                              <w:pStyle w:val="Table Style 2"/>
+                              <w:bidi w:val="0"/>
+                            </w:pPr>
+                            <w:r>
+                              <w:rPr>
+                                <w:rFonts w:ascii="Helvetica Neue" w:cs="Arial Unicode MS" w:hAnsi="Helvetica Neue" w:eastAsia="Arial Unicode MS"/>
+                                <w:rtl w:val="0"/>
+                              </w:rPr>
+                              <w:t>Data repositories support versioning. This ensures transparent and reproducible science. It also reduces confusion and promotes data integrity with cleaning and manipulations done from an established data asset.</w:t>
+                            </w:r>
+                          </w:p>
+                        </w:tc>
+                        <w:tc>
+                          <w:tcPr>
+                            <w:tcW w:type="dxa" w:w="2021"/>
+                            <w:tcBorders>
+                              <w:top w:val="single" w:color="000000" w:sz="2" w:space="0" w:shadow="0" w:frame="0"/>
+                              <w:left w:val="single" w:color="000000" w:sz="2" w:space="0" w:shadow="0" w:frame="0"/>
+                              <w:bottom w:val="single" w:color="000000" w:sz="2" w:space="0" w:shadow="0" w:frame="0"/>
+                              <w:right w:val="single" w:color="000000" w:sz="2" w:space="0" w:shadow="0" w:frame="0"/>
+                            </w:tcBorders>
+                            <w:shd w:val="clear" w:color="auto" w:fill="auto"/>
+                            <w:tcMar>
+                              <w:top w:type="dxa" w:w="80"/>
+                              <w:left w:type="dxa" w:w="80"/>
+                              <w:bottom w:type="dxa" w:w="80"/>
+                              <w:right w:type="dxa" w:w="80"/>
+                            </w:tcMar>
+                            <w:vAlign w:val="top"/>
+                          </w:tcPr>
+                          <w:p>
+                            <w:pPr>
+                              <w:pStyle w:val="Table Style 2"/>
+                              <w:bidi w:val="0"/>
+                            </w:pPr>
+                            <w:r>
+                              <w:rPr>
+                                <w:rFonts w:ascii="Helvetica Neue" w:cs="Arial Unicode MS" w:hAnsi="Helvetica Neue" w:eastAsia="Arial Unicode MS"/>
+                                <w:rtl w:val="0"/>
+                              </w:rPr>
+                              <w:t>efficiency and data improvements</w:t>
+                            </w:r>
+                          </w:p>
+                        </w:tc>
+                      </w:tr>
+                      <w:tr>
+                        <w:tblPrEx>
+                          <w:shd w:val="clear" w:color="auto" w:fill="auto"/>
+                        </w:tblPrEx>
+                        <w:trPr>
+                          <w:trHeight w:val="961" w:hRule="atLeast"/>
+                        </w:trPr>
+                        <w:tc>
+                          <w:tcPr>
+                            <w:tcW w:type="dxa" w:w="770"/>
+                            <w:tcBorders>
+                              <w:top w:val="single" w:color="000000" w:sz="2" w:space="0" w:shadow="0" w:frame="0"/>
+                              <w:left w:val="single" w:color="000000" w:sz="2" w:space="0" w:shadow="0" w:frame="0"/>
+                              <w:bottom w:val="single" w:color="000000" w:sz="2" w:space="0" w:shadow="0" w:frame="0"/>
+                              <w:right w:val="single" w:color="000000" w:sz="6" w:space="0" w:shadow="0" w:frame="0"/>
+                            </w:tcBorders>
+                            <w:shd w:val="clear" w:color="auto" w:fill="dcdcdc"/>
+                            <w:tcMar>
+                              <w:top w:type="dxa" w:w="80"/>
+                              <w:left w:type="dxa" w:w="80"/>
+                              <w:bottom w:type="dxa" w:w="80"/>
+                              <w:right w:type="dxa" w:w="80"/>
+                            </w:tcMar>
+                            <w:vAlign w:val="top"/>
+                          </w:tcPr>
+                          <w:p>
+                            <w:pPr>
+                              <w:keepNext w:val="0"/>
+                              <w:keepLines w:val="0"/>
+                              <w:pageBreakBefore w:val="0"/>
+                              <w:widowControl w:val="1"/>
+                              <w:shd w:val="clear" w:color="auto" w:fill="auto"/>
+                              <w:suppressAutoHyphens w:val="0"/>
+                              <w:bidi w:val="0"/>
+                              <w:spacing w:before="0" w:after="0" w:line="240" w:lineRule="auto"/>
+                              <w:ind w:left="0" w:right="0" w:firstLine="0"/>
+                              <w:jc w:val="right"/>
+                              <w:outlineLvl w:val="9"/>
+                              <w:rPr>
+                                <w:rtl w:val="0"/>
+                              </w:rPr>
+                            </w:pPr>
+                            <w:r>
+                              <w:rPr>
+                                <w:rFonts w:ascii="Helvetica Neue" w:cs="Arial Unicode MS" w:hAnsi="Helvetica Neue" w:eastAsia="Arial Unicode MS"/>
+                                <w:b w:val="1"/>
+                                <w:bCs w:val="1"/>
+                                <w:i w:val="0"/>
+                                <w:iCs w:val="0"/>
+                                <w:caps w:val="0"/>
+                                <w:smallCaps w:val="0"/>
+                                <w:strike w:val="0"/>
+                                <w:dstrike w:val="0"/>
+                                <w:outline w:val="0"/>
+                                <w:color w:val="000000"/>
+                                <w:spacing w:val="0"/>
+                                <w:kern w:val="0"/>
+                                <w:position w:val="0"/>
+                                <w:sz w:val="20"/>
+                                <w:szCs w:val="20"/>
+                                <w:u w:val="none"/>
+                                <w:shd w:val="nil" w:color="auto" w:fill="auto"/>
+                                <w:vertAlign w:val="baseline"/>
+                                <w:rtl w:val="0"/>
+                                <w14:textOutline>
+                                  <w14:noFill/>
+                                </w14:textOutline>
+                                <w14:textFill>
+                                  <w14:solidFill>
+                                    <w14:srgbClr w14:val="000000"/>
+                                  </w14:solidFill>
+                                </w14:textFill>
+                              </w:rPr>
+                              <w:t>4</w:t>
+                            </w:r>
+                          </w:p>
+                        </w:tc>
+                        <w:tc>
+                          <w:tcPr>
+                            <w:tcW w:type="dxa" w:w="2371"/>
+                            <w:tcBorders>
+                              <w:top w:val="single" w:color="000000" w:sz="2" w:space="0" w:shadow="0" w:frame="0"/>
+                              <w:left w:val="single" w:color="000000" w:sz="6" w:space="0" w:shadow="0" w:frame="0"/>
+                              <w:bottom w:val="single" w:color="000000" w:sz="2" w:space="0" w:shadow="0" w:frame="0"/>
+                              <w:right w:val="single" w:color="000000" w:sz="2" w:space="0" w:shadow="0" w:frame="0"/>
+                            </w:tcBorders>
+                            <w:shd w:val="clear" w:color="auto" w:fill="auto"/>
+                            <w:tcMar>
+                              <w:top w:type="dxa" w:w="80"/>
+                              <w:left w:type="dxa" w:w="80"/>
+                              <w:bottom w:type="dxa" w:w="80"/>
+                              <w:right w:type="dxa" w:w="80"/>
+                            </w:tcMar>
+                            <w:vAlign w:val="top"/>
+                          </w:tcPr>
+                          <w:p>
+                            <w:pPr>
+                              <w:pStyle w:val="Table Style 2"/>
+                              <w:bidi w:val="0"/>
+                            </w:pPr>
+                            <w:r>
+                              <w:rPr>
+                                <w:rFonts w:ascii="Helvetica Neue" w:cs="Arial Unicode MS" w:hAnsi="Helvetica Neue" w:eastAsia="Arial Unicode MS"/>
+                                <w:rtl w:val="0"/>
+                              </w:rPr>
+                              <w:t>data are archived and online</w:t>
+                            </w:r>
+                          </w:p>
+                        </w:tc>
+                        <w:tc>
+                          <w:tcPr>
+                            <w:tcW w:type="dxa" w:w="5814"/>
+                            <w:tcBorders>
+                              <w:top w:val="single" w:color="000000" w:sz="2" w:space="0" w:shadow="0" w:frame="0"/>
+                              <w:left w:val="single" w:color="000000" w:sz="2" w:space="0" w:shadow="0" w:frame="0"/>
+                              <w:bottom w:val="single" w:color="000000" w:sz="2" w:space="0" w:shadow="0" w:frame="0"/>
+                              <w:right w:val="single" w:color="000000" w:sz="2" w:space="0" w:shadow="0" w:frame="0"/>
+                            </w:tcBorders>
+                            <w:shd w:val="clear" w:color="auto" w:fill="auto"/>
+                            <w:tcMar>
+                              <w:top w:type="dxa" w:w="80"/>
+                              <w:left w:type="dxa" w:w="80"/>
+                              <w:bottom w:type="dxa" w:w="80"/>
+                              <w:right w:type="dxa" w:w="80"/>
+                            </w:tcMar>
+                            <w:vAlign w:val="top"/>
+                          </w:tcPr>
+                          <w:p>
+                            <w:pPr>
+                              <w:pStyle w:val="Table Style 2"/>
+                              <w:bidi w:val="0"/>
+                            </w:pPr>
+                            <w:r>
+                              <w:rPr>
+                                <w:rFonts w:ascii="Helvetica Neue" w:cs="Arial Unicode MS" w:hAnsi="Helvetica Neue" w:eastAsia="Arial Unicode MS"/>
+                                <w:rtl w:val="0"/>
+                              </w:rPr>
+                              <w:t>Publishing in an established data repository is your insurance against lost data, accidental deletions, and for larger files supports distributed online and potentially collaborative analyses.</w:t>
+                            </w:r>
+                          </w:p>
+                        </w:tc>
+                        <w:tc>
+                          <w:tcPr>
+                            <w:tcW w:type="dxa" w:w="2021"/>
+                            <w:tcBorders>
+                              <w:top w:val="single" w:color="000000" w:sz="2" w:space="0" w:shadow="0" w:frame="0"/>
+                              <w:left w:val="single" w:color="000000" w:sz="2" w:space="0" w:shadow="0" w:frame="0"/>
+                              <w:bottom w:val="single" w:color="000000" w:sz="2" w:space="0" w:shadow="0" w:frame="0"/>
+                              <w:right w:val="single" w:color="000000" w:sz="2" w:space="0" w:shadow="0" w:frame="0"/>
+                            </w:tcBorders>
+                            <w:shd w:val="clear" w:color="auto" w:fill="auto"/>
+                            <w:tcMar>
+                              <w:top w:type="dxa" w:w="80"/>
+                              <w:left w:type="dxa" w:w="80"/>
+                              <w:bottom w:type="dxa" w:w="80"/>
+                              <w:right w:type="dxa" w:w="80"/>
+                            </w:tcMar>
+                            <w:vAlign w:val="top"/>
+                          </w:tcPr>
+                          <w:p>
+                            <w:pPr>
+                              <w:pStyle w:val="Table Style 2"/>
+                              <w:bidi w:val="0"/>
+                            </w:pPr>
+                            <w:r>
+                              <w:rPr>
+                                <w:rFonts w:ascii="Helvetica Neue" w:cs="Arial Unicode MS" w:hAnsi="Helvetica Neue" w:eastAsia="Arial Unicode MS"/>
+                                <w:rtl w:val="0"/>
+                              </w:rPr>
+                              <w:t>efficiency and data improvements</w:t>
+                            </w:r>
+                          </w:p>
+                        </w:tc>
+                      </w:tr>
+                      <w:tr>
+                        <w:tblPrEx>
+                          <w:shd w:val="clear" w:color="auto" w:fill="auto"/>
+                        </w:tblPrEx>
+                        <w:trPr>
+                          <w:trHeight w:val="1201" w:hRule="atLeast"/>
+                        </w:trPr>
+                        <w:tc>
+                          <w:tcPr>
+                            <w:tcW w:type="dxa" w:w="770"/>
+                            <w:tcBorders>
+                              <w:top w:val="single" w:color="000000" w:sz="2" w:space="0" w:shadow="0" w:frame="0"/>
+                              <w:left w:val="single" w:color="000000" w:sz="2" w:space="0" w:shadow="0" w:frame="0"/>
+                              <w:bottom w:val="single" w:color="000000" w:sz="2" w:space="0" w:shadow="0" w:frame="0"/>
+                              <w:right w:val="single" w:color="000000" w:sz="6" w:space="0" w:shadow="0" w:frame="0"/>
+                            </w:tcBorders>
+                            <w:shd w:val="clear" w:color="auto" w:fill="dcdcdc"/>
+                            <w:tcMar>
+                              <w:top w:type="dxa" w:w="80"/>
+                              <w:left w:type="dxa" w:w="80"/>
+                              <w:bottom w:type="dxa" w:w="80"/>
+                              <w:right w:type="dxa" w:w="80"/>
+                            </w:tcMar>
+                            <w:vAlign w:val="top"/>
+                          </w:tcPr>
+                          <w:p>
+                            <w:pPr>
+                              <w:keepNext w:val="0"/>
+                              <w:keepLines w:val="0"/>
+                              <w:pageBreakBefore w:val="0"/>
+                              <w:widowControl w:val="1"/>
+                              <w:shd w:val="clear" w:color="auto" w:fill="auto"/>
+                              <w:suppressAutoHyphens w:val="0"/>
+                              <w:bidi w:val="0"/>
+                              <w:spacing w:before="0" w:after="0" w:line="240" w:lineRule="auto"/>
+                              <w:ind w:left="0" w:right="0" w:firstLine="0"/>
+                              <w:jc w:val="right"/>
+                              <w:outlineLvl w:val="9"/>
+                              <w:rPr>
+                                <w:rtl w:val="0"/>
+                              </w:rPr>
+                            </w:pPr>
+                            <w:r>
+                              <w:rPr>
+                                <w:rFonts w:ascii="Helvetica Neue" w:cs="Arial Unicode MS" w:hAnsi="Helvetica Neue" w:eastAsia="Arial Unicode MS"/>
+                                <w:b w:val="1"/>
+                                <w:bCs w:val="1"/>
+                                <w:i w:val="0"/>
+                                <w:iCs w:val="0"/>
+                                <w:caps w:val="0"/>
+                                <w:smallCaps w:val="0"/>
+                                <w:strike w:val="0"/>
+                                <w:dstrike w:val="0"/>
+                                <w:outline w:val="0"/>
+                                <w:color w:val="000000"/>
+                                <w:spacing w:val="0"/>
+                                <w:kern w:val="0"/>
+                                <w:position w:val="0"/>
+                                <w:sz w:val="20"/>
+                                <w:szCs w:val="20"/>
+                                <w:u w:val="none"/>
+                                <w:shd w:val="nil" w:color="auto" w:fill="auto"/>
+                                <w:vertAlign w:val="baseline"/>
+                                <w:rtl w:val="0"/>
+                                <w14:textOutline>
+                                  <w14:noFill/>
+                                </w14:textOutline>
+                                <w14:textFill>
+                                  <w14:solidFill>
+                                    <w14:srgbClr w14:val="000000"/>
+                                  </w14:solidFill>
+                                </w14:textFill>
+                              </w:rPr>
+                              <w:t>5</w:t>
+                            </w:r>
+                          </w:p>
+                        </w:tc>
+                        <w:tc>
+                          <w:tcPr>
+                            <w:tcW w:type="dxa" w:w="2371"/>
+                            <w:tcBorders>
+                              <w:top w:val="single" w:color="000000" w:sz="2" w:space="0" w:shadow="0" w:frame="0"/>
+                              <w:left w:val="single" w:color="000000" w:sz="6" w:space="0" w:shadow="0" w:frame="0"/>
+                              <w:bottom w:val="single" w:color="000000" w:sz="2" w:space="0" w:shadow="0" w:frame="0"/>
+                              <w:right w:val="single" w:color="000000" w:sz="2" w:space="0" w:shadow="0" w:frame="0"/>
+                            </w:tcBorders>
+                            <w:shd w:val="clear" w:color="auto" w:fill="auto"/>
+                            <w:tcMar>
+                              <w:top w:type="dxa" w:w="80"/>
+                              <w:left w:type="dxa" w:w="80"/>
+                              <w:bottom w:type="dxa" w:w="80"/>
+                              <w:right w:type="dxa" w:w="80"/>
+                            </w:tcMar>
+                            <w:vAlign w:val="top"/>
+                          </w:tcPr>
+                          <w:p>
+                            <w:pPr>
+                              <w:pStyle w:val="Table Style 2"/>
+                              <w:bidi w:val="0"/>
+                            </w:pPr>
+                            <w:r>
+                              <w:rPr>
+                                <w:rFonts w:ascii="Helvetica Neue" w:cs="Arial Unicode MS" w:hAnsi="Helvetica Neue" w:eastAsia="Arial Unicode MS"/>
+                                <w:rtl w:val="0"/>
+                              </w:rPr>
+                              <w:t>meta-data are described more clearly and enables easier paper writing</w:t>
+                            </w:r>
+                          </w:p>
+                        </w:tc>
+                        <w:tc>
+                          <w:tcPr>
+                            <w:tcW w:type="dxa" w:w="5814"/>
+                            <w:tcBorders>
+                              <w:top w:val="single" w:color="000000" w:sz="2" w:space="0" w:shadow="0" w:frame="0"/>
+                              <w:left w:val="single" w:color="000000" w:sz="2" w:space="0" w:shadow="0" w:frame="0"/>
+                              <w:bottom w:val="single" w:color="000000" w:sz="2" w:space="0" w:shadow="0" w:frame="0"/>
+                              <w:right w:val="single" w:color="000000" w:sz="2" w:space="0" w:shadow="0" w:frame="0"/>
+                            </w:tcBorders>
+                            <w:shd w:val="clear" w:color="auto" w:fill="auto"/>
+                            <w:tcMar>
+                              <w:top w:type="dxa" w:w="80"/>
+                              <w:left w:type="dxa" w:w="80"/>
+                              <w:bottom w:type="dxa" w:w="80"/>
+                              <w:right w:type="dxa" w:w="80"/>
+                            </w:tcMar>
+                            <w:vAlign w:val="top"/>
+                          </w:tcPr>
+                          <w:p>
+                            <w:pPr>
+                              <w:pStyle w:val="Table Style 2"/>
+                              <w:bidi w:val="0"/>
+                            </w:pPr>
+                            <w:r>
+                              <w:rPr>
+                                <w:rFonts w:ascii="Helvetica Neue" w:cs="Arial Unicode MS" w:hAnsi="Helvetica Neue" w:eastAsia="Arial Unicode MS"/>
+                                <w:rtl w:val="0"/>
+                              </w:rPr>
+                              <w:t>Writing meta-data develops clear thinking and supports effective description of the data and easier writing of methods and results if used in a publication. Different meta-data languages engender structural thinking and can also highlight gaps in data.</w:t>
+                            </w:r>
+                          </w:p>
+                        </w:tc>
+                        <w:tc>
+                          <w:tcPr>
+                            <w:tcW w:type="dxa" w:w="2021"/>
+                            <w:tcBorders>
+                              <w:top w:val="single" w:color="000000" w:sz="2" w:space="0" w:shadow="0" w:frame="0"/>
+                              <w:left w:val="single" w:color="000000" w:sz="2" w:space="0" w:shadow="0" w:frame="0"/>
+                              <w:bottom w:val="single" w:color="000000" w:sz="2" w:space="0" w:shadow="0" w:frame="0"/>
+                              <w:right w:val="single" w:color="000000" w:sz="2" w:space="0" w:shadow="0" w:frame="0"/>
+                            </w:tcBorders>
+                            <w:shd w:val="clear" w:color="auto" w:fill="auto"/>
+                            <w:tcMar>
+                              <w:top w:type="dxa" w:w="80"/>
+                              <w:left w:type="dxa" w:w="80"/>
+                              <w:bottom w:type="dxa" w:w="80"/>
+                              <w:right w:type="dxa" w:w="80"/>
+                            </w:tcMar>
+                            <w:vAlign w:val="top"/>
+                          </w:tcPr>
+                          <w:p>
+                            <w:pPr>
+                              <w:pStyle w:val="Table Style 2"/>
+                              <w:bidi w:val="0"/>
+                            </w:pPr>
+                            <w:r>
+                              <w:rPr>
+                                <w:rFonts w:ascii="Helvetica Neue" w:cs="Arial Unicode MS" w:hAnsi="Helvetica Neue" w:eastAsia="Arial Unicode MS"/>
+                                <w:rtl w:val="0"/>
+                              </w:rPr>
+                              <w:t>efficiency and data improvements</w:t>
+                            </w:r>
+                          </w:p>
+                        </w:tc>
+                      </w:tr>
+                      <w:tr>
+                        <w:tblPrEx>
+                          <w:shd w:val="clear" w:color="auto" w:fill="auto"/>
+                        </w:tblPrEx>
+                        <w:trPr>
+                          <w:trHeight w:val="721" w:hRule="atLeast"/>
+                        </w:trPr>
+                        <w:tc>
+                          <w:tcPr>
+                            <w:tcW w:type="dxa" w:w="770"/>
+                            <w:tcBorders>
+                              <w:top w:val="single" w:color="000000" w:sz="2" w:space="0" w:shadow="0" w:frame="0"/>
+                              <w:left w:val="single" w:color="000000" w:sz="2" w:space="0" w:shadow="0" w:frame="0"/>
+                              <w:bottom w:val="single" w:color="000000" w:sz="2" w:space="0" w:shadow="0" w:frame="0"/>
+                              <w:right w:val="single" w:color="000000" w:sz="6" w:space="0" w:shadow="0" w:frame="0"/>
+                            </w:tcBorders>
+                            <w:shd w:val="clear" w:color="auto" w:fill="dcdcdc"/>
+                            <w:tcMar>
+                              <w:top w:type="dxa" w:w="80"/>
+                              <w:left w:type="dxa" w:w="80"/>
+                              <w:bottom w:type="dxa" w:w="80"/>
+                              <w:right w:type="dxa" w:w="80"/>
+                            </w:tcMar>
+                            <w:vAlign w:val="top"/>
+                          </w:tcPr>
+                          <w:p>
+                            <w:pPr>
+                              <w:keepNext w:val="0"/>
+                              <w:keepLines w:val="0"/>
+                              <w:pageBreakBefore w:val="0"/>
+                              <w:widowControl w:val="1"/>
+                              <w:shd w:val="clear" w:color="auto" w:fill="auto"/>
+                              <w:suppressAutoHyphens w:val="0"/>
+                              <w:bidi w:val="0"/>
+                              <w:spacing w:before="0" w:after="0" w:line="240" w:lineRule="auto"/>
+                              <w:ind w:left="0" w:right="0" w:firstLine="0"/>
+                              <w:jc w:val="right"/>
+                              <w:outlineLvl w:val="9"/>
+                              <w:rPr>
+                                <w:rtl w:val="0"/>
+                              </w:rPr>
+                            </w:pPr>
+                            <w:r>
+                              <w:rPr>
+                                <w:rFonts w:ascii="Helvetica Neue" w:cs="Arial Unicode MS" w:hAnsi="Helvetica Neue" w:eastAsia="Arial Unicode MS"/>
+                                <w:b w:val="1"/>
+                                <w:bCs w:val="1"/>
+                                <w:i w:val="0"/>
+                                <w:iCs w:val="0"/>
+                                <w:caps w:val="0"/>
+                                <w:smallCaps w:val="0"/>
+                                <w:strike w:val="0"/>
+                                <w:dstrike w:val="0"/>
+                                <w:outline w:val="0"/>
+                                <w:color w:val="000000"/>
+                                <w:spacing w:val="0"/>
+                                <w:kern w:val="0"/>
+                                <w:position w:val="0"/>
+                                <w:sz w:val="20"/>
+                                <w:szCs w:val="20"/>
+                                <w:u w:val="none"/>
+                                <w:shd w:val="nil" w:color="auto" w:fill="auto"/>
+                                <w:vertAlign w:val="baseline"/>
+                                <w:rtl w:val="0"/>
+                                <w14:textOutline>
+                                  <w14:noFill/>
+                                </w14:textOutline>
+                                <w14:textFill>
+                                  <w14:solidFill>
+                                    <w14:srgbClr w14:val="000000"/>
+                                  </w14:solidFill>
+                                </w14:textFill>
+                              </w:rPr>
+                              <w:t>6</w:t>
+                            </w:r>
+                          </w:p>
+                        </w:tc>
+                        <w:tc>
+                          <w:tcPr>
+                            <w:tcW w:type="dxa" w:w="2371"/>
+                            <w:tcBorders>
+                              <w:top w:val="single" w:color="000000" w:sz="2" w:space="0" w:shadow="0" w:frame="0"/>
+                              <w:left w:val="single" w:color="000000" w:sz="6" w:space="0" w:shadow="0" w:frame="0"/>
+                              <w:bottom w:val="single" w:color="000000" w:sz="2" w:space="0" w:shadow="0" w:frame="0"/>
+                              <w:right w:val="single" w:color="000000" w:sz="2" w:space="0" w:shadow="0" w:frame="0"/>
+                            </w:tcBorders>
+                            <w:shd w:val="clear" w:color="auto" w:fill="auto"/>
+                            <w:tcMar>
+                              <w:top w:type="dxa" w:w="80"/>
+                              <w:left w:type="dxa" w:w="80"/>
+                              <w:bottom w:type="dxa" w:w="80"/>
+                              <w:right w:type="dxa" w:w="80"/>
+                            </w:tcMar>
+                            <w:vAlign w:val="top"/>
+                          </w:tcPr>
+                          <w:p>
+                            <w:pPr>
+                              <w:pStyle w:val="Table Style 2"/>
+                              <w:bidi w:val="0"/>
+                            </w:pPr>
+                            <w:r>
+                              <w:rPr>
+                                <w:rFonts w:ascii="Helvetica Neue" w:cs="Arial Unicode MS" w:hAnsi="Helvetica Neue" w:eastAsia="Arial Unicode MS"/>
+                                <w:rtl w:val="0"/>
+                              </w:rPr>
+                              <w:t>error checking</w:t>
+                            </w:r>
+                          </w:p>
+                        </w:tc>
+                        <w:tc>
+                          <w:tcPr>
+                            <w:tcW w:type="dxa" w:w="5814"/>
+                            <w:tcBorders>
+                              <w:top w:val="single" w:color="000000" w:sz="2" w:space="0" w:shadow="0" w:frame="0"/>
+                              <w:left w:val="single" w:color="000000" w:sz="2" w:space="0" w:shadow="0" w:frame="0"/>
+                              <w:bottom w:val="single" w:color="000000" w:sz="2" w:space="0" w:shadow="0" w:frame="0"/>
+                              <w:right w:val="single" w:color="000000" w:sz="2" w:space="0" w:shadow="0" w:frame="0"/>
+                            </w:tcBorders>
+                            <w:shd w:val="clear" w:color="auto" w:fill="auto"/>
+                            <w:tcMar>
+                              <w:top w:type="dxa" w:w="80"/>
+                              <w:left w:type="dxa" w:w="80"/>
+                              <w:bottom w:type="dxa" w:w="80"/>
+                              <w:right w:type="dxa" w:w="80"/>
+                            </w:tcMar>
+                            <w:vAlign w:val="top"/>
+                          </w:tcPr>
+                          <w:p>
+                            <w:pPr>
+                              <w:pStyle w:val="Table Style 2"/>
+                              <w:bidi w:val="0"/>
+                            </w:pPr>
+                            <w:r>
+                              <w:rPr>
+                                <w:rFonts w:ascii="Helvetica Neue" w:cs="Arial Unicode MS" w:hAnsi="Helvetica Neue" w:eastAsia="Arial Unicode MS"/>
+                                <w:rtl w:val="0"/>
+                              </w:rPr>
+                              <w:t>Individuals outside your team and authors can catch errors. Referees on papers or stakeholders can review data and meta-data and provide input on clarity.</w:t>
+                            </w:r>
+                          </w:p>
+                        </w:tc>
+                        <w:tc>
+                          <w:tcPr>
+                            <w:tcW w:type="dxa" w:w="2021"/>
+                            <w:tcBorders>
+                              <w:top w:val="single" w:color="000000" w:sz="2" w:space="0" w:shadow="0" w:frame="0"/>
+                              <w:left w:val="single" w:color="000000" w:sz="2" w:space="0" w:shadow="0" w:frame="0"/>
+                              <w:bottom w:val="single" w:color="000000" w:sz="2" w:space="0" w:shadow="0" w:frame="0"/>
+                              <w:right w:val="single" w:color="000000" w:sz="2" w:space="0" w:shadow="0" w:frame="0"/>
+                            </w:tcBorders>
+                            <w:shd w:val="clear" w:color="auto" w:fill="auto"/>
+                            <w:tcMar>
+                              <w:top w:type="dxa" w:w="80"/>
+                              <w:left w:type="dxa" w:w="80"/>
+                              <w:bottom w:type="dxa" w:w="80"/>
+                              <w:right w:type="dxa" w:w="80"/>
+                            </w:tcMar>
+                            <w:vAlign w:val="top"/>
+                          </w:tcPr>
+                          <w:p>
+                            <w:pPr>
+                              <w:pStyle w:val="Table Style 2"/>
+                              <w:bidi w:val="0"/>
+                            </w:pPr>
+                            <w:r>
+                              <w:rPr>
+                                <w:rFonts w:ascii="Helvetica Neue" w:cs="Arial Unicode MS" w:hAnsi="Helvetica Neue" w:eastAsia="Arial Unicode MS"/>
+                                <w:rtl w:val="0"/>
+                              </w:rPr>
+                              <w:t>efficiency and data improvements</w:t>
+                            </w:r>
+                          </w:p>
+                        </w:tc>
+                      </w:tr>
+                      <w:tr>
+                        <w:tblPrEx>
+                          <w:shd w:val="clear" w:color="auto" w:fill="auto"/>
+                        </w:tblPrEx>
+                        <w:trPr>
+                          <w:trHeight w:val="481" w:hRule="atLeast"/>
+                        </w:trPr>
+                        <w:tc>
+                          <w:tcPr>
+                            <w:tcW w:type="dxa" w:w="770"/>
+                            <w:tcBorders>
+                              <w:top w:val="single" w:color="000000" w:sz="2" w:space="0" w:shadow="0" w:frame="0"/>
+                              <w:left w:val="single" w:color="000000" w:sz="2" w:space="0" w:shadow="0" w:frame="0"/>
+                              <w:bottom w:val="single" w:color="000000" w:sz="2" w:space="0" w:shadow="0" w:frame="0"/>
+                              <w:right w:val="single" w:color="000000" w:sz="6" w:space="0" w:shadow="0" w:frame="0"/>
+                            </w:tcBorders>
+                            <w:shd w:val="clear" w:color="auto" w:fill="dcdcdc"/>
+                            <w:tcMar>
+                              <w:top w:type="dxa" w:w="80"/>
+                              <w:left w:type="dxa" w:w="80"/>
+                              <w:bottom w:type="dxa" w:w="80"/>
+                              <w:right w:type="dxa" w:w="80"/>
+                            </w:tcMar>
+                            <w:vAlign w:val="top"/>
+                          </w:tcPr>
+                          <w:p>
+                            <w:pPr>
+                              <w:keepNext w:val="0"/>
+                              <w:keepLines w:val="0"/>
+                              <w:pageBreakBefore w:val="0"/>
+                              <w:widowControl w:val="1"/>
+                              <w:shd w:val="clear" w:color="auto" w:fill="auto"/>
+                              <w:suppressAutoHyphens w:val="0"/>
+                              <w:bidi w:val="0"/>
+                              <w:spacing w:before="0" w:after="0" w:line="240" w:lineRule="auto"/>
+                              <w:ind w:left="0" w:right="0" w:firstLine="0"/>
+                              <w:jc w:val="right"/>
+                              <w:outlineLvl w:val="9"/>
+                              <w:rPr>
+                                <w:rtl w:val="0"/>
+                              </w:rPr>
+                            </w:pPr>
+                            <w:r>
+                              <w:rPr>
+                                <w:rFonts w:ascii="Helvetica Neue" w:cs="Arial Unicode MS" w:hAnsi="Helvetica Neue" w:eastAsia="Arial Unicode MS"/>
+                                <w:b w:val="1"/>
+                                <w:bCs w:val="1"/>
+                                <w:i w:val="0"/>
+                                <w:iCs w:val="0"/>
+                                <w:caps w:val="0"/>
+                                <w:smallCaps w:val="0"/>
+                                <w:strike w:val="0"/>
+                                <w:dstrike w:val="0"/>
+                                <w:outline w:val="0"/>
+                                <w:color w:val="000000"/>
+                                <w:spacing w:val="0"/>
+                                <w:kern w:val="0"/>
+                                <w:position w:val="0"/>
+                                <w:sz w:val="20"/>
+                                <w:szCs w:val="20"/>
+                                <w:u w:val="none"/>
+                                <w:shd w:val="nil" w:color="auto" w:fill="auto"/>
+                                <w:vertAlign w:val="baseline"/>
+                                <w:rtl w:val="0"/>
+                                <w14:textOutline>
+                                  <w14:noFill/>
+                                </w14:textOutline>
+                                <w14:textFill>
+                                  <w14:solidFill>
+                                    <w14:srgbClr w14:val="000000"/>
+                                  </w14:solidFill>
+                                </w14:textFill>
+                              </w:rPr>
+                              <w:t>7</w:t>
+                            </w:r>
+                          </w:p>
+                        </w:tc>
+                        <w:tc>
+                          <w:tcPr>
+                            <w:tcW w:type="dxa" w:w="2371"/>
+                            <w:tcBorders>
+                              <w:top w:val="single" w:color="000000" w:sz="2" w:space="0" w:shadow="0" w:frame="0"/>
+                              <w:left w:val="single" w:color="000000" w:sz="6" w:space="0" w:shadow="0" w:frame="0"/>
+                              <w:bottom w:val="single" w:color="000000" w:sz="2" w:space="0" w:shadow="0" w:frame="0"/>
+                              <w:right w:val="single" w:color="000000" w:sz="2" w:space="0" w:shadow="0" w:frame="0"/>
+                            </w:tcBorders>
+                            <w:shd w:val="clear" w:color="auto" w:fill="auto"/>
+                            <w:tcMar>
+                              <w:top w:type="dxa" w:w="80"/>
+                              <w:left w:type="dxa" w:w="80"/>
+                              <w:bottom w:type="dxa" w:w="80"/>
+                              <w:right w:type="dxa" w:w="80"/>
+                            </w:tcMar>
+                            <w:vAlign w:val="top"/>
+                          </w:tcPr>
+                          <w:p>
+                            <w:pPr>
+                              <w:pStyle w:val="Table Style 2"/>
+                              <w:bidi w:val="0"/>
+                            </w:pPr>
+                            <w:r>
+                              <w:rPr>
+                                <w:rFonts w:ascii="Helvetica Neue" w:cs="Arial Unicode MS" w:hAnsi="Helvetica Neue" w:eastAsia="Arial Unicode MS"/>
+                                <w:rtl w:val="0"/>
+                              </w:rPr>
+                              <w:t>sharing within team facilitated</w:t>
+                            </w:r>
+                          </w:p>
+                        </w:tc>
+                        <w:tc>
+                          <w:tcPr>
+                            <w:tcW w:type="dxa" w:w="5814"/>
+                            <w:tcBorders>
+                              <w:top w:val="single" w:color="000000" w:sz="2" w:space="0" w:shadow="0" w:frame="0"/>
+                              <w:left w:val="single" w:color="000000" w:sz="2" w:space="0" w:shadow="0" w:frame="0"/>
+                              <w:bottom w:val="single" w:color="000000" w:sz="2" w:space="0" w:shadow="0" w:frame="0"/>
+                              <w:right w:val="single" w:color="000000" w:sz="2" w:space="0" w:shadow="0" w:frame="0"/>
+                            </w:tcBorders>
+                            <w:shd w:val="clear" w:color="auto" w:fill="auto"/>
+                            <w:tcMar>
+                              <w:top w:type="dxa" w:w="80"/>
+                              <w:left w:type="dxa" w:w="80"/>
+                              <w:bottom w:type="dxa" w:w="80"/>
+                              <w:right w:type="dxa" w:w="80"/>
+                            </w:tcMar>
+                            <w:vAlign w:val="top"/>
+                          </w:tcPr>
+                          <w:p>
+                            <w:pPr>
+                              <w:pStyle w:val="Table Style 2"/>
+                              <w:bidi w:val="0"/>
+                            </w:pPr>
+                            <w:r>
+                              <w:rPr>
+                                <w:rFonts w:ascii="Helvetica Neue" w:cs="Arial Unicode MS" w:hAnsi="Helvetica Neue" w:eastAsia="Arial Unicode MS"/>
+                                <w:rtl w:val="0"/>
+                              </w:rPr>
+                              <w:t xml:space="preserve">Data can be stored online and a link shared versus various versions of files shared by email. </w:t>
+                            </w:r>
+                          </w:p>
+                        </w:tc>
+                        <w:tc>
+                          <w:tcPr>
+                            <w:tcW w:type="dxa" w:w="2021"/>
+                            <w:tcBorders>
+                              <w:top w:val="single" w:color="000000" w:sz="2" w:space="0" w:shadow="0" w:frame="0"/>
+                              <w:left w:val="single" w:color="000000" w:sz="2" w:space="0" w:shadow="0" w:frame="0"/>
+                              <w:bottom w:val="single" w:color="000000" w:sz="2" w:space="0" w:shadow="0" w:frame="0"/>
+                              <w:right w:val="single" w:color="000000" w:sz="2" w:space="0" w:shadow="0" w:frame="0"/>
+                            </w:tcBorders>
+                            <w:shd w:val="clear" w:color="auto" w:fill="auto"/>
+                            <w:tcMar>
+                              <w:top w:type="dxa" w:w="80"/>
+                              <w:left w:type="dxa" w:w="80"/>
+                              <w:bottom w:type="dxa" w:w="80"/>
+                              <w:right w:type="dxa" w:w="80"/>
+                            </w:tcMar>
+                            <w:vAlign w:val="top"/>
+                          </w:tcPr>
+                          <w:p>
+                            <w:pPr>
+                              <w:pStyle w:val="Table Style 2"/>
+                              <w:bidi w:val="0"/>
+                            </w:pPr>
+                            <w:r>
+                              <w:rPr>
+                                <w:rFonts w:ascii="Helvetica Neue" w:cs="Arial Unicode MS" w:hAnsi="Helvetica Neue" w:eastAsia="Arial Unicode MS"/>
+                                <w:rtl w:val="0"/>
+                              </w:rPr>
+                              <w:t>efficiency and data improvements</w:t>
+                            </w:r>
+                          </w:p>
+                        </w:tc>
+                      </w:tr>
+                      <w:tr>
+                        <w:tblPrEx>
+                          <w:shd w:val="clear" w:color="auto" w:fill="auto"/>
+                        </w:tblPrEx>
+                        <w:trPr>
+                          <w:trHeight w:val="721" w:hRule="atLeast"/>
+                        </w:trPr>
+                        <w:tc>
+                          <w:tcPr>
+                            <w:tcW w:type="dxa" w:w="770"/>
+                            <w:tcBorders>
+                              <w:top w:val="single" w:color="000000" w:sz="2" w:space="0" w:shadow="0" w:frame="0"/>
+                              <w:left w:val="single" w:color="000000" w:sz="2" w:space="0" w:shadow="0" w:frame="0"/>
+                              <w:bottom w:val="single" w:color="000000" w:sz="2" w:space="0" w:shadow="0" w:frame="0"/>
+                              <w:right w:val="single" w:color="000000" w:sz="6" w:space="0" w:shadow="0" w:frame="0"/>
+                            </w:tcBorders>
+                            <w:shd w:val="clear" w:color="auto" w:fill="dcdcdc"/>
+                            <w:tcMar>
+                              <w:top w:type="dxa" w:w="80"/>
+                              <w:left w:type="dxa" w:w="80"/>
+                              <w:bottom w:type="dxa" w:w="80"/>
+                              <w:right w:type="dxa" w:w="80"/>
+                            </w:tcMar>
+                            <w:vAlign w:val="top"/>
+                          </w:tcPr>
+                          <w:p>
+                            <w:pPr>
+                              <w:keepNext w:val="0"/>
+                              <w:keepLines w:val="0"/>
+                              <w:pageBreakBefore w:val="0"/>
+                              <w:widowControl w:val="1"/>
+                              <w:shd w:val="clear" w:color="auto" w:fill="auto"/>
+                              <w:suppressAutoHyphens w:val="0"/>
+                              <w:bidi w:val="0"/>
+                              <w:spacing w:before="0" w:after="0" w:line="240" w:lineRule="auto"/>
+                              <w:ind w:left="0" w:right="0" w:firstLine="0"/>
+                              <w:jc w:val="right"/>
+                              <w:outlineLvl w:val="9"/>
+                              <w:rPr>
+                                <w:rtl w:val="0"/>
+                              </w:rPr>
+                            </w:pPr>
+                            <w:r>
+                              <w:rPr>
+                                <w:rFonts w:ascii="Helvetica Neue" w:cs="Arial Unicode MS" w:hAnsi="Helvetica Neue" w:eastAsia="Arial Unicode MS"/>
+                                <w:b w:val="1"/>
+                                <w:bCs w:val="1"/>
+                                <w:i w:val="0"/>
+                                <w:iCs w:val="0"/>
+                                <w:caps w:val="0"/>
+                                <w:smallCaps w:val="0"/>
+                                <w:strike w:val="0"/>
+                                <w:dstrike w:val="0"/>
+                                <w:outline w:val="0"/>
+                                <w:color w:val="000000"/>
+                                <w:spacing w:val="0"/>
+                                <w:kern w:val="0"/>
+                                <w:position w:val="0"/>
+                                <w:sz w:val="20"/>
+                                <w:szCs w:val="20"/>
+                                <w:u w:val="none"/>
+                                <w:shd w:val="nil" w:color="auto" w:fill="auto"/>
+                                <w:vertAlign w:val="baseline"/>
+                                <w:rtl w:val="0"/>
+                                <w14:textOutline>
+                                  <w14:noFill/>
+                                </w14:textOutline>
+                                <w14:textFill>
+                                  <w14:solidFill>
+                                    <w14:srgbClr w14:val="000000"/>
+                                  </w14:solidFill>
+                                </w14:textFill>
+                              </w:rPr>
+                              <w:t>8</w:t>
+                            </w:r>
+                          </w:p>
+                        </w:tc>
+                        <w:tc>
+                          <w:tcPr>
+                            <w:tcW w:type="dxa" w:w="2371"/>
+                            <w:tcBorders>
+                              <w:top w:val="single" w:color="000000" w:sz="2" w:space="0" w:shadow="0" w:frame="0"/>
+                              <w:left w:val="single" w:color="000000" w:sz="6" w:space="0" w:shadow="0" w:frame="0"/>
+                              <w:bottom w:val="single" w:color="000000" w:sz="2" w:space="0" w:shadow="0" w:frame="0"/>
+                              <w:right w:val="single" w:color="000000" w:sz="2" w:space="0" w:shadow="0" w:frame="0"/>
+                            </w:tcBorders>
+                            <w:shd w:val="clear" w:color="auto" w:fill="auto"/>
+                            <w:tcMar>
+                              <w:top w:type="dxa" w:w="80"/>
+                              <w:left w:type="dxa" w:w="80"/>
+                              <w:bottom w:type="dxa" w:w="80"/>
+                              <w:right w:type="dxa" w:w="80"/>
+                            </w:tcMar>
+                            <w:vAlign w:val="top"/>
+                          </w:tcPr>
+                          <w:p>
+                            <w:pPr>
+                              <w:pStyle w:val="Table Style 2"/>
+                              <w:bidi w:val="0"/>
+                            </w:pPr>
+                            <w:r>
+                              <w:rPr>
+                                <w:rFonts w:ascii="Helvetica Neue" w:cs="Arial Unicode MS" w:hAnsi="Helvetica Neue" w:eastAsia="Arial Unicode MS"/>
+                                <w:rtl w:val="0"/>
+                              </w:rPr>
+                              <w:t>establishes precedence</w:t>
+                            </w:r>
+                          </w:p>
+                        </w:tc>
+                        <w:tc>
+                          <w:tcPr>
+                            <w:tcW w:type="dxa" w:w="5814"/>
+                            <w:tcBorders>
+                              <w:top w:val="single" w:color="000000" w:sz="2" w:space="0" w:shadow="0" w:frame="0"/>
+                              <w:left w:val="single" w:color="000000" w:sz="2" w:space="0" w:shadow="0" w:frame="0"/>
+                              <w:bottom w:val="single" w:color="000000" w:sz="2" w:space="0" w:shadow="0" w:frame="0"/>
+                              <w:right w:val="single" w:color="000000" w:sz="2" w:space="0" w:shadow="0" w:frame="0"/>
+                            </w:tcBorders>
+                            <w:shd w:val="clear" w:color="auto" w:fill="auto"/>
+                            <w:tcMar>
+                              <w:top w:type="dxa" w:w="80"/>
+                              <w:left w:type="dxa" w:w="80"/>
+                              <w:bottom w:type="dxa" w:w="80"/>
+                              <w:right w:type="dxa" w:w="80"/>
+                            </w:tcMar>
+                            <w:vAlign w:val="top"/>
+                          </w:tcPr>
+                          <w:p>
+                            <w:pPr>
+                              <w:pStyle w:val="Table Style 2"/>
+                              <w:bidi w:val="0"/>
+                            </w:pPr>
+                            <w:r>
+                              <w:rPr>
+                                <w:rFonts w:ascii="Helvetica Neue" w:cs="Arial Unicode MS" w:hAnsi="Helvetica Neue" w:eastAsia="Arial Unicode MS"/>
+                                <w:rtl w:val="0"/>
+                              </w:rPr>
+                              <w:t>Peer-review can take time. Similar to pre-prints, publish your data sooner can establish precedence and provide a citable object. More broadly, it accelerates collective discovery.</w:t>
+                            </w:r>
+                          </w:p>
+                        </w:tc>
+                        <w:tc>
+                          <w:tcPr>
+                            <w:tcW w:type="dxa" w:w="2021"/>
+                            <w:tcBorders>
+                              <w:top w:val="single" w:color="000000" w:sz="2" w:space="0" w:shadow="0" w:frame="0"/>
+                              <w:left w:val="single" w:color="000000" w:sz="2" w:space="0" w:shadow="0" w:frame="0"/>
+                              <w:bottom w:val="single" w:color="000000" w:sz="2" w:space="0" w:shadow="0" w:frame="0"/>
+                              <w:right w:val="single" w:color="000000" w:sz="2" w:space="0" w:shadow="0" w:frame="0"/>
+                            </w:tcBorders>
+                            <w:shd w:val="clear" w:color="auto" w:fill="auto"/>
+                            <w:tcMar>
+                              <w:top w:type="dxa" w:w="80"/>
+                              <w:left w:type="dxa" w:w="80"/>
+                              <w:bottom w:type="dxa" w:w="80"/>
+                              <w:right w:type="dxa" w:w="80"/>
+                            </w:tcMar>
+                            <w:vAlign w:val="top"/>
+                          </w:tcPr>
+                          <w:p>
+                            <w:pPr>
+                              <w:pStyle w:val="Table Style 2"/>
+                              <w:bidi w:val="0"/>
+                            </w:pPr>
+                            <w:r>
+                              <w:rPr>
+                                <w:rFonts w:ascii="Helvetica Neue" w:cs="Arial Unicode MS" w:hAnsi="Helvetica Neue" w:eastAsia="Arial Unicode MS"/>
+                                <w:rtl w:val="0"/>
+                              </w:rPr>
+                              <w:t>team science and societal good</w:t>
+                            </w:r>
+                          </w:p>
+                        </w:tc>
+                      </w:tr>
+                      <w:tr>
+                        <w:tblPrEx>
+                          <w:shd w:val="clear" w:color="auto" w:fill="auto"/>
+                        </w:tblPrEx>
+                        <w:trPr>
+                          <w:trHeight w:val="961" w:hRule="atLeast"/>
+                        </w:trPr>
+                        <w:tc>
+                          <w:tcPr>
+                            <w:tcW w:type="dxa" w:w="770"/>
+                            <w:tcBorders>
+                              <w:top w:val="single" w:color="000000" w:sz="2" w:space="0" w:shadow="0" w:frame="0"/>
+                              <w:left w:val="single" w:color="000000" w:sz="2" w:space="0" w:shadow="0" w:frame="0"/>
+                              <w:bottom w:val="single" w:color="000000" w:sz="2" w:space="0" w:shadow="0" w:frame="0"/>
+                              <w:right w:val="single" w:color="000000" w:sz="6" w:space="0" w:shadow="0" w:frame="0"/>
+                            </w:tcBorders>
+                            <w:shd w:val="clear" w:color="auto" w:fill="dcdcdc"/>
+                            <w:tcMar>
+                              <w:top w:type="dxa" w:w="80"/>
+                              <w:left w:type="dxa" w:w="80"/>
+                              <w:bottom w:type="dxa" w:w="80"/>
+                              <w:right w:type="dxa" w:w="80"/>
+                            </w:tcMar>
+                            <w:vAlign w:val="top"/>
+                          </w:tcPr>
+                          <w:p>
+                            <w:pPr>
+                              <w:keepNext w:val="0"/>
+                              <w:keepLines w:val="0"/>
+                              <w:pageBreakBefore w:val="0"/>
+                              <w:widowControl w:val="1"/>
+                              <w:shd w:val="clear" w:color="auto" w:fill="auto"/>
+                              <w:suppressAutoHyphens w:val="0"/>
+                              <w:bidi w:val="0"/>
+                              <w:spacing w:before="0" w:after="0" w:line="240" w:lineRule="auto"/>
+                              <w:ind w:left="0" w:right="0" w:firstLine="0"/>
+                              <w:jc w:val="right"/>
+                              <w:outlineLvl w:val="9"/>
+                              <w:rPr>
+                                <w:rtl w:val="0"/>
+                              </w:rPr>
+                            </w:pPr>
+                            <w:r>
+                              <w:rPr>
+                                <w:rFonts w:ascii="Helvetica Neue" w:cs="Arial Unicode MS" w:hAnsi="Helvetica Neue" w:eastAsia="Arial Unicode MS"/>
+                                <w:b w:val="1"/>
+                                <w:bCs w:val="1"/>
+                                <w:i w:val="0"/>
+                                <w:iCs w:val="0"/>
+                                <w:caps w:val="0"/>
+                                <w:smallCaps w:val="0"/>
+                                <w:strike w:val="0"/>
+                                <w:dstrike w:val="0"/>
+                                <w:outline w:val="0"/>
+                                <w:color w:val="000000"/>
+                                <w:spacing w:val="0"/>
+                                <w:kern w:val="0"/>
+                                <w:position w:val="0"/>
+                                <w:sz w:val="20"/>
+                                <w:szCs w:val="20"/>
+                                <w:u w:val="none"/>
+                                <w:shd w:val="nil" w:color="auto" w:fill="auto"/>
+                                <w:vertAlign w:val="baseline"/>
+                                <w:rtl w:val="0"/>
+                                <w14:textOutline>
+                                  <w14:noFill/>
+                                </w14:textOutline>
+                                <w14:textFill>
+                                  <w14:solidFill>
+                                    <w14:srgbClr w14:val="000000"/>
+                                  </w14:solidFill>
+                                </w14:textFill>
+                              </w:rPr>
+                              <w:t>9</w:t>
+                            </w:r>
+                          </w:p>
+                        </w:tc>
+                        <w:tc>
+                          <w:tcPr>
+                            <w:tcW w:type="dxa" w:w="2371"/>
+                            <w:tcBorders>
+                              <w:top w:val="single" w:color="000000" w:sz="2" w:space="0" w:shadow="0" w:frame="0"/>
+                              <w:left w:val="single" w:color="000000" w:sz="6" w:space="0" w:shadow="0" w:frame="0"/>
+                              <w:bottom w:val="single" w:color="000000" w:sz="2" w:space="0" w:shadow="0" w:frame="0"/>
+                              <w:right w:val="single" w:color="000000" w:sz="2" w:space="0" w:shadow="0" w:frame="0"/>
+                            </w:tcBorders>
+                            <w:shd w:val="clear" w:color="auto" w:fill="auto"/>
+                            <w:tcMar>
+                              <w:top w:type="dxa" w:w="80"/>
+                              <w:left w:type="dxa" w:w="80"/>
+                              <w:bottom w:type="dxa" w:w="80"/>
+                              <w:right w:type="dxa" w:w="80"/>
+                            </w:tcMar>
+                            <w:vAlign w:val="top"/>
+                          </w:tcPr>
+                          <w:p>
+                            <w:pPr>
+                              <w:pStyle w:val="Table Style 2"/>
+                              <w:bidi w:val="0"/>
+                            </w:pPr>
+                            <w:r>
+                              <w:rPr>
+                                <w:rFonts w:ascii="Helvetica Neue" w:cs="Arial Unicode MS" w:hAnsi="Helvetica Neue" w:eastAsia="Arial Unicode MS"/>
+                                <w:rtl w:val="0"/>
+                              </w:rPr>
+                              <w:t>increases likelihood of acceptance of a paper and supports open science</w:t>
+                            </w:r>
+                          </w:p>
+                        </w:tc>
+                        <w:tc>
+                          <w:tcPr>
+                            <w:tcW w:type="dxa" w:w="5814"/>
+                            <w:tcBorders>
+                              <w:top w:val="single" w:color="000000" w:sz="2" w:space="0" w:shadow="0" w:frame="0"/>
+                              <w:left w:val="single" w:color="000000" w:sz="2" w:space="0" w:shadow="0" w:frame="0"/>
+                              <w:bottom w:val="single" w:color="000000" w:sz="2" w:space="0" w:shadow="0" w:frame="0"/>
+                              <w:right w:val="single" w:color="000000" w:sz="2" w:space="0" w:shadow="0" w:frame="0"/>
+                            </w:tcBorders>
+                            <w:shd w:val="clear" w:color="auto" w:fill="auto"/>
+                            <w:tcMar>
+                              <w:top w:type="dxa" w:w="80"/>
+                              <w:left w:type="dxa" w:w="80"/>
+                              <w:bottom w:type="dxa" w:w="80"/>
+                              <w:right w:type="dxa" w:w="80"/>
+                            </w:tcMar>
+                            <w:vAlign w:val="top"/>
+                          </w:tcPr>
+                          <w:p>
+                            <w:pPr>
+                              <w:pStyle w:val="Table Style 2"/>
+                              <w:bidi w:val="0"/>
+                            </w:pPr>
+                            <w:r>
+                              <w:rPr>
+                                <w:rFonts w:ascii="Helvetica Neue" w:cs="Arial Unicode MS" w:hAnsi="Helvetica Neue" w:eastAsia="Arial Unicode MS"/>
+                                <w:rtl w:val="0"/>
+                              </w:rPr>
+                              <w:t>It is likely that open data facilitates more rapid and positive peer review of a paper using those data. It demonstrates a commitment to open science, and the authors can also cite their own data in their paper if data are online in advance.</w:t>
+                            </w:r>
+                          </w:p>
+                        </w:tc>
+                        <w:tc>
+                          <w:tcPr>
+                            <w:tcW w:type="dxa" w:w="2021"/>
+                            <w:tcBorders>
+                              <w:top w:val="single" w:color="000000" w:sz="2" w:space="0" w:shadow="0" w:frame="0"/>
+                              <w:left w:val="single" w:color="000000" w:sz="2" w:space="0" w:shadow="0" w:frame="0"/>
+                              <w:bottom w:val="single" w:color="000000" w:sz="2" w:space="0" w:shadow="0" w:frame="0"/>
+                              <w:right w:val="single" w:color="000000" w:sz="2" w:space="0" w:shadow="0" w:frame="0"/>
+                            </w:tcBorders>
+                            <w:shd w:val="clear" w:color="auto" w:fill="auto"/>
+                            <w:tcMar>
+                              <w:top w:type="dxa" w:w="80"/>
+                              <w:left w:type="dxa" w:w="80"/>
+                              <w:bottom w:type="dxa" w:w="80"/>
+                              <w:right w:type="dxa" w:w="80"/>
+                            </w:tcMar>
+                            <w:vAlign w:val="top"/>
+                          </w:tcPr>
+                          <w:p>
+                            <w:pPr>
+                              <w:pStyle w:val="Table Style 2"/>
+                              <w:bidi w:val="0"/>
+                            </w:pPr>
+                            <w:r>
+                              <w:rPr>
+                                <w:rFonts w:ascii="Helvetica Neue" w:cs="Arial Unicode MS" w:hAnsi="Helvetica Neue" w:eastAsia="Arial Unicode MS"/>
+                                <w:rtl w:val="0"/>
+                              </w:rPr>
+                              <w:t>team science and societal good</w:t>
+                            </w:r>
+                          </w:p>
+                        </w:tc>
+                      </w:tr>
+                      <w:tr>
+                        <w:tblPrEx>
+                          <w:shd w:val="clear" w:color="auto" w:fill="auto"/>
+                        </w:tblPrEx>
+                        <w:trPr>
+                          <w:trHeight w:val="961" w:hRule="atLeast"/>
+                        </w:trPr>
+                        <w:tc>
+                          <w:tcPr>
+                            <w:tcW w:type="dxa" w:w="770"/>
+                            <w:tcBorders>
+                              <w:top w:val="single" w:color="000000" w:sz="2" w:space="0" w:shadow="0" w:frame="0"/>
+                              <w:left w:val="single" w:color="000000" w:sz="2" w:space="0" w:shadow="0" w:frame="0"/>
+                              <w:bottom w:val="single" w:color="000000" w:sz="2" w:space="0" w:shadow="0" w:frame="0"/>
+                              <w:right w:val="single" w:color="000000" w:sz="6" w:space="0" w:shadow="0" w:frame="0"/>
+                            </w:tcBorders>
+                            <w:shd w:val="clear" w:color="auto" w:fill="dcdcdc"/>
+                            <w:tcMar>
+                              <w:top w:type="dxa" w:w="80"/>
+                              <w:left w:type="dxa" w:w="80"/>
+                              <w:bottom w:type="dxa" w:w="80"/>
+                              <w:right w:type="dxa" w:w="80"/>
+                            </w:tcMar>
+                            <w:vAlign w:val="top"/>
+                          </w:tcPr>
+                          <w:p>
+                            <w:pPr>
+                              <w:keepNext w:val="0"/>
+                              <w:keepLines w:val="0"/>
+                              <w:pageBreakBefore w:val="0"/>
+                              <w:widowControl w:val="1"/>
+                              <w:shd w:val="clear" w:color="auto" w:fill="auto"/>
+                              <w:suppressAutoHyphens w:val="0"/>
+                              <w:bidi w:val="0"/>
+                              <w:spacing w:before="0" w:after="0" w:line="240" w:lineRule="auto"/>
+                              <w:ind w:left="0" w:right="0" w:firstLine="0"/>
+                              <w:jc w:val="right"/>
+                              <w:outlineLvl w:val="9"/>
+                              <w:rPr>
+                                <w:rtl w:val="0"/>
+                              </w:rPr>
+                            </w:pPr>
+                            <w:r>
+                              <w:rPr>
+                                <w:rFonts w:ascii="Helvetica Neue" w:cs="Arial Unicode MS" w:hAnsi="Helvetica Neue" w:eastAsia="Arial Unicode MS"/>
+                                <w:b w:val="1"/>
+                                <w:bCs w:val="1"/>
+                                <w:i w:val="0"/>
+                                <w:iCs w:val="0"/>
+                                <w:caps w:val="0"/>
+                                <w:smallCaps w:val="0"/>
+                                <w:strike w:val="0"/>
+                                <w:dstrike w:val="0"/>
+                                <w:outline w:val="0"/>
+                                <w:color w:val="000000"/>
+                                <w:spacing w:val="0"/>
+                                <w:kern w:val="0"/>
+                                <w:position w:val="0"/>
+                                <w:sz w:val="20"/>
+                                <w:szCs w:val="20"/>
+                                <w:u w:val="none"/>
+                                <w:shd w:val="nil" w:color="auto" w:fill="auto"/>
+                                <w:vertAlign w:val="baseline"/>
+                                <w:rtl w:val="0"/>
+                                <w14:textOutline>
+                                  <w14:noFill/>
+                                </w14:textOutline>
+                                <w14:textFill>
+                                  <w14:solidFill>
+                                    <w14:srgbClr w14:val="000000"/>
+                                  </w14:solidFill>
+                                </w14:textFill>
+                              </w:rPr>
+                              <w:t>10</w:t>
+                            </w:r>
+                          </w:p>
+                        </w:tc>
+                        <w:tc>
+                          <w:tcPr>
+                            <w:tcW w:type="dxa" w:w="2371"/>
+                            <w:tcBorders>
+                              <w:top w:val="single" w:color="000000" w:sz="2" w:space="0" w:shadow="0" w:frame="0"/>
+                              <w:left w:val="single" w:color="000000" w:sz="6" w:space="0" w:shadow="0" w:frame="0"/>
+                              <w:bottom w:val="single" w:color="000000" w:sz="2" w:space="0" w:shadow="0" w:frame="0"/>
+                              <w:right w:val="single" w:color="000000" w:sz="2" w:space="0" w:shadow="0" w:frame="0"/>
+                            </w:tcBorders>
+                            <w:shd w:val="clear" w:color="auto" w:fill="auto"/>
+                            <w:tcMar>
+                              <w:top w:type="dxa" w:w="80"/>
+                              <w:left w:type="dxa" w:w="80"/>
+                              <w:bottom w:type="dxa" w:w="80"/>
+                              <w:right w:type="dxa" w:w="80"/>
+                            </w:tcMar>
+                            <w:vAlign w:val="top"/>
+                          </w:tcPr>
+                          <w:p>
+                            <w:pPr>
+                              <w:pStyle w:val="Table Style 2"/>
+                              <w:bidi w:val="0"/>
+                            </w:pPr>
+                            <w:r>
+                              <w:rPr>
+                                <w:rFonts w:ascii="Helvetica Neue" w:cs="Arial Unicode MS" w:hAnsi="Helvetica Neue" w:eastAsia="Arial Unicode MS"/>
+                                <w:rtl w:val="0"/>
+                              </w:rPr>
+                              <w:t xml:space="preserve">attribution </w:t>
+                            </w:r>
+                          </w:p>
+                        </w:tc>
+                        <w:tc>
+                          <w:tcPr>
+                            <w:tcW w:type="dxa" w:w="5814"/>
+                            <w:tcBorders>
+                              <w:top w:val="single" w:color="000000" w:sz="2" w:space="0" w:shadow="0" w:frame="0"/>
+                              <w:left w:val="single" w:color="000000" w:sz="2" w:space="0" w:shadow="0" w:frame="0"/>
+                              <w:bottom w:val="single" w:color="000000" w:sz="2" w:space="0" w:shadow="0" w:frame="0"/>
+                              <w:right w:val="single" w:color="000000" w:sz="2" w:space="0" w:shadow="0" w:frame="0"/>
+                            </w:tcBorders>
+                            <w:shd w:val="clear" w:color="auto" w:fill="auto"/>
+                            <w:tcMar>
+                              <w:top w:type="dxa" w:w="80"/>
+                              <w:left w:type="dxa" w:w="80"/>
+                              <w:bottom w:type="dxa" w:w="80"/>
+                              <w:right w:type="dxa" w:w="80"/>
+                            </w:tcMar>
+                            <w:vAlign w:val="top"/>
+                          </w:tcPr>
+                          <w:p>
+                            <w:pPr>
+                              <w:pStyle w:val="Table Style 2"/>
+                              <w:bidi w:val="0"/>
+                            </w:pPr>
+                            <w:r>
+                              <w:rPr>
+                                <w:rFonts w:ascii="Helvetica Neue" w:cs="Arial Unicode MS" w:hAnsi="Helvetica Neue" w:eastAsia="Arial Unicode MS"/>
+                                <w:rtl w:val="0"/>
+                              </w:rPr>
+                              <w:t>Data are a valid research object and can be assigned a citable DOI. Authorship, land acknowledgement, and funding can be recognized. Most agencies require data publication and sooner is better.</w:t>
+                            </w:r>
+                          </w:p>
+                        </w:tc>
+                        <w:tc>
+                          <w:tcPr>
+                            <w:tcW w:type="dxa" w:w="2021"/>
+                            <w:tcBorders>
+                              <w:top w:val="single" w:color="000000" w:sz="2" w:space="0" w:shadow="0" w:frame="0"/>
+                              <w:left w:val="single" w:color="000000" w:sz="2" w:space="0" w:shadow="0" w:frame="0"/>
+                              <w:bottom w:val="single" w:color="000000" w:sz="2" w:space="0" w:shadow="0" w:frame="0"/>
+                              <w:right w:val="single" w:color="000000" w:sz="2" w:space="0" w:shadow="0" w:frame="0"/>
+                            </w:tcBorders>
+                            <w:shd w:val="clear" w:color="auto" w:fill="auto"/>
+                            <w:tcMar>
+                              <w:top w:type="dxa" w:w="80"/>
+                              <w:left w:type="dxa" w:w="80"/>
+                              <w:bottom w:type="dxa" w:w="80"/>
+                              <w:right w:type="dxa" w:w="80"/>
+                            </w:tcMar>
+                            <w:vAlign w:val="top"/>
+                          </w:tcPr>
+                          <w:p>
+                            <w:pPr>
+                              <w:pStyle w:val="Table Style 2"/>
+                              <w:bidi w:val="0"/>
+                            </w:pPr>
+                            <w:r>
+                              <w:rPr>
+                                <w:rFonts w:ascii="Helvetica Neue" w:cs="Arial Unicode MS" w:hAnsi="Helvetica Neue" w:eastAsia="Arial Unicode MS"/>
+                                <w:rtl w:val="0"/>
+                              </w:rPr>
+                              <w:t>team science and societal good</w:t>
+                            </w:r>
+                          </w:p>
+                        </w:tc>
+                      </w:tr>
+                    </w:tbl>
+                  </w:txbxContent>
+                </v:textbox>
+                <w10:wrap type="topAndBottom" side="bothSides" anchorx="page" anchory="page"/>
+              </v:shape>
+            </w:pict>
+          </mc:Fallback>
+        </mc:AlternateContent>
+      </w:r>
+      <w:r>
+        <w:rPr>
+          <w:rFonts w:ascii="Arial" w:hAnsi="Arial"/>
+          <w:sz w:val="24"/>
+          <w:szCs w:val="24"/>
+          <w:u w:color="000000"/>
+          <w:rtl w:val="0"/>
+          <w:lang w:val="en-US"/>
+        </w:rPr>
+        <w:t xml:space="preserve"> of publishing data prior to report or paper writing are developed, and two categories of benefit are proposed. </w:t>
+      </w:r>
+    </w:p>
+    <w:p>
+      <w:pPr>
+        <w:pStyle w:val="Body"/>
+        <w:bidi w:val="0"/>
+        <w:spacing w:line="480" w:lineRule="auto"/>
+        <w:ind w:left="0" w:right="0" w:firstLine="0"/>
+        <w:jc w:val="left"/>
+        <w:rPr>
+          <w:rFonts w:ascii="Arial" w:cs="Arial" w:hAnsi="Arial" w:eastAsia="Arial"/>
+          <w:sz w:val="24"/>
+          <w:szCs w:val="24"/>
+          <w:u w:color="000000"/>
+          <w:rtl w:val="0"/>
+        </w:rPr>
+      </w:pPr>
+    </w:p>
+    <w:p>
+      <w:pPr>
+        <w:pStyle w:val="Body"/>
+        <w:bidi w:val="0"/>
+        <w:spacing w:line="480" w:lineRule="auto"/>
+        <w:ind w:left="0" w:right="0" w:firstLine="0"/>
+        <w:jc w:val="left"/>
+        <w:rPr>
+          <w:rFonts w:ascii="Arial" w:cs="Arial" w:hAnsi="Arial" w:eastAsia="Arial"/>
+          <w:sz w:val="24"/>
+          <w:szCs w:val="24"/>
+          <w:u w:color="000000"/>
+          <w:rtl w:val="0"/>
+        </w:rPr>
+      </w:pPr>
+    </w:p>
+    <w:p>
+      <w:pPr>
+        <w:pStyle w:val="Body"/>
+        <w:bidi w:val="0"/>
+        <w:spacing w:line="480" w:lineRule="auto"/>
+        <w:ind w:left="0" w:right="0" w:firstLine="0"/>
+        <w:jc w:val="left"/>
+        <w:rPr>
+          <w:rFonts w:ascii="Arial" w:cs="Arial" w:hAnsi="Arial" w:eastAsia="Arial"/>
+          <w:sz w:val="24"/>
+          <w:szCs w:val="24"/>
+          <w:u w:color="000000"/>
+          <w:rtl w:val="0"/>
+        </w:rPr>
+      </w:pPr>
     </w:p>
     <w:p>
       <w:pPr>
@@ -5010,6 +9061,144 @@
     <w:next w:val="Hyperlink.0"/>
     <w:rPr>
       <w:u w:val="single"/>
+    </w:rPr>
+  </w:style>
+  <w:style w:type="paragraph" w:styleId="Table Style 1">
+    <w:name w:val="Table Style 1"/>
+    <w:next w:val="Table Style 1"/>
+    <w:pPr>
+      <w:keepNext w:val="0"/>
+      <w:keepLines w:val="0"/>
+      <w:pageBreakBefore w:val="0"/>
+      <w:widowControl w:val="1"/>
+      <w:shd w:val="clear" w:color="auto" w:fill="auto"/>
+      <w:suppressAutoHyphens w:val="0"/>
+      <w:bidi w:val="0"/>
+      <w:spacing w:before="0" w:after="0" w:line="240" w:lineRule="auto"/>
+      <w:ind w:left="0" w:right="0" w:firstLine="0"/>
+      <w:jc w:val="left"/>
+      <w:outlineLvl w:val="9"/>
+    </w:pPr>
+    <w:rPr>
+      <w:rFonts w:ascii="Helvetica Neue" w:cs="Helvetica Neue" w:hAnsi="Helvetica Neue" w:eastAsia="Helvetica Neue"/>
+      <w:b w:val="1"/>
+      <w:bCs w:val="1"/>
+      <w:i w:val="0"/>
+      <w:iCs w:val="0"/>
+      <w:caps w:val="0"/>
+      <w:smallCaps w:val="0"/>
+      <w:strike w:val="0"/>
+      <w:dstrike w:val="0"/>
+      <w:outline w:val="0"/>
+      <w:color w:val="000000"/>
+      <w:spacing w:val="0"/>
+      <w:kern w:val="0"/>
+      <w:position w:val="0"/>
+      <w:sz w:val="20"/>
+      <w:szCs w:val="20"/>
+      <w:u w:val="none"/>
+      <w:shd w:val="nil" w:color="auto" w:fill="auto"/>
+      <w:vertAlign w:val="baseline"/>
+      <w14:textOutline>
+        <w14:noFill/>
+      </w14:textOutline>
+      <w14:textFill>
+        <w14:solidFill>
+          <w14:srgbClr w14:val="000000"/>
+        </w14:solidFill>
+      </w14:textFill>
+    </w:rPr>
+  </w:style>
+  <w:style w:type="paragraph" w:styleId="Table Style 2">
+    <w:name w:val="Table Style 2"/>
+    <w:next w:val="Table Style 2"/>
+    <w:pPr>
+      <w:keepNext w:val="0"/>
+      <w:keepLines w:val="0"/>
+      <w:pageBreakBefore w:val="0"/>
+      <w:widowControl w:val="1"/>
+      <w:shd w:val="clear" w:color="auto" w:fill="auto"/>
+      <w:suppressAutoHyphens w:val="0"/>
+      <w:bidi w:val="0"/>
+      <w:spacing w:before="0" w:after="0" w:line="240" w:lineRule="auto"/>
+      <w:ind w:left="0" w:right="0" w:firstLine="0"/>
+      <w:jc w:val="left"/>
+      <w:outlineLvl w:val="9"/>
+    </w:pPr>
+    <w:rPr>
+      <w:rFonts w:ascii="Helvetica Neue" w:cs="Helvetica Neue" w:hAnsi="Helvetica Neue" w:eastAsia="Helvetica Neue"/>
+      <w:b w:val="0"/>
+      <w:bCs w:val="0"/>
+      <w:i w:val="0"/>
+      <w:iCs w:val="0"/>
+      <w:caps w:val="0"/>
+      <w:smallCaps w:val="0"/>
+      <w:strike w:val="0"/>
+      <w:dstrike w:val="0"/>
+      <w:outline w:val="0"/>
+      <w:color w:val="000000"/>
+      <w:spacing w:val="0"/>
+      <w:kern w:val="0"/>
+      <w:position w:val="0"/>
+      <w:sz w:val="20"/>
+      <w:szCs w:val="20"/>
+      <w:u w:val="none"/>
+      <w:shd w:val="nil" w:color="auto" w:fill="auto"/>
+      <w:vertAlign w:val="baseline"/>
+      <w14:textOutline>
+        <w14:noFill/>
+      </w14:textOutline>
+      <w14:textFill>
+        <w14:solidFill>
+          <w14:srgbClr w14:val="000000"/>
+        </w14:solidFill>
+      </w14:textFill>
+    </w:rPr>
+  </w:style>
+  <w:style w:type="paragraph" w:styleId="Default">
+    <w:name w:val="Default"/>
+    <w:next w:val="Default"/>
+    <w:pPr>
+      <w:keepNext w:val="0"/>
+      <w:keepLines w:val="0"/>
+      <w:pageBreakBefore w:val="0"/>
+      <w:widowControl w:val="1"/>
+      <w:shd w:val="clear" w:color="auto" w:fill="auto"/>
+      <w:suppressAutoHyphens w:val="0"/>
+      <w:bidi w:val="0"/>
+      <w:spacing w:before="160" w:after="0" w:line="288" w:lineRule="auto"/>
+      <w:ind w:left="0" w:right="0" w:firstLine="0"/>
+      <w:jc w:val="left"/>
+      <w:outlineLvl w:val="9"/>
+    </w:pPr>
+    <w:rPr>
+      <w:rFonts w:ascii="Helvetica Neue" w:cs="Helvetica Neue" w:hAnsi="Helvetica Neue" w:eastAsia="Helvetica Neue"/>
+      <w:b w:val="0"/>
+      <w:bCs w:val="0"/>
+      <w:i w:val="0"/>
+      <w:iCs w:val="0"/>
+      <w:caps w:val="0"/>
+      <w:smallCaps w:val="0"/>
+      <w:strike w:val="0"/>
+      <w:dstrike w:val="0"/>
+      <w:outline w:val="0"/>
+      <w:color w:val="000000"/>
+      <w:spacing w:val="0"/>
+      <w:kern w:val="0"/>
+      <w:position w:val="0"/>
+      <w:sz w:val="24"/>
+      <w:szCs w:val="24"/>
+      <w:u w:val="none"/>
+      <w:shd w:val="nil" w:color="auto" w:fill="auto"/>
+      <w:vertAlign w:val="baseline"/>
+      <w14:textOutline>
+        <w14:noFill/>
+      </w14:textOutline>
+      <w14:textFill>
+        <w14:solidFill>
+          <w14:srgbClr w14:val="000000"/>
+        </w14:solidFill>
+      </w14:textFill>
     </w:rPr>
   </w:style>
 </w:styles>

</xml_diff>